<commit_message>
new instructions that I think contain everything that was missing from yesterday changed the "code.py" default back to quanclick.py to avoid back confusion I have amended the instructions to change code.py to contain "using quanclick"
</commit_message>
<xml_diff>
--- a/docs/QuanClick Instructions.docx
+++ b/docs/QuanClick Instructions.docx
@@ -1,21 +1,18 @@
 
 <file path=word/document.xml><?xml version="1.0" encoding="utf-8"?>
-<w:document xmlns:wpc="http://schemas.microsoft.com/office/word/2010/wordprocessingCanvas" xmlns:cx="http://schemas.microsoft.com/office/drawing/2014/chartex" xmlns:cx1="http://schemas.microsoft.com/office/drawing/2015/9/8/chartex" xmlns:cx2="http://schemas.microsoft.com/office/drawing/2015/10/21/chartex" xmlns:cx3="http://schemas.microsoft.com/office/drawing/2016/5/9/chartex" xmlns:cx4="http://schemas.microsoft.com/office/drawing/2016/5/10/chartex" xmlns:cx5="http://schemas.microsoft.com/office/drawing/2016/5/11/chartex" xmlns:cx6="http://schemas.microsoft.com/office/drawing/2016/5/12/chartex" xmlns:cx7="http://schemas.microsoft.com/office/drawing/2016/5/13/chartex" xmlns:cx8="http://schemas.microsoft.com/office/drawing/2016/5/14/chartex" xmlns:mc="http://schemas.openxmlformats.org/markup-compatibility/2006" xmlns:aink="http://schemas.microsoft.com/office/drawing/2016/ink" xmlns:am3d="http://schemas.microsoft.com/office/drawing/2017/model3d" xmlns:o="urn:schemas-microsoft-com:office:office" xmlns:oel="http://schemas.microsoft.com/office/2019/extlst" xmlns:r="http://schemas.openxmlformats.org/officeDocument/2006/relationships" xmlns:m="http://schemas.openxmlformats.org/officeDocument/2006/math" xmlns:v="urn:schemas-microsoft-com:vml" xmlns:wp14="http://schemas.microsoft.com/office/word/2010/wordprocessingDrawing" xmlns:wp="http://schemas.openxmlformats.org/drawingml/2006/wordprocessingDrawing" xmlns:w10="urn:schemas-microsoft-com:office:word" xmlns:w="http://schemas.openxmlformats.org/wordprocessingml/2006/main" xmlns:w14="http://schemas.microsoft.com/office/word/2010/wordml" xmlns:w15="http://schemas.microsoft.com/office/word/2012/wordml" xmlns:w16cex="http://schemas.microsoft.com/office/word/2018/wordml/cex" xmlns:w16cid="http://schemas.microsoft.com/office/word/2016/wordml/cid" xmlns:w16="http://schemas.microsoft.com/office/word/2018/wordml" xmlns:w16du="http://schemas.microsoft.com/office/word/2023/wordml/word16du" xmlns:w16sdtdh="http://schemas.microsoft.com/office/word/2020/wordml/sdtdatahash" xmlns:w16se="http://schemas.microsoft.com/office/word/2015/wordml/symex" xmlns:wpg="http://schemas.microsoft.com/office/word/2010/wordprocessingGroup" xmlns:wpi="http://schemas.microsoft.com/office/word/2010/wordprocessingInk" xmlns:wne="http://schemas.microsoft.com/office/word/2006/wordml" xmlns:wps="http://schemas.microsoft.com/office/word/2010/wordprocessingShape" mc:Ignorable="w14 w15 w16se w16cid w16 w16cex w16sdtdh w16du wp14">
+<w:document xmlns:wpc="http://schemas.microsoft.com/office/word/2010/wordprocessingCanvas" xmlns:mc="http://schemas.openxmlformats.org/markup-compatibility/2006" xmlns:o="urn:schemas-microsoft-com:office:office" xmlns:r="http://schemas.openxmlformats.org/officeDocument/2006/relationships" xmlns:m="http://schemas.openxmlformats.org/officeDocument/2006/math" xmlns:v="urn:schemas-microsoft-com:vml" xmlns:wp14="http://schemas.microsoft.com/office/word/2010/wordprocessingDrawing" xmlns:wp="http://schemas.openxmlformats.org/drawingml/2006/wordprocessingDrawing" xmlns:w10="urn:schemas-microsoft-com:office:word" xmlns:w="http://schemas.openxmlformats.org/wordprocessingml/2006/main" xmlns:w14="http://schemas.microsoft.com/office/word/2010/wordml" xmlns:wpg="http://schemas.microsoft.com/office/word/2010/wordprocessingGroup" xmlns:wpi="http://schemas.microsoft.com/office/word/2010/wordprocessingInk" xmlns:wne="http://schemas.microsoft.com/office/word/2006/wordml" xmlns:wps="http://schemas.microsoft.com/office/word/2010/wordprocessingShape" mc:Ignorable="w14 wp14">
   <w:body>
     <w:p>
       <w:pPr>
         <w:pStyle w:val="SidebarTitle"/>
         <w:jc w:val="left"/>
-        <w:rPr>
-          <w:color w:val="595959" w:themeColor="text1" w:themeTint="A6"/>
-        </w:rPr>
       </w:pPr>
       <w:r>
         <w:rPr>
           <w:noProof/>
-          <w:color w:val="595959" w:themeColor="text1" w:themeTint="A6"/>
           <w:sz w:val="44"/>
           <w:szCs w:val="44"/>
+          <w:lang w:eastAsia="en-GB"/>
         </w:rPr>
         <w:drawing>
           <wp:anchor distT="0" distB="0" distL="114300" distR="114300" simplePos="0" relativeHeight="251658240" behindDoc="0" locked="0" layoutInCell="1" allowOverlap="1" wp14:anchorId="18D7BBE6" wp14:editId="53F5C752">
@@ -43,7 +40,7 @@
                     </pic:cNvPicPr>
                   </pic:nvPicPr>
                   <pic:blipFill>
-                    <a:blip r:embed="rId8" cstate="print">
+                    <a:blip r:embed="rId9" cstate="print">
                       <a:extLst>
                         <a:ext uri="{28A0092B-C50C-407E-A947-70E740481C1C}">
                           <a14:useLocalDpi xmlns:a14="http://schemas.microsoft.com/office/drawing/2010/main" val="0"/>
@@ -82,22 +79,15 @@
       </w:r>
       <w:r>
         <w:rPr>
-          <w:color w:val="595959" w:themeColor="text1" w:themeTint="A6"/>
           <w:sz w:val="44"/>
           <w:szCs w:val="44"/>
         </w:rPr>
         <w:t xml:space="preserve">What is </w:t>
       </w:r>
       <w:r>
-        <w:rPr>
-          <w:color w:val="595959" w:themeColor="text1" w:themeTint="A6"/>
-        </w:rPr>
         <w:t>QuanClick</w:t>
       </w:r>
       <w:r>
-        <w:rPr>
-          <w:color w:val="595959" w:themeColor="text1" w:themeTint="A6"/>
-        </w:rPr>
         <w:t>?</w:t>
       </w:r>
     </w:p>
@@ -159,7 +149,13 @@
     </w:p>
     <w:p>
       <w:r>
-        <w:t>QuanClick uses a Raspberry Pi Pico microcontroller that we will refer to as</w:t>
+        <w:t>QuanClick uses a Raspberry Pi Pico</w:t>
+      </w:r>
+      <w:r>
+        <w:t xml:space="preserve"> 2</w:t>
+      </w:r>
+      <w:r>
+        <w:t xml:space="preserve"> microcontroller that we will refer to as</w:t>
       </w:r>
       <w:r>
         <w:t xml:space="preserve"> a</w:t>
@@ -181,16 +177,25 @@
         <w:t>’ throughout this document.</w:t>
       </w:r>
     </w:p>
+    <w:p>
+      <w:r>
+        <w:t>If you choose to use other variants of Pico (such as the original Pico 1) you will need to substitute the UF2 for the board you are using.</w:t>
+      </w:r>
+    </w:p>
     <w:p/>
     <w:p>
+      <w:pPr>
+        <w:jc w:val="center"/>
+      </w:pPr>
       <w:r>
         <w:rPr>
           <w:noProof/>
+          <w:lang w:eastAsia="en-GB"/>
         </w:rPr>
         <w:drawing>
-          <wp:inline distT="0" distB="0" distL="0" distR="0" wp14:anchorId="1B026B3C" wp14:editId="3B340FF0">
-            <wp:extent cx="5910562" cy="3749040"/>
-            <wp:effectExtent l="0" t="0" r="0" b="0"/>
+          <wp:inline distT="0" distB="0" distL="0" distR="0" wp14:anchorId="1B026B3C" wp14:editId="51B0E311">
+            <wp:extent cx="4893275" cy="3050354"/>
+            <wp:effectExtent l="0" t="0" r="3175" b="0"/>
             <wp:docPr id="17" name="Picture 14" descr="A white box with numbers on it&#10;&#10;Description automatically generated"/>
             <wp:cNvGraphicFramePr>
               <a:graphicFrameLocks xmlns:a="http://schemas.openxmlformats.org/drawingml/2006/main"/>
@@ -205,7 +210,7 @@
                     </pic:cNvPicPr>
                   </pic:nvPicPr>
                   <pic:blipFill>
-                    <a:blip r:embed="rId9" cstate="print">
+                    <a:blip r:embed="rId10" cstate="print">
                       <a:extLst>
                         <a:ext uri="{28A0092B-C50C-407E-A947-70E740481C1C}">
                           <a14:useLocalDpi xmlns:a14="http://schemas.microsoft.com/office/drawing/2010/main" val="0"/>
@@ -220,7 +225,7 @@
                   <pic:spPr bwMode="auto">
                     <a:xfrm>
                       <a:off x="0" y="0"/>
-                      <a:ext cx="5979012" cy="3792458"/>
+                      <a:ext cx="4950364" cy="3085942"/>
                     </a:xfrm>
                     <a:prstGeom prst="rect">
                       <a:avLst/>
@@ -330,10 +335,18 @@
           </w:tcPr>
           <w:p>
             <w:pPr>
+              <w:pStyle w:val="Heading1"/>
+            </w:pPr>
+            <w:r>
+              <w:lastRenderedPageBreak/>
+              <w:t>Assembly Instructions</w:t>
+            </w:r>
+          </w:p>
+          <w:p>
+            <w:pPr>
               <w:pStyle w:val="Heading2"/>
             </w:pPr>
             <w:r>
-              <w:lastRenderedPageBreak/>
               <w:t xml:space="preserve">Connect the </w:t>
             </w:r>
             <w:r>
@@ -371,10 +384,29 @@
           <w:p>
             <w:pPr>
               <w:jc w:val="right"/>
-            </w:pPr>
-            <w:r>
               <w:rPr>
                 <w:noProof/>
+                <w:lang w:eastAsia="en-GB"/>
+              </w:rPr>
+            </w:pPr>
+          </w:p>
+          <w:p>
+            <w:pPr>
+              <w:jc w:val="right"/>
+              <w:rPr>
+                <w:noProof/>
+                <w:lang w:eastAsia="en-GB"/>
+              </w:rPr>
+            </w:pPr>
+          </w:p>
+          <w:p>
+            <w:pPr>
+              <w:jc w:val="right"/>
+            </w:pPr>
+            <w:r>
+              <w:rPr>
+                <w:noProof/>
+                <w:lang w:eastAsia="en-GB"/>
               </w:rPr>
               <w:drawing>
                 <wp:inline distT="0" distB="0" distL="0" distR="0" wp14:anchorId="114115FF" wp14:editId="6FD0D0C0">
@@ -394,7 +426,7 @@
                           </pic:cNvPicPr>
                         </pic:nvPicPr>
                         <pic:blipFill>
-                          <a:blip r:embed="rId10" cstate="print">
+                          <a:blip r:embed="rId11" cstate="print">
                             <a:extLst>
                               <a:ext uri="{28A0092B-C50C-407E-A947-70E740481C1C}">
                                 <a14:useLocalDpi xmlns:a14="http://schemas.microsoft.com/office/drawing/2010/main" val="0"/>
@@ -458,6 +490,7 @@
             <w:r>
               <w:rPr>
                 <w:noProof/>
+                <w:lang w:eastAsia="en-GB"/>
               </w:rPr>
               <w:drawing>
                 <wp:inline distT="0" distB="0" distL="0" distR="0" wp14:anchorId="0FFF8B8B" wp14:editId="62E11433">
@@ -477,7 +510,7 @@
                           </pic:cNvPicPr>
                         </pic:nvPicPr>
                         <pic:blipFill>
-                          <a:blip r:embed="rId11" cstate="print">
+                          <a:blip r:embed="rId12" cstate="print">
                             <a:extLst>
                               <a:ext uri="{28A0092B-C50C-407E-A947-70E740481C1C}">
                                 <a14:useLocalDpi xmlns:a14="http://schemas.microsoft.com/office/drawing/2010/main" val="0"/>
@@ -522,13 +555,7 @@
             </w:pPr>
             <w:r>
               <w:lastRenderedPageBreak/>
-              <w:t xml:space="preserve">Connect the </w:t>
-            </w:r>
-            <w:r>
-              <w:t xml:space="preserve">cables to the </w:t>
-            </w:r>
-            <w:r>
-              <w:t>Pico</w:t>
+              <w:t>Connect the cables to the Pico</w:t>
             </w:r>
           </w:p>
           <w:p>
@@ -552,10 +579,7 @@
               <w:t>th</w:t>
             </w:r>
             <w:r>
-              <w:t xml:space="preserve"> end connection pin on the Pico</w:t>
-            </w:r>
-            <w:r>
-              <w:t>.</w:t>
+              <w:t xml:space="preserve"> end connection pin on the Pico.</w:t>
             </w:r>
           </w:p>
         </w:tc>
@@ -567,6 +591,7 @@
             <w:r>
               <w:rPr>
                 <w:noProof/>
+                <w:lang w:eastAsia="en-GB"/>
               </w:rPr>
               <w:drawing>
                 <wp:inline distT="0" distB="0" distL="0" distR="0" wp14:anchorId="0F22350C" wp14:editId="6BA98F08">
@@ -586,7 +611,7 @@
                           </pic:cNvPicPr>
                         </pic:nvPicPr>
                         <pic:blipFill>
-                          <a:blip r:embed="rId12" cstate="print">
+                          <a:blip r:embed="rId13" cstate="print">
                             <a:extLst>
                               <a:ext uri="{28A0092B-C50C-407E-A947-70E740481C1C}">
                                 <a14:useLocalDpi xmlns:a14="http://schemas.microsoft.com/office/drawing/2010/main" val="0"/>
@@ -635,10 +660,7 @@
           </w:p>
           <w:p>
             <w:r>
-              <w:t>Fit the lid onto the box by aligning the left (non-USB socket) side of the lid first</w:t>
-            </w:r>
-            <w:r>
-              <w:t>.</w:t>
+              <w:t>Fit the lid onto the box by aligning the left (non-USB socket) side of the lid first.</w:t>
             </w:r>
           </w:p>
         </w:tc>
@@ -650,6 +672,7 @@
             <w:r>
               <w:rPr>
                 <w:noProof/>
+                <w:lang w:eastAsia="en-GB"/>
               </w:rPr>
               <w:drawing>
                 <wp:inline distT="0" distB="0" distL="0" distR="0" wp14:anchorId="23F0F179" wp14:editId="2C481046">
@@ -669,7 +692,7 @@
                           </pic:cNvPicPr>
                         </pic:nvPicPr>
                         <pic:blipFill>
-                          <a:blip r:embed="rId13" cstate="print">
+                          <a:blip r:embed="rId14" cstate="print">
                             <a:extLst>
                               <a:ext uri="{28A0092B-C50C-407E-A947-70E740481C1C}">
                                 <a14:useLocalDpi xmlns:a14="http://schemas.microsoft.com/office/drawing/2010/main" val="0"/>
@@ -718,27 +741,12 @@
           </w:p>
           <w:p>
             <w:r>
-              <w:t xml:space="preserve">Look through the </w:t>
-            </w:r>
-            <w:r>
-              <w:t>hole in the case</w:t>
-            </w:r>
-            <w:r>
-              <w:t xml:space="preserve"> and check that the bottom of the Pico board is matched into the slot in the base of the case as shown in the photo</w:t>
-            </w:r>
-            <w:r>
-              <w:t>graph.</w:t>
-            </w:r>
-          </w:p>
-          <w:p>
-            <w:r>
-              <w:t>If the board is not aligned</w:t>
-            </w:r>
-            <w:r>
-              <w:t>,</w:t>
-            </w:r>
-            <w:r>
-              <w:t xml:space="preserve"> then lift the lid and gently move the Pico in its lid slot and try again.</w:t>
+              <w:t>Look through the hole in the case and check that the bottom of the Pico board is matched into the slot in the base of the case as shown in the photograph.</w:t>
+            </w:r>
+          </w:p>
+          <w:p>
+            <w:r>
+              <w:t>If the board is not aligned, then lift the lid and gently move the Pico in its lid slot and try again.</w:t>
             </w:r>
           </w:p>
           <w:p>
@@ -753,8 +761,12 @@
           </w:tcPr>
           <w:p>
             <w:r>
+              <w:rPr>
+                <w:noProof/>
+                <w:lang w:eastAsia="en-GB"/>
+              </w:rPr>
               <w:drawing>
-                <wp:inline distT="0" distB="0" distL="0" distR="0" wp14:anchorId="0F7EBFDB" wp14:editId="7766C08D">
+                <wp:inline distT="0" distB="0" distL="0" distR="0" wp14:anchorId="0F7EBFDB" wp14:editId="5202FAAB">
                   <wp:extent cx="2700000" cy="2438030"/>
                   <wp:effectExtent l="0" t="0" r="5715" b="635"/>
                   <wp:docPr id="2118996549" name="Picture 1"/>
@@ -769,7 +781,19 @@
                           <pic:cNvPicPr/>
                         </pic:nvPicPr>
                         <pic:blipFill>
-                          <a:blip r:embed="rId14"/>
+                          <a:blip r:embed="rId15">
+                            <a:extLst>
+                              <a:ext uri="{BEBA8EAE-BF5A-486C-A8C5-ECC9F3942E4B}">
+                                <a14:imgProps xmlns:a14="http://schemas.microsoft.com/office/drawing/2010/main">
+                                  <a14:imgLayer r:embed="rId16">
+                                    <a14:imgEffect>
+                                      <a14:saturation sat="66000"/>
+                                    </a14:imgEffect>
+                                  </a14:imgLayer>
+                                </a14:imgProps>
+                              </a:ext>
+                            </a:extLst>
+                          </a:blip>
                           <a:stretch>
                             <a:fillRect/>
                           </a:stretch>
@@ -817,37 +841,36 @@
               <w:t xml:space="preserve">Look through the hole </w:t>
             </w:r>
             <w:r>
-              <w:t>in the case</w:t>
-            </w:r>
-            <w:r>
-              <w:t xml:space="preserve"> and check </w:t>
-            </w:r>
-            <w:r>
-              <w:t xml:space="preserve">that </w:t>
-            </w:r>
-            <w:r>
-              <w:t xml:space="preserve">the </w:t>
+              <w:t xml:space="preserve">in the case and check that the </w:t>
             </w:r>
             <w:r>
               <w:t>M</w:t>
             </w:r>
             <w:r>
-              <w:t>icro</w:t>
+              <w:t>icro-USB socket sits squa</w:t>
+            </w:r>
+            <w:r>
+              <w:t>r</w:t>
+            </w:r>
+            <w:r>
+              <w:t xml:space="preserve">e in the </w:t>
+            </w:r>
+            <w:r>
+              <w:t>aperture</w:t>
+            </w:r>
+            <w:r>
+              <w:t>.</w:t>
+            </w:r>
+          </w:p>
+          <w:p>
+            <w:r>
+              <w:t>Insert the Micro</w:t>
             </w:r>
             <w:r>
               <w:t>-</w:t>
             </w:r>
             <w:r>
-              <w:t>USB socket sits squa</w:t>
-            </w:r>
-            <w:r>
-              <w:t>r</w:t>
-            </w:r>
-            <w:r>
-              <w:t xml:space="preserve">e in the </w:t>
-            </w:r>
-            <w:r>
-              <w:t>aperture</w:t>
+              <w:t>USB cable into the Pico</w:t>
             </w:r>
             <w:r>
               <w:t>.</w:t>
@@ -855,16 +878,7 @@
           </w:p>
           <w:p>
             <w:r>
-              <w:t>Insert the Micro</w:t>
-            </w:r>
-            <w:r>
-              <w:t>-</w:t>
-            </w:r>
-            <w:r>
-              <w:t>USB cable into the Pico</w:t>
-            </w:r>
-            <w:r>
-              <w:t>.</w:t>
+              <w:t>Assembly is now complete.</w:t>
             </w:r>
           </w:p>
         </w:tc>
@@ -876,11 +890,12 @@
             <w:r>
               <w:rPr>
                 <w:noProof/>
+                <w:lang w:eastAsia="en-GB"/>
               </w:rPr>
               <w:drawing>
-                <wp:inline distT="0" distB="0" distL="0" distR="0" wp14:anchorId="3FF2AF08" wp14:editId="02DAF161">
+                <wp:inline distT="0" distB="0" distL="0" distR="0" wp14:anchorId="3FF2AF08" wp14:editId="4AAB124E">
                   <wp:extent cx="2700000" cy="3020400"/>
-                  <wp:effectExtent l="0" t="0" r="5715" b="2540"/>
+                  <wp:effectExtent l="0" t="0" r="5715" b="8890"/>
                   <wp:docPr id="19" name="Picture 16"/>
                   <wp:cNvGraphicFramePr>
                     <a:graphicFrameLocks xmlns:a="http://schemas.openxmlformats.org/drawingml/2006/main" noChangeAspect="1"/>
@@ -895,8 +910,17 @@
                           </pic:cNvPicPr>
                         </pic:nvPicPr>
                         <pic:blipFill>
-                          <a:blip r:embed="rId15" cstate="print">
+                          <a:blip r:embed="rId17" cstate="print">
                             <a:extLst>
+                              <a:ext uri="{BEBA8EAE-BF5A-486C-A8C5-ECC9F3942E4B}">
+                                <a14:imgProps xmlns:a14="http://schemas.microsoft.com/office/drawing/2010/main">
+                                  <a14:imgLayer r:embed="rId18">
+                                    <a14:imgEffect>
+                                      <a14:colorTemperature colorTemp="5300"/>
+                                    </a14:imgEffect>
+                                  </a14:imgLayer>
+                                </a14:imgProps>
+                              </a:ext>
                               <a:ext uri="{28A0092B-C50C-407E-A947-70E740481C1C}">
                                 <a14:useLocalDpi xmlns:a14="http://schemas.microsoft.com/office/drawing/2010/main" val="0"/>
                               </a:ext>
@@ -929,11 +953,46 @@
           </w:p>
         </w:tc>
       </w:tr>
-      <w:tr>
-        <w:tc>
-          <w:tcPr>
-            <w:tcW w:w="4669" w:type="dxa"/>
-          </w:tcPr>
+    </w:tbl>
+    <w:p>
+      <w:r>
+        <w:rPr>
+          <w:b/>
+        </w:rPr>
+        <w:br w:type="page"/>
+      </w:r>
+    </w:p>
+    <w:tbl>
+      <w:tblPr>
+        <w:tblStyle w:val="TableGrid"/>
+        <w:tblW w:w="0" w:type="auto"/>
+        <w:tblBorders>
+          <w:top w:val="none" w:sz="0" w:space="0" w:color="auto"/>
+          <w:left w:val="none" w:sz="0" w:space="0" w:color="auto"/>
+          <w:bottom w:val="none" w:sz="0" w:space="0" w:color="auto"/>
+          <w:right w:val="none" w:sz="0" w:space="0" w:color="auto"/>
+          <w:insideH w:val="none" w:sz="0" w:space="0" w:color="auto"/>
+          <w:insideV w:val="none" w:sz="0" w:space="0" w:color="auto"/>
+        </w:tblBorders>
+        <w:tblLook w:val="04A0" w:firstRow="1" w:lastRow="0" w:firstColumn="1" w:lastColumn="0" w:noHBand="0" w:noVBand="1"/>
+      </w:tblPr>
+      <w:tblGrid>
+        <w:gridCol w:w="9338"/>
+      </w:tblGrid>
+      <w:tr>
+        <w:tc>
+          <w:tcPr>
+            <w:tcW w:w="9338" w:type="dxa"/>
+          </w:tcPr>
+          <w:p>
+            <w:pPr>
+              <w:pStyle w:val="Heading1"/>
+            </w:pPr>
+            <w:r>
+              <w:lastRenderedPageBreak/>
+              <w:t>Configuring the Pico</w:t>
+            </w:r>
+          </w:p>
           <w:p>
             <w:pPr>
               <w:pStyle w:val="Heading2"/>
@@ -944,119 +1003,128 @@
           </w:p>
           <w:p>
             <w:r>
-              <w:t xml:space="preserve">Once you plug your Pico into your computer, </w:t>
-            </w:r>
-            <w:r>
-              <w:t xml:space="preserve">Windows </w:t>
-            </w:r>
-            <w:r>
-              <w:t xml:space="preserve">will </w:t>
-            </w:r>
-            <w:r>
-              <w:t xml:space="preserve">install the </w:t>
-            </w:r>
-            <w:r>
-              <w:t>‘</w:t>
-            </w:r>
-            <w:r>
-              <w:t>com port</w:t>
-            </w:r>
-            <w:r>
-              <w:t>’.</w:t>
-            </w:r>
-          </w:p>
-          <w:p>
-            <w:r>
-              <w:t>Once installed, u</w:t>
-            </w:r>
-            <w:r>
-              <w:t>nplug the Pico</w:t>
+              <w:t>Once you plug your Pico into your computer, Windows will install the device drivers.</w:t>
+            </w:r>
+          </w:p>
+          <w:p>
+            <w:r>
+              <w:t>Once installed, unplug the Pico.</w:t>
+            </w:r>
+          </w:p>
+        </w:tc>
+      </w:tr>
+      <w:tr>
+        <w:tc>
+          <w:tcPr>
+            <w:tcW w:w="9338" w:type="dxa"/>
+          </w:tcPr>
+          <w:p>
+            <w:pPr>
+              <w:pStyle w:val="Heading2"/>
+            </w:pPr>
+            <w:r>
+              <w:t>Put the Pico into UF2 download mode</w:t>
+            </w:r>
+          </w:p>
+          <w:p>
+            <w:r>
+              <w:t>Hold down the BOOT/SEL button on the Pico using a small screwdriver through the hole in the case and, whilst keeping the button pressed, plug the Pico into your computer.</w:t>
+            </w:r>
+          </w:p>
+          <w:p>
+            <w:r>
+              <w:t>Once plugged in, release the BOOT/SEL button.</w:t>
+            </w:r>
+          </w:p>
+          <w:p>
+            <w:r>
+              <w:t>Windows should open an Explorer (file manager) window (if not open an explorer window). Navigate to “My Computer” where you should see a new drive.</w:t>
+            </w:r>
+          </w:p>
+          <w:p>
+            <w:r>
+              <w:t>The Pico acts like a USB memory stick and this is how you add your programs and also the firmware to make the Pico operate</w:t>
+            </w:r>
+            <w:r>
+              <w:t xml:space="preserve"> – we need to install the correct version of firmware to make </w:t>
+            </w:r>
+            <w:proofErr w:type="spellStart"/>
+            <w:r>
+              <w:t>QuanClick</w:t>
+            </w:r>
+            <w:proofErr w:type="spellEnd"/>
+            <w:r>
+              <w:t xml:space="preserve"> work.</w:t>
+            </w:r>
+          </w:p>
+          <w:p>
+            <w:pPr>
+              <w:pStyle w:val="Heading2"/>
+            </w:pPr>
+            <w:r>
+              <w:t>Install Circuit Python</w:t>
+            </w:r>
+          </w:p>
+          <w:p>
+            <w:r>
+              <w:t xml:space="preserve">Download the </w:t>
+            </w:r>
+            <w:r>
+              <w:t xml:space="preserve">latest stable </w:t>
+            </w:r>
+            <w:proofErr w:type="spellStart"/>
+            <w:r>
+              <w:t>CircuitPython</w:t>
+            </w:r>
+            <w:proofErr w:type="spellEnd"/>
+            <w:r>
+              <w:t xml:space="preserve"> </w:t>
+            </w:r>
+            <w:r>
+              <w:t xml:space="preserve">.UF2 file </w:t>
+            </w:r>
+            <w:r>
+              <w:t xml:space="preserve">(v9.2.1 at time of writing) </w:t>
+            </w:r>
+            <w:r>
+              <w:t>from …</w:t>
+            </w:r>
+          </w:p>
+          <w:p>
+            <w:pPr>
+              <w:ind w:left="720"/>
+            </w:pPr>
+            <w:r>
+              <w:t>https://circuitpython.org/board/raspberry_pi_pico2/</w:t>
+            </w:r>
+          </w:p>
+          <w:p>
+            <w:r>
+              <w:t>Drag and drop the downloaded file into the Pico root folder in the Explorer window that opened earlier.</w:t>
+            </w:r>
+          </w:p>
+          <w:p>
+            <w:r>
+              <w:t>The Pico should accept the file, recognise it as a firmware update, install it automatically and reboot itself. Windows will detect this reboot and momentarily disconnect the drive then reconnect it. The Pico drive should now show with the updated firmware files.</w:t>
+            </w:r>
+          </w:p>
+          <w:p>
+            <w:r>
+              <w:t>Configuration</w:t>
+            </w:r>
+            <w:r>
+              <w:t xml:space="preserve"> is now</w:t>
+            </w:r>
+            <w:r>
+              <w:t xml:space="preserve"> complete</w:t>
             </w:r>
             <w:r>
               <w:t>.</w:t>
             </w:r>
           </w:p>
         </w:tc>
-        <w:tc>
-          <w:tcPr>
-            <w:tcW w:w="4669" w:type="dxa"/>
-          </w:tcPr>
-          <w:p/>
-        </w:tc>
-      </w:tr>
-      <w:tr>
-        <w:tc>
-          <w:tcPr>
-            <w:tcW w:w="4669" w:type="dxa"/>
-          </w:tcPr>
-          <w:p>
-            <w:pPr>
-              <w:pStyle w:val="Heading2"/>
-            </w:pPr>
-            <w:r>
-              <w:t>Put the Pico into UF2 download mode</w:t>
-            </w:r>
-          </w:p>
-          <w:p>
-            <w:r>
-              <w:t>Hold down the BOOT/SEL button on the Pico using a small screwdriver through the hole in the case</w:t>
-            </w:r>
-            <w:r>
-              <w:t>.</w:t>
-            </w:r>
-          </w:p>
-          <w:p>
-            <w:r>
-              <w:t>Keep the button pressed and p</w:t>
-            </w:r>
-            <w:r>
-              <w:t xml:space="preserve">lug </w:t>
-            </w:r>
-            <w:r>
-              <w:t>the Pico into your computer.</w:t>
-            </w:r>
-          </w:p>
-          <w:p>
-            <w:r>
-              <w:t>Once plugged in, r</w:t>
-            </w:r>
-            <w:r>
-              <w:t>elease the BOOT/SEL button</w:t>
-            </w:r>
-            <w:r>
-              <w:t>.</w:t>
-            </w:r>
-          </w:p>
-          <w:p>
-            <w:r>
-              <w:t xml:space="preserve">Windows will open an </w:t>
-            </w:r>
-            <w:r>
-              <w:t>E</w:t>
-            </w:r>
-            <w:r>
-              <w:t>xplorer</w:t>
-            </w:r>
-            <w:r>
-              <w:t xml:space="preserve"> (file manager)</w:t>
-            </w:r>
-            <w:r>
-              <w:t xml:space="preserve"> window</w:t>
-            </w:r>
-            <w:r>
-              <w:t>.</w:t>
-            </w:r>
-          </w:p>
-        </w:tc>
-        <w:tc>
-          <w:tcPr>
-            <w:tcW w:w="4669" w:type="dxa"/>
-          </w:tcPr>
-          <w:p/>
-        </w:tc>
       </w:tr>
     </w:tbl>
-    <w:p/>
     <w:p>
       <w:pPr>
         <w:tabs>
@@ -1074,89 +1142,54 @@
       </w:pPr>
       <w:r>
         <w:lastRenderedPageBreak/>
-        <w:t>Adding CircuitPython to the Pico</w:t>
+        <w:t>Setting up</w:t>
+      </w:r>
+      <w:r>
+        <w:t xml:space="preserve"> </w:t>
+      </w:r>
+      <w:proofErr w:type="spellStart"/>
+      <w:r>
+        <w:t>Thonny</w:t>
+      </w:r>
+      <w:proofErr w:type="spellEnd"/>
+      <w:r>
+        <w:t xml:space="preserve"> with Python</w:t>
       </w:r>
     </w:p>
     <w:p>
-      <w:r>
-        <w:t>Download the CircuitPython 9.1.4 .UF2 file</w:t>
-      </w:r>
-      <w:r>
-        <w:t xml:space="preserve"> from</w:t>
-      </w:r>
-      <w:r>
-        <w:t xml:space="preserve"> …</w:t>
+      <w:pPr>
+        <w:pStyle w:val="Heading2"/>
+      </w:pPr>
+      <w:r>
+        <w:t>Download from the Thonny web site</w:t>
       </w:r>
     </w:p>
     <w:p>
-      <w:pPr>
-        <w:ind w:left="720"/>
-      </w:pPr>
-      <w:r>
-        <w:t>https://circuitpython.org/board/raspberry_pi_pico/</w:t>
+      <w:r>
+        <w:t>Download Thonny with Python from the Thonny web site at …</w:t>
       </w:r>
     </w:p>
     <w:p>
-      <w:r>
-        <w:t>D</w:t>
-      </w:r>
-      <w:r>
-        <w:t>rag and drop the download</w:t>
-      </w:r>
-      <w:r>
-        <w:t>ed file</w:t>
-      </w:r>
-      <w:r>
-        <w:t xml:space="preserve"> into the Pico root folder</w:t>
-      </w:r>
-      <w:r>
-        <w:t xml:space="preserve"> in the Explorer window that opened earlier.</w:t>
+      <w:pPr>
+        <w:ind w:left="720"/>
+      </w:pPr>
+      <w:r>
+        <w:t>https://thonny.org</w:t>
       </w:r>
     </w:p>
     <w:p>
-      <w:pPr>
-        <w:pStyle w:val="Heading1"/>
-      </w:pPr>
-      <w:r>
-        <w:t>Download</w:t>
-      </w:r>
-      <w:r>
-        <w:t xml:space="preserve"> and install Thonny with Python</w:t>
+      <w:r>
+        <w:t xml:space="preserve">When the page loads, you will see the links for the </w:t>
+      </w:r>
+      <w:r>
+        <w:t>computer you are using in the top right corner (as highlighted in the image below).</w:t>
       </w:r>
     </w:p>
     <w:p>
-      <w:pPr>
-        <w:pStyle w:val="Heading2"/>
-      </w:pPr>
-      <w:r>
-        <w:t>Download from the Thonny web site</w:t>
-      </w:r>
-    </w:p>
-    <w:p>
-      <w:r>
-        <w:t>Download Thonny with Python from the Thonny web site at …</w:t>
-      </w:r>
-    </w:p>
-    <w:p>
-      <w:pPr>
-        <w:ind w:left="720"/>
-      </w:pPr>
-      <w:r>
-        <w:t>https://thonny.org</w:t>
-      </w:r>
-    </w:p>
-    <w:p>
-      <w:r>
-        <w:t xml:space="preserve">When the page loads, you will see the links for the </w:t>
-      </w:r>
-      <w:r>
-        <w:t>computer you are using in the top right corner (as highlighted in the image below).</w:t>
-      </w:r>
-    </w:p>
-    <w:p>
       <w:r>
         <w:rPr>
           <w:noProof/>
+          <w:lang w:eastAsia="en-GB"/>
         </w:rPr>
         <mc:AlternateContent>
           <mc:Choice Requires="wps">
@@ -1221,9 +1254,9 @@
               </wp:anchor>
             </w:drawing>
           </mc:Choice>
-          <mc:Fallback>
+          <mc:Fallback xmlns:w16se="http://schemas.microsoft.com/office/word/2015/wordml/symex" xmlns:w16sdtdh="http://schemas.microsoft.com/office/word/2020/wordml/sdtdatahash" xmlns:w16du="http://schemas.microsoft.com/office/word/2023/wordml/word16du" xmlns:w16="http://schemas.microsoft.com/office/word/2018/wordml" xmlns:w16cid="http://schemas.microsoft.com/office/word/2016/wordml/cid" xmlns:w16cex="http://schemas.microsoft.com/office/word/2018/wordml/cex" xmlns:w15="http://schemas.microsoft.com/office/word/2012/wordml" xmlns:oel="http://schemas.microsoft.com/office/2019/extlst" xmlns:am3d="http://schemas.microsoft.com/office/drawing/2017/model3d" xmlns:aink="http://schemas.microsoft.com/office/drawing/2016/ink" xmlns:cx8="http://schemas.microsoft.com/office/drawing/2016/5/14/chartex" xmlns:cx7="http://schemas.microsoft.com/office/drawing/2016/5/13/chartex" xmlns:cx6="http://schemas.microsoft.com/office/drawing/2016/5/12/chartex" xmlns:cx5="http://schemas.microsoft.com/office/drawing/2016/5/11/chartex" xmlns:cx4="http://schemas.microsoft.com/office/drawing/2016/5/10/chartex" xmlns:cx3="http://schemas.microsoft.com/office/drawing/2016/5/9/chartex" xmlns:cx2="http://schemas.microsoft.com/office/drawing/2015/10/21/chartex" xmlns:cx1="http://schemas.microsoft.com/office/drawing/2015/9/8/chartex" xmlns:cx="http://schemas.microsoft.com/office/drawing/2014/chartex">
             <w:pict>
-              <v:roundrect w14:anchorId="5F3B72A3" id="Rounded Rectangle 1" o:spid="_x0000_s1026" style="position:absolute;margin-left:294.35pt;margin-top:30.7pt;width:145.1pt;height:22.15pt;z-index:251659264;visibility:visible;mso-wrap-style:square;mso-wrap-distance-left:9pt;mso-wrap-distance-top:0;mso-wrap-distance-right:9pt;mso-wrap-distance-bottom:0;mso-position-horizontal:absolute;mso-position-horizontal-relative:text;mso-position-vertical:absolute;mso-position-vertical-relative:text;v-text-anchor:middle" arcsize="10923f" o:gfxdata="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" filled="f" strokecolor="red" strokeweight="4.5pt">
+              <v:roundrect w14:anchorId="5F3B72A3" id="Rounded Rectangle 1" o:spid="_x0000_s1026" style="position:absolute;margin-left:294.35pt;margin-top:30.7pt;width:145.1pt;height:22.15pt;z-index:251659264;visibility:visible;mso-wrap-style:square;mso-wrap-distance-left:9pt;mso-wrap-distance-top:0;mso-wrap-distance-right:9pt;mso-wrap-distance-bottom:0;mso-position-horizontal:absolute;mso-position-horizontal-relative:text;mso-position-vertical:absolute;mso-position-vertical-relative:text;v-text-anchor:middle" arcsize="10923f" o:gfxdata="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" filled="f" strokecolor="red" strokeweight="4.5pt">
                 <v:stroke joinstyle="miter"/>
               </v:roundrect>
             </w:pict>
@@ -1231,6 +1264,10 @@
         </mc:AlternateContent>
       </w:r>
       <w:r>
+        <w:rPr>
+          <w:noProof/>
+          <w:lang w:eastAsia="en-GB"/>
+        </w:rPr>
         <w:drawing>
           <wp:inline distT="0" distB="0" distL="0" distR="0" wp14:anchorId="35D13745" wp14:editId="044E8794">
             <wp:extent cx="5935980" cy="922020"/>
@@ -1247,7 +1284,7 @@
                     <pic:cNvPicPr/>
                   </pic:nvPicPr>
                   <pic:blipFill>
-                    <a:blip r:embed="rId16"/>
+                    <a:blip r:embed="rId19"/>
                     <a:stretch>
                       <a:fillRect/>
                     </a:stretch>
@@ -1431,6 +1468,7 @@
             <w:r>
               <w:rPr>
                 <w:noProof/>
+                <w:lang w:eastAsia="en-GB"/>
               </w:rPr>
               <mc:AlternateContent>
                 <mc:Choice Requires="wps">
@@ -1495,9 +1533,9 @@
                     </wp:anchor>
                   </w:drawing>
                 </mc:Choice>
-                <mc:Fallback>
+                <mc:Fallback xmlns:w16se="http://schemas.microsoft.com/office/word/2015/wordml/symex" xmlns:w16sdtdh="http://schemas.microsoft.com/office/word/2020/wordml/sdtdatahash" xmlns:w16du="http://schemas.microsoft.com/office/word/2023/wordml/word16du" xmlns:w16="http://schemas.microsoft.com/office/word/2018/wordml" xmlns:w16cid="http://schemas.microsoft.com/office/word/2016/wordml/cid" xmlns:w16cex="http://schemas.microsoft.com/office/word/2018/wordml/cex" xmlns:w15="http://schemas.microsoft.com/office/word/2012/wordml" xmlns:oel="http://schemas.microsoft.com/office/2019/extlst" xmlns:am3d="http://schemas.microsoft.com/office/drawing/2017/model3d" xmlns:aink="http://schemas.microsoft.com/office/drawing/2016/ink" xmlns:cx8="http://schemas.microsoft.com/office/drawing/2016/5/14/chartex" xmlns:cx7="http://schemas.microsoft.com/office/drawing/2016/5/13/chartex" xmlns:cx6="http://schemas.microsoft.com/office/drawing/2016/5/12/chartex" xmlns:cx5="http://schemas.microsoft.com/office/drawing/2016/5/11/chartex" xmlns:cx4="http://schemas.microsoft.com/office/drawing/2016/5/10/chartex" xmlns:cx3="http://schemas.microsoft.com/office/drawing/2016/5/9/chartex" xmlns:cx2="http://schemas.microsoft.com/office/drawing/2015/10/21/chartex" xmlns:cx1="http://schemas.microsoft.com/office/drawing/2015/9/8/chartex" xmlns:cx="http://schemas.microsoft.com/office/drawing/2014/chartex">
                   <w:pict>
-                    <v:roundrect w14:anchorId="6C97F736" id="Rounded Rectangle 2" o:spid="_x0000_s1026" style="position:absolute;margin-left:15.05pt;margin-top:13.65pt;width:185.3pt;height:28.8pt;z-index:251660288;visibility:visible;mso-wrap-style:square;mso-wrap-distance-left:9pt;mso-wrap-distance-top:0;mso-wrap-distance-right:9pt;mso-wrap-distance-bottom:0;mso-position-horizontal:absolute;mso-position-horizontal-relative:text;mso-position-vertical:absolute;mso-position-vertical-relative:text;v-text-anchor:middle" arcsize="10923f" o:gfxdata="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" filled="f" strokecolor="red" strokeweight="4.5pt">
+                    <v:roundrect w14:anchorId="6C97F736" id="Rounded Rectangle 2" o:spid="_x0000_s1026" style="position:absolute;margin-left:15.05pt;margin-top:13.65pt;width:185.3pt;height:28.8pt;z-index:251660288;visibility:visible;mso-wrap-style:square;mso-wrap-distance-left:9pt;mso-wrap-distance-top:0;mso-wrap-distance-right:9pt;mso-wrap-distance-bottom:0;mso-position-horizontal:absolute;mso-position-horizontal-relative:text;mso-position-vertical:absolute;mso-position-vertical-relative:text;v-text-anchor:middle" arcsize="10923f" o:gfxdata="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" filled="f" strokecolor="red" strokeweight="4.5pt">
                       <v:stroke joinstyle="miter"/>
                     </v:roundrect>
                   </w:pict>
@@ -1505,6 +1543,10 @@
               </mc:AlternateContent>
             </w:r>
             <w:r>
+              <w:rPr>
+                <w:noProof/>
+                <w:lang w:eastAsia="en-GB"/>
+              </w:rPr>
               <w:drawing>
                 <wp:inline distT="0" distB="0" distL="0" distR="0" wp14:anchorId="3835779F" wp14:editId="4A7EEA33">
                   <wp:extent cx="2700000" cy="655200"/>
@@ -1521,7 +1563,7 @@
                           <pic:cNvPicPr/>
                         </pic:nvPicPr>
                         <pic:blipFill>
-                          <a:blip r:embed="rId17"/>
+                          <a:blip r:embed="rId20"/>
                           <a:stretch>
                             <a:fillRect/>
                           </a:stretch>
@@ -1556,7 +1598,6 @@
               </w:tabs>
             </w:pPr>
             <w:r>
-              <w:lastRenderedPageBreak/>
               <w:t xml:space="preserve">When the menu pops up, select </w:t>
             </w:r>
             <w:r>
@@ -1646,9 +1687,9 @@
                     </wp:anchor>
                   </w:drawing>
                 </mc:Choice>
-                <mc:Fallback>
+                <mc:Fallback xmlns:w16se="http://schemas.microsoft.com/office/word/2015/wordml/symex" xmlns:w16sdtdh="http://schemas.microsoft.com/office/word/2020/wordml/sdtdatahash" xmlns:w16du="http://schemas.microsoft.com/office/word/2023/wordml/word16du" xmlns:w16="http://schemas.microsoft.com/office/word/2018/wordml" xmlns:w16cid="http://schemas.microsoft.com/office/word/2016/wordml/cid" xmlns:w16cex="http://schemas.microsoft.com/office/word/2018/wordml/cex" xmlns:w15="http://schemas.microsoft.com/office/word/2012/wordml" xmlns:oel="http://schemas.microsoft.com/office/2019/extlst" xmlns:am3d="http://schemas.microsoft.com/office/drawing/2017/model3d" xmlns:aink="http://schemas.microsoft.com/office/drawing/2016/ink" xmlns:cx8="http://schemas.microsoft.com/office/drawing/2016/5/14/chartex" xmlns:cx7="http://schemas.microsoft.com/office/drawing/2016/5/13/chartex" xmlns:cx6="http://schemas.microsoft.com/office/drawing/2016/5/12/chartex" xmlns:cx5="http://schemas.microsoft.com/office/drawing/2016/5/11/chartex" xmlns:cx4="http://schemas.microsoft.com/office/drawing/2016/5/10/chartex" xmlns:cx3="http://schemas.microsoft.com/office/drawing/2016/5/9/chartex" xmlns:cx2="http://schemas.microsoft.com/office/drawing/2015/10/21/chartex" xmlns:cx1="http://schemas.microsoft.com/office/drawing/2015/9/8/chartex" xmlns:cx="http://schemas.microsoft.com/office/drawing/2014/chartex">
                   <w:pict>
-                    <v:roundrect w14:anchorId="4ED45A9F" id="Rounded Rectangle 3" o:spid="_x0000_s1026" style="position:absolute;margin-left:27.25pt;margin-top:20.45pt;width:167.25pt;height:31pt;z-index:251661312;visibility:visible;mso-wrap-style:square;mso-wrap-distance-left:9pt;mso-wrap-distance-top:0;mso-wrap-distance-right:9pt;mso-wrap-distance-bottom:0;mso-position-horizontal:absolute;mso-position-horizontal-relative:text;mso-position-vertical:absolute;mso-position-vertical-relative:text;v-text-anchor:middle" arcsize="10923f" o:gfxdata="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" filled="f" strokecolor="red" strokeweight="4.5pt">
+                    <v:roundrect w14:anchorId="4ED45A9F" id="Rounded Rectangle 3" o:spid="_x0000_s1026" style="position:absolute;margin-left:27.25pt;margin-top:20.45pt;width:167.25pt;height:31pt;z-index:251661312;visibility:visible;mso-wrap-style:square;mso-wrap-distance-left:9pt;mso-wrap-distance-top:0;mso-wrap-distance-right:9pt;mso-wrap-distance-bottom:0;mso-position-horizontal:absolute;mso-position-horizontal-relative:text;mso-position-vertical:absolute;mso-position-vertical-relative:text;v-text-anchor:middle" arcsize="10923f" o:gfxdata="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" filled="f" strokecolor="red" strokeweight="4.5pt">
                       <v:stroke joinstyle="miter"/>
                     </v:roundrect>
                   </w:pict>
@@ -1678,7 +1719,7 @@
                           </pic:cNvPicPr>
                         </pic:nvPicPr>
                         <pic:blipFill rotWithShape="1">
-                          <a:blip r:embed="rId18">
+                          <a:blip r:embed="rId21">
                             <a:extLst>
                               <a:ext uri="{28A0092B-C50C-407E-A947-70E740481C1C}">
                                 <a14:useLocalDpi xmlns:a14="http://schemas.microsoft.com/office/drawing/2010/main" val="0"/>
@@ -1727,6 +1768,7 @@
               </w:tabs>
             </w:pPr>
             <w:r>
+              <w:lastRenderedPageBreak/>
               <w:t xml:space="preserve">When the Thonny Options dialog box appears, click over the </w:t>
             </w:r>
             <w:r>
@@ -1832,9 +1874,9 @@
                     </wp:anchor>
                   </w:drawing>
                 </mc:Choice>
-                <mc:Fallback>
+                <mc:Fallback xmlns:w16se="http://schemas.microsoft.com/office/word/2015/wordml/symex" xmlns:w16sdtdh="http://schemas.microsoft.com/office/word/2020/wordml/sdtdatahash" xmlns:w16du="http://schemas.microsoft.com/office/word/2023/wordml/word16du" xmlns:w16="http://schemas.microsoft.com/office/word/2018/wordml" xmlns:w16cid="http://schemas.microsoft.com/office/word/2016/wordml/cid" xmlns:w16cex="http://schemas.microsoft.com/office/word/2018/wordml/cex" xmlns:w15="http://schemas.microsoft.com/office/word/2012/wordml" xmlns:oel="http://schemas.microsoft.com/office/2019/extlst" xmlns:am3d="http://schemas.microsoft.com/office/drawing/2017/model3d" xmlns:aink="http://schemas.microsoft.com/office/drawing/2016/ink" xmlns:cx8="http://schemas.microsoft.com/office/drawing/2016/5/14/chartex" xmlns:cx7="http://schemas.microsoft.com/office/drawing/2016/5/13/chartex" xmlns:cx6="http://schemas.microsoft.com/office/drawing/2016/5/12/chartex" xmlns:cx5="http://schemas.microsoft.com/office/drawing/2016/5/11/chartex" xmlns:cx4="http://schemas.microsoft.com/office/drawing/2016/5/10/chartex" xmlns:cx3="http://schemas.microsoft.com/office/drawing/2016/5/9/chartex" xmlns:cx2="http://schemas.microsoft.com/office/drawing/2015/10/21/chartex" xmlns:cx1="http://schemas.microsoft.com/office/drawing/2015/9/8/chartex" xmlns:cx="http://schemas.microsoft.com/office/drawing/2014/chartex">
                   <w:pict>
-                    <v:roundrect w14:anchorId="3ED65A7A" id="Rounded Rectangle 4" o:spid="_x0000_s1026" style="position:absolute;margin-left:56.4pt;margin-top:34.05pt;width:94.15pt;height:32.9pt;z-index:251662336;visibility:visible;mso-wrap-style:square;mso-height-percent:0;mso-wrap-distance-left:9pt;mso-wrap-distance-top:0;mso-wrap-distance-right:9pt;mso-wrap-distance-bottom:0;mso-position-horizontal:absolute;mso-position-horizontal-relative:text;mso-position-vertical:absolute;mso-position-vertical-relative:text;mso-height-percent:0;mso-height-relative:margin;v-text-anchor:middle" arcsize="10923f" o:gfxdata="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" filled="f" strokecolor="red" strokeweight="4.5pt">
+                    <v:roundrect w14:anchorId="3ED65A7A" id="Rounded Rectangle 4" o:spid="_x0000_s1026" style="position:absolute;margin-left:56.4pt;margin-top:34.05pt;width:94.15pt;height:32.9pt;z-index:251662336;visibility:visible;mso-wrap-style:square;mso-height-percent:0;mso-wrap-distance-left:9pt;mso-wrap-distance-top:0;mso-wrap-distance-right:9pt;mso-wrap-distance-bottom:0;mso-position-horizontal:absolute;mso-position-horizontal-relative:text;mso-position-vertical:absolute;mso-position-vertical-relative:text;mso-height-percent:0;mso-height-relative:margin;v-text-anchor:middle" arcsize="10923f" o:gfxdata="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" filled="f" strokecolor="red" strokeweight="4.5pt">
                       <v:stroke joinstyle="miter"/>
                     </v:roundrect>
                   </w:pict>
@@ -1864,7 +1906,7 @@
                           </pic:cNvPicPr>
                         </pic:nvPicPr>
                         <pic:blipFill rotWithShape="1">
-                          <a:blip r:embed="rId19" cstate="print">
+                          <a:blip r:embed="rId22" cstate="print">
                             <a:extLst>
                               <a:ext uri="{28A0092B-C50C-407E-A947-70E740481C1C}">
                                 <a14:useLocalDpi xmlns:a14="http://schemas.microsoft.com/office/drawing/2010/main" val="0"/>
@@ -1956,10 +1998,7 @@
               </w:tabs>
             </w:pPr>
             <w:r>
-              <w:t>Thonny should detect</w:t>
-            </w:r>
-            <w:r>
-              <w:t xml:space="preserve"> your Pico and the ‘com port’ it is connected to and display it in the bottom right corner of the Thonny window.</w:t>
+              <w:t>Thonny should detect your Pico and the ‘com port’ it is connected to and display it in the bottom right corner of the Thonny window.</w:t>
             </w:r>
           </w:p>
         </w:tc>
@@ -2000,7 +2039,7 @@
                           </pic:cNvPicPr>
                         </pic:nvPicPr>
                         <pic:blipFill rotWithShape="1">
-                          <a:blip r:embed="rId19" cstate="print">
+                          <a:blip r:embed="rId22" cstate="print">
                             <a:extLst>
                               <a:ext uri="{28A0092B-C50C-407E-A947-70E740481C1C}">
                                 <a14:useLocalDpi xmlns:a14="http://schemas.microsoft.com/office/drawing/2010/main" val="0"/>
@@ -2044,59 +2083,160 @@
         <w:t>Your computer is now set up</w:t>
       </w:r>
       <w:r>
-        <w:t>, ready for you to program your Pico.</w:t>
+        <w:t xml:space="preserve"> with </w:t>
+      </w:r>
+      <w:proofErr w:type="spellStart"/>
+      <w:r>
+        <w:t>Thonny</w:t>
+      </w:r>
+      <w:proofErr w:type="spellEnd"/>
+      <w:r>
+        <w:t>.</w:t>
       </w:r>
     </w:p>
     <w:p>
       <w:pPr>
-        <w:pStyle w:val="Heading1"/>
-      </w:pPr>
-      <w:r>
-        <w:t>Programming the Pico</w:t>
+        <w:tabs>
+          <w:tab w:val="clear" w:pos="851"/>
+        </w:tabs>
+        <w:spacing w:after="0"/>
+        <w:rPr>
+          <w:rFonts w:asciiTheme="majorHAnsi" w:eastAsiaTheme="majorEastAsia" w:hAnsiTheme="majorHAnsi" w:cstheme="majorBidi"/>
+          <w:b/>
+          <w:color w:val="C00000"/>
+          <w:sz w:val="36"/>
+          <w:szCs w:val="32"/>
+        </w:rPr>
+      </w:pPr>
+      <w:r>
+        <w:br w:type="page"/>
       </w:r>
     </w:p>
     <w:p>
       <w:pPr>
-        <w:pStyle w:val="Heading2"/>
-      </w:pPr>
-      <w:r>
-        <w:t>QuanClick source code</w:t>
+        <w:pStyle w:val="Heading1"/>
+      </w:pPr>
+      <w:r>
+        <w:lastRenderedPageBreak/>
+        <w:t>Programming the Pico</w:t>
       </w:r>
     </w:p>
     <w:p>
-      <w:r>
-        <w:t xml:space="preserve">You can download the </w:t>
-      </w:r>
-      <w:r>
-        <w:t>source code</w:t>
-      </w:r>
+      <w:pPr>
+        <w:pStyle w:val="Heading2"/>
+      </w:pPr>
+      <w:proofErr w:type="spellStart"/>
+      <w:r>
+        <w:t>QuanClick</w:t>
+      </w:r>
+      <w:proofErr w:type="spellEnd"/>
       <w:r>
         <w:t xml:space="preserve"> </w:t>
       </w:r>
       <w:r>
-        <w:t>(</w:t>
-      </w:r>
-      <w:r>
-        <w:t>QuanClick.py)</w:t>
-      </w:r>
-      <w:r>
-        <w:t xml:space="preserve"> from</w:t>
-      </w:r>
-      <w:r>
-        <w:t xml:space="preserve"> …</w:t>
+        <w:t>project files</w:t>
       </w:r>
     </w:p>
     <w:p>
-      <w:pPr>
-        <w:ind w:left="709"/>
-      </w:pPr>
-      <w:r>
-        <w:t>https://github.com/Havenview/QuanClick</w:t>
+      <w:r>
+        <w:t xml:space="preserve">You can download the </w:t>
+      </w:r>
+      <w:r>
+        <w:t>source code</w:t>
+      </w:r>
+      <w:r>
+        <w:t xml:space="preserve"> </w:t>
+      </w:r>
+      <w:r>
+        <w:t>and all the support files</w:t>
+      </w:r>
+      <w:r>
+        <w:t xml:space="preserve"> from</w:t>
+      </w:r>
+      <w:r>
+        <w:t xml:space="preserve"> …</w:t>
       </w:r>
     </w:p>
     <w:p>
-      <w:r>
-        <w:t>Open the QuanClick.py python file in Thonny</w:t>
+      <w:pPr>
+        <w:ind w:left="709"/>
+      </w:pPr>
+      <w:r>
+        <w:t>https://github.com/QuantumTechClub/QuanClick</w:t>
+      </w:r>
+    </w:p>
+    <w:p>
+      <w:pPr>
+        <w:pStyle w:val="Heading2"/>
+      </w:pPr>
+      <w:r>
+        <w:t>Adding the libraries</w:t>
+      </w:r>
+    </w:p>
+    <w:p>
+      <w:r>
+        <w:t xml:space="preserve">In the </w:t>
+      </w:r>
+      <w:proofErr w:type="spellStart"/>
+      <w:r>
+        <w:t>board_files</w:t>
+      </w:r>
+      <w:proofErr w:type="spellEnd"/>
+      <w:r>
+        <w:t>/</w:t>
+      </w:r>
+      <w:r>
+        <w:t xml:space="preserve">lib directory there is </w:t>
+      </w:r>
+      <w:proofErr w:type="gramStart"/>
+      <w:r>
+        <w:t>a</w:t>
+      </w:r>
+      <w:proofErr w:type="gramEnd"/>
+      <w:r>
+        <w:t xml:space="preserve"> </w:t>
+      </w:r>
+      <w:proofErr w:type="spellStart"/>
+      <w:r>
+        <w:t>adafruit_hid</w:t>
+      </w:r>
+      <w:proofErr w:type="spellEnd"/>
+      <w:r>
+        <w:t xml:space="preserve"> directory that contains library files used in our project</w:t>
+      </w:r>
+    </w:p>
+    <w:p>
+      <w:r>
+        <w:t>That entire directory and its contents need to be copied to the lib directory on the Pico device.</w:t>
+      </w:r>
+    </w:p>
+    <w:p>
+      <w:r>
+        <w:t>Drag and drop the entire folder across.</w:t>
+      </w:r>
+    </w:p>
+    <w:p>
+      <w:pPr>
+        <w:pStyle w:val="Heading2"/>
+      </w:pPr>
+      <w:r>
+        <w:t xml:space="preserve">Open the code in </w:t>
+      </w:r>
+      <w:proofErr w:type="spellStart"/>
+      <w:r>
+        <w:t>Thonny</w:t>
+      </w:r>
+      <w:proofErr w:type="spellEnd"/>
+    </w:p>
+    <w:p>
+      <w:r>
+        <w:t xml:space="preserve">Open the </w:t>
+      </w:r>
+      <w:r>
+        <w:t>src/quanc</w:t>
+      </w:r>
+      <w:r>
+        <w:t>lick.py python file in Thonny</w:t>
       </w:r>
       <w:r>
         <w:t xml:space="preserve"> …</w:t>
@@ -2200,7 +2340,6 @@
     </w:p>
     <w:p>
       <w:r>
-        <w:lastRenderedPageBreak/>
         <w:t xml:space="preserve">The definitions are listed in the </w:t>
       </w:r>
       <w:r>
@@ -2370,6 +2509,176 @@
       <w:r>
         <w:t>The Appendix contains the codes you can use.</w:t>
       </w:r>
+    </w:p>
+    <w:p>
+      <w:pPr>
+        <w:pStyle w:val="Heading2"/>
+      </w:pPr>
+      <w:r>
+        <w:t>Installing onto the Pico</w:t>
+      </w:r>
+    </w:p>
+    <w:p>
+      <w:r>
+        <w:t>Once you are happy with the definition changes then you need to save the python file onto the Pico</w:t>
+      </w:r>
+    </w:p>
+    <w:p>
+      <w:pPr>
+        <w:pStyle w:val="ListParagraph"/>
+        <w:numPr>
+          <w:ilvl w:val="0"/>
+          <w:numId w:val="17"/>
+        </w:numPr>
+      </w:pPr>
+      <w:r>
+        <w:t>Select File &gt; Save As</w:t>
+      </w:r>
+    </w:p>
+    <w:p>
+      <w:pPr>
+        <w:pStyle w:val="ListParagraph"/>
+        <w:numPr>
+          <w:ilvl w:val="0"/>
+          <w:numId w:val="17"/>
+        </w:numPr>
+      </w:pPr>
+      <w:r>
+        <w:t>Choose to save the file on the device</w:t>
+      </w:r>
+    </w:p>
+    <w:p>
+      <w:pPr>
+        <w:pStyle w:val="Heading2"/>
+      </w:pPr>
+      <w:r>
+        <w:lastRenderedPageBreak/>
+        <w:t xml:space="preserve">Getting the Pico to </w:t>
+      </w:r>
+      <w:proofErr w:type="spellStart"/>
+      <w:r>
+        <w:t>autorun</w:t>
+      </w:r>
+      <w:proofErr w:type="spellEnd"/>
+      <w:r>
+        <w:t xml:space="preserve"> the file</w:t>
+      </w:r>
+    </w:p>
+    <w:p>
+      <w:r>
+        <w:t xml:space="preserve">To use the Pico in </w:t>
+      </w:r>
+      <w:proofErr w:type="spellStart"/>
+      <w:r>
+        <w:t>stand alone</w:t>
+      </w:r>
+      <w:proofErr w:type="spellEnd"/>
+      <w:r>
+        <w:t xml:space="preserve"> (</w:t>
+      </w:r>
+      <w:proofErr w:type="spellStart"/>
+      <w:r>
+        <w:t>ie</w:t>
+      </w:r>
+      <w:proofErr w:type="spellEnd"/>
+      <w:r>
+        <w:t xml:space="preserve"> without running the application via </w:t>
+      </w:r>
+      <w:proofErr w:type="spellStart"/>
+      <w:r>
+        <w:t>Thonny</w:t>
+      </w:r>
+      <w:proofErr w:type="spellEnd"/>
+      <w:r>
+        <w:t>) we need to change the contents of the default file code.py on the Pico.</w:t>
+      </w:r>
+    </w:p>
+    <w:p>
+      <w:pPr>
+        <w:pStyle w:val="ListParagraph"/>
+        <w:numPr>
+          <w:ilvl w:val="0"/>
+          <w:numId w:val="18"/>
+        </w:numPr>
+      </w:pPr>
+      <w:r>
+        <w:t>Open the code.py file on the Pico</w:t>
+      </w:r>
+    </w:p>
+    <w:p>
+      <w:pPr>
+        <w:pStyle w:val="ListParagraph"/>
+        <w:numPr>
+          <w:ilvl w:val="0"/>
+          <w:numId w:val="18"/>
+        </w:numPr>
+      </w:pPr>
+      <w:r>
+        <w:t>Change the contents of that file to</w:t>
+      </w:r>
+      <w:r>
+        <w:t xml:space="preserve"> read</w:t>
+      </w:r>
+      <w:bookmarkStart w:id="0" w:name="_GoBack"/>
+      <w:bookmarkEnd w:id="0"/>
+    </w:p>
+    <w:p>
+      <w:pPr>
+        <w:pStyle w:val="ListParagraph"/>
+        <w:numPr>
+          <w:ilvl w:val="1"/>
+          <w:numId w:val="18"/>
+        </w:numPr>
+      </w:pPr>
+      <w:r>
+        <w:t>import</w:t>
+      </w:r>
+      <w:r>
+        <w:t xml:space="preserve"> </w:t>
+      </w:r>
+      <w:proofErr w:type="spellStart"/>
+      <w:r>
+        <w:t>quanclick</w:t>
+      </w:r>
+      <w:proofErr w:type="spellEnd"/>
+    </w:p>
+    <w:p>
+      <w:pPr>
+        <w:pStyle w:val="ListParagraph"/>
+        <w:numPr>
+          <w:ilvl w:val="0"/>
+          <w:numId w:val="18"/>
+        </w:numPr>
+      </w:pPr>
+      <w:r>
+        <w:t>Save the file back to the Pico</w:t>
+      </w:r>
+    </w:p>
+    <w:p>
+      <w:r>
+        <w:t xml:space="preserve">The </w:t>
+      </w:r>
+      <w:proofErr w:type="spellStart"/>
+      <w:r>
+        <w:t>quanclick</w:t>
+      </w:r>
+      <w:proofErr w:type="spellEnd"/>
+      <w:r>
+        <w:t xml:space="preserve"> </w:t>
+      </w:r>
+      <w:proofErr w:type="gramStart"/>
+      <w:r>
+        <w:t>code will</w:t>
+      </w:r>
+      <w:proofErr w:type="gramEnd"/>
+      <w:r>
+        <w:t xml:space="preserve"> now </w:t>
+      </w:r>
+      <w:proofErr w:type="spellStart"/>
+      <w:r>
+        <w:t>autorun</w:t>
+      </w:r>
+      <w:proofErr w:type="spellEnd"/>
     </w:p>
     <w:p>
       <w:pPr>
@@ -5089,49 +5398,49 @@
               <w:pStyle w:val="Tabletext"/>
             </w:pPr>
             <w:r>
+              <w:t>KEYPAD_FIVE</w:t>
+            </w:r>
+          </w:p>
+        </w:tc>
+        <w:tc>
+          <w:tcPr>
+            <w:tcW w:w="992" w:type="dxa"/>
+          </w:tcPr>
+          <w:p>
+            <w:pPr>
+              <w:pStyle w:val="Tabletext"/>
+              <w:jc w:val="center"/>
+            </w:pPr>
+            <w:r>
+              <w:t>93</w:t>
+            </w:r>
+          </w:p>
+        </w:tc>
+        <w:tc>
+          <w:tcPr>
+            <w:tcW w:w="5387" w:type="dxa"/>
+          </w:tcPr>
+          <w:p>
+            <w:pPr>
+              <w:pStyle w:val="Tabletext"/>
+            </w:pPr>
+            <w:r>
+              <w:t>Keypad 5</w:t>
+            </w:r>
+          </w:p>
+        </w:tc>
+      </w:tr>
+      <w:tr>
+        <w:tc>
+          <w:tcPr>
+            <w:tcW w:w="2972" w:type="dxa"/>
+          </w:tcPr>
+          <w:p>
+            <w:pPr>
+              <w:pStyle w:val="Tabletext"/>
+            </w:pPr>
+            <w:r>
               <w:lastRenderedPageBreak/>
-              <w:t>KEYPAD_FIVE</w:t>
-            </w:r>
-          </w:p>
-        </w:tc>
-        <w:tc>
-          <w:tcPr>
-            <w:tcW w:w="992" w:type="dxa"/>
-          </w:tcPr>
-          <w:p>
-            <w:pPr>
-              <w:pStyle w:val="Tabletext"/>
-              <w:jc w:val="center"/>
-            </w:pPr>
-            <w:r>
-              <w:t>93</w:t>
-            </w:r>
-          </w:p>
-        </w:tc>
-        <w:tc>
-          <w:tcPr>
-            <w:tcW w:w="5387" w:type="dxa"/>
-          </w:tcPr>
-          <w:p>
-            <w:pPr>
-              <w:pStyle w:val="Tabletext"/>
-            </w:pPr>
-            <w:r>
-              <w:t>Keypad 5</w:t>
-            </w:r>
-          </w:p>
-        </w:tc>
-      </w:tr>
-      <w:tr>
-        <w:tc>
-          <w:tcPr>
-            <w:tcW w:w="2972" w:type="dxa"/>
-          </w:tcPr>
-          <w:p>
-            <w:pPr>
-              <w:pStyle w:val="Tabletext"/>
-            </w:pPr>
-            <w:r>
               <w:t>KEYPAD_FORWARD_SLASH</w:t>
             </w:r>
           </w:p>
@@ -6530,49 +6839,49 @@
               <w:pStyle w:val="Tabletext"/>
             </w:pPr>
             <w:r>
+              <w:t>POWER</w:t>
+            </w:r>
+          </w:p>
+        </w:tc>
+        <w:tc>
+          <w:tcPr>
+            <w:tcW w:w="992" w:type="dxa"/>
+          </w:tcPr>
+          <w:p>
+            <w:pPr>
+              <w:pStyle w:val="Tabletext"/>
+              <w:jc w:val="center"/>
+            </w:pPr>
+            <w:r>
+              <w:t>102</w:t>
+            </w:r>
+          </w:p>
+        </w:tc>
+        <w:tc>
+          <w:tcPr>
+            <w:tcW w:w="5387" w:type="dxa"/>
+          </w:tcPr>
+          <w:p>
+            <w:pPr>
+              <w:pStyle w:val="Tabletext"/>
+            </w:pPr>
+            <w:r>
+              <w:t>Power (Mac)</w:t>
+            </w:r>
+          </w:p>
+        </w:tc>
+      </w:tr>
+      <w:tr>
+        <w:tc>
+          <w:tcPr>
+            <w:tcW w:w="2972" w:type="dxa"/>
+          </w:tcPr>
+          <w:p>
+            <w:pPr>
+              <w:pStyle w:val="Tabletext"/>
+            </w:pPr>
+            <w:r>
               <w:lastRenderedPageBreak/>
-              <w:t>POWER</w:t>
-            </w:r>
-          </w:p>
-        </w:tc>
-        <w:tc>
-          <w:tcPr>
-            <w:tcW w:w="992" w:type="dxa"/>
-          </w:tcPr>
-          <w:p>
-            <w:pPr>
-              <w:pStyle w:val="Tabletext"/>
-              <w:jc w:val="center"/>
-            </w:pPr>
-            <w:r>
-              <w:t>102</w:t>
-            </w:r>
-          </w:p>
-        </w:tc>
-        <w:tc>
-          <w:tcPr>
-            <w:tcW w:w="5387" w:type="dxa"/>
-          </w:tcPr>
-          <w:p>
-            <w:pPr>
-              <w:pStyle w:val="Tabletext"/>
-            </w:pPr>
-            <w:r>
-              <w:t>Power (Mac)</w:t>
-            </w:r>
-          </w:p>
-        </w:tc>
-      </w:tr>
-      <w:tr>
-        <w:tc>
-          <w:tcPr>
-            <w:tcW w:w="2972" w:type="dxa"/>
-          </w:tcPr>
-          <w:p>
-            <w:pPr>
-              <w:pStyle w:val="Tabletext"/>
-            </w:pPr>
-            <w:r>
               <w:t>PRINT_SCREEN</w:t>
             </w:r>
           </w:p>
@@ -8193,10 +8502,10 @@
     <w:p/>
     <w:p/>
     <w:sectPr>
-      <w:headerReference w:type="default" r:id="rId20"/>
-      <w:footerReference w:type="even" r:id="rId21"/>
-      <w:footerReference w:type="default" r:id="rId22"/>
-      <w:headerReference w:type="first" r:id="rId23"/>
+      <w:headerReference w:type="default" r:id="rId23"/>
+      <w:footerReference w:type="even" r:id="rId24"/>
+      <w:footerReference w:type="default" r:id="rId25"/>
+      <w:headerReference w:type="first" r:id="rId26"/>
       <w:type w:val="continuous"/>
       <w:pgSz w:w="11900" w:h="16840"/>
       <w:pgMar w:top="851" w:right="851" w:bottom="851" w:left="1701" w:header="720" w:footer="0" w:gutter="0"/>
@@ -8210,7 +8519,7 @@
 </file>
 
 <file path=word/endnotes.xml><?xml version="1.0" encoding="utf-8"?>
-<w:endnotes xmlns:wpc="http://schemas.microsoft.com/office/word/2010/wordprocessingCanvas" xmlns:cx="http://schemas.microsoft.com/office/drawing/2014/chartex" xmlns:cx1="http://schemas.microsoft.com/office/drawing/2015/9/8/chartex" xmlns:cx2="http://schemas.microsoft.com/office/drawing/2015/10/21/chartex" xmlns:cx3="http://schemas.microsoft.com/office/drawing/2016/5/9/chartex" xmlns:cx4="http://schemas.microsoft.com/office/drawing/2016/5/10/chartex" xmlns:cx5="http://schemas.microsoft.com/office/drawing/2016/5/11/chartex" xmlns:cx6="http://schemas.microsoft.com/office/drawing/2016/5/12/chartex" xmlns:cx7="http://schemas.microsoft.com/office/drawing/2016/5/13/chartex" xmlns:cx8="http://schemas.microsoft.com/office/drawing/2016/5/14/chartex" xmlns:mc="http://schemas.openxmlformats.org/markup-compatibility/2006" xmlns:aink="http://schemas.microsoft.com/office/drawing/2016/ink" xmlns:am3d="http://schemas.microsoft.com/office/drawing/2017/model3d" xmlns:o="urn:schemas-microsoft-com:office:office" xmlns:oel="http://schemas.microsoft.com/office/2019/extlst" xmlns:r="http://schemas.openxmlformats.org/officeDocument/2006/relationships" xmlns:m="http://schemas.openxmlformats.org/officeDocument/2006/math" xmlns:v="urn:schemas-microsoft-com:vml" xmlns:wp14="http://schemas.microsoft.com/office/word/2010/wordprocessingDrawing" xmlns:wp="http://schemas.openxmlformats.org/drawingml/2006/wordprocessingDrawing" xmlns:w10="urn:schemas-microsoft-com:office:word" xmlns:w="http://schemas.openxmlformats.org/wordprocessingml/2006/main" xmlns:w14="http://schemas.microsoft.com/office/word/2010/wordml" xmlns:w15="http://schemas.microsoft.com/office/word/2012/wordml" xmlns:w16cex="http://schemas.microsoft.com/office/word/2018/wordml/cex" xmlns:w16cid="http://schemas.microsoft.com/office/word/2016/wordml/cid" xmlns:w16="http://schemas.microsoft.com/office/word/2018/wordml" xmlns:w16du="http://schemas.microsoft.com/office/word/2023/wordml/word16du" xmlns:w16sdtdh="http://schemas.microsoft.com/office/word/2020/wordml/sdtdatahash" xmlns:w16se="http://schemas.microsoft.com/office/word/2015/wordml/symex" xmlns:wpg="http://schemas.microsoft.com/office/word/2010/wordprocessingGroup" xmlns:wpi="http://schemas.microsoft.com/office/word/2010/wordprocessingInk" xmlns:wne="http://schemas.microsoft.com/office/word/2006/wordml" xmlns:wps="http://schemas.microsoft.com/office/word/2010/wordprocessingShape" mc:Ignorable="w14 w15 w16se w16cid w16 w16cex w16sdtdh w16du wp14">
+<w:endnotes xmlns:wpc="http://schemas.microsoft.com/office/word/2010/wordprocessingCanvas" xmlns:mc="http://schemas.openxmlformats.org/markup-compatibility/2006" xmlns:o="urn:schemas-microsoft-com:office:office" xmlns:r="http://schemas.openxmlformats.org/officeDocument/2006/relationships" xmlns:m="http://schemas.openxmlformats.org/officeDocument/2006/math" xmlns:v="urn:schemas-microsoft-com:vml" xmlns:wp14="http://schemas.microsoft.com/office/word/2010/wordprocessingDrawing" xmlns:wp="http://schemas.openxmlformats.org/drawingml/2006/wordprocessingDrawing" xmlns:w10="urn:schemas-microsoft-com:office:word" xmlns:w="http://schemas.openxmlformats.org/wordprocessingml/2006/main" xmlns:w14="http://schemas.microsoft.com/office/word/2010/wordml" xmlns:wpg="http://schemas.microsoft.com/office/word/2010/wordprocessingGroup" xmlns:wpi="http://schemas.microsoft.com/office/word/2010/wordprocessingInk" xmlns:wne="http://schemas.microsoft.com/office/word/2006/wordml" xmlns:wps="http://schemas.microsoft.com/office/word/2010/wordprocessingShape" mc:Ignorable="w14 wp14">
   <w:endnote w:type="separator" w:id="-1">
     <w:p>
       <w:r>
@@ -8229,7 +8538,7 @@
 </file>
 
 <file path=word/footer1.xml><?xml version="1.0" encoding="utf-8"?>
-<w:ftr xmlns:wpc="http://schemas.microsoft.com/office/word/2010/wordprocessingCanvas" xmlns:cx="http://schemas.microsoft.com/office/drawing/2014/chartex" xmlns:cx1="http://schemas.microsoft.com/office/drawing/2015/9/8/chartex" xmlns:cx2="http://schemas.microsoft.com/office/drawing/2015/10/21/chartex" xmlns:cx3="http://schemas.microsoft.com/office/drawing/2016/5/9/chartex" xmlns:cx4="http://schemas.microsoft.com/office/drawing/2016/5/10/chartex" xmlns:cx5="http://schemas.microsoft.com/office/drawing/2016/5/11/chartex" xmlns:cx6="http://schemas.microsoft.com/office/drawing/2016/5/12/chartex" xmlns:cx7="http://schemas.microsoft.com/office/drawing/2016/5/13/chartex" xmlns:cx8="http://schemas.microsoft.com/office/drawing/2016/5/14/chartex" xmlns:mc="http://schemas.openxmlformats.org/markup-compatibility/2006" xmlns:aink="http://schemas.microsoft.com/office/drawing/2016/ink" xmlns:am3d="http://schemas.microsoft.com/office/drawing/2017/model3d" xmlns:o="urn:schemas-microsoft-com:office:office" xmlns:oel="http://schemas.microsoft.com/office/2019/extlst" xmlns:r="http://schemas.openxmlformats.org/officeDocument/2006/relationships" xmlns:m="http://schemas.openxmlformats.org/officeDocument/2006/math" xmlns:v="urn:schemas-microsoft-com:vml" xmlns:wp14="http://schemas.microsoft.com/office/word/2010/wordprocessingDrawing" xmlns:wp="http://schemas.openxmlformats.org/drawingml/2006/wordprocessingDrawing" xmlns:w10="urn:schemas-microsoft-com:office:word" xmlns:w="http://schemas.openxmlformats.org/wordprocessingml/2006/main" xmlns:w14="http://schemas.microsoft.com/office/word/2010/wordml" xmlns:w15="http://schemas.microsoft.com/office/word/2012/wordml" xmlns:w16cex="http://schemas.microsoft.com/office/word/2018/wordml/cex" xmlns:w16cid="http://schemas.microsoft.com/office/word/2016/wordml/cid" xmlns:w16="http://schemas.microsoft.com/office/word/2018/wordml" xmlns:w16du="http://schemas.microsoft.com/office/word/2023/wordml/word16du" xmlns:w16sdtdh="http://schemas.microsoft.com/office/word/2020/wordml/sdtdatahash" xmlns:w16se="http://schemas.microsoft.com/office/word/2015/wordml/symex" xmlns:wpg="http://schemas.microsoft.com/office/word/2010/wordprocessingGroup" xmlns:wpi="http://schemas.microsoft.com/office/word/2010/wordprocessingInk" xmlns:wne="http://schemas.microsoft.com/office/word/2006/wordml" xmlns:wps="http://schemas.microsoft.com/office/word/2010/wordprocessingShape" mc:Ignorable="w14 w15 w16se w16cid w16 w16cex w16sdtdh w16du wp14">
+<w:ftr xmlns:wpc="http://schemas.microsoft.com/office/word/2010/wordprocessingCanvas" xmlns:mc="http://schemas.openxmlformats.org/markup-compatibility/2006" xmlns:o="urn:schemas-microsoft-com:office:office" xmlns:r="http://schemas.openxmlformats.org/officeDocument/2006/relationships" xmlns:m="http://schemas.openxmlformats.org/officeDocument/2006/math" xmlns:v="urn:schemas-microsoft-com:vml" xmlns:wp14="http://schemas.microsoft.com/office/word/2010/wordprocessingDrawing" xmlns:wp="http://schemas.openxmlformats.org/drawingml/2006/wordprocessingDrawing" xmlns:w10="urn:schemas-microsoft-com:office:word" xmlns:w="http://schemas.openxmlformats.org/wordprocessingml/2006/main" xmlns:w14="http://schemas.microsoft.com/office/word/2010/wordml" xmlns:wpg="http://schemas.microsoft.com/office/word/2010/wordprocessingGroup" xmlns:wpi="http://schemas.microsoft.com/office/word/2010/wordprocessingInk" xmlns:wne="http://schemas.microsoft.com/office/word/2006/wordml" xmlns:wps="http://schemas.microsoft.com/office/word/2010/wordprocessingShape" mc:Ignorable="w14 wp14">
   <w:sdt>
     <w:sdtPr>
       <w:rPr>
@@ -8281,7 +8590,7 @@
 </file>
 
 <file path=word/footer2.xml><?xml version="1.0" encoding="utf-8"?>
-<w:ftr xmlns:wpc="http://schemas.microsoft.com/office/word/2010/wordprocessingCanvas" xmlns:cx="http://schemas.microsoft.com/office/drawing/2014/chartex" xmlns:cx1="http://schemas.microsoft.com/office/drawing/2015/9/8/chartex" xmlns:cx2="http://schemas.microsoft.com/office/drawing/2015/10/21/chartex" xmlns:cx3="http://schemas.microsoft.com/office/drawing/2016/5/9/chartex" xmlns:cx4="http://schemas.microsoft.com/office/drawing/2016/5/10/chartex" xmlns:cx5="http://schemas.microsoft.com/office/drawing/2016/5/11/chartex" xmlns:cx6="http://schemas.microsoft.com/office/drawing/2016/5/12/chartex" xmlns:cx7="http://schemas.microsoft.com/office/drawing/2016/5/13/chartex" xmlns:cx8="http://schemas.microsoft.com/office/drawing/2016/5/14/chartex" xmlns:mc="http://schemas.openxmlformats.org/markup-compatibility/2006" xmlns:aink="http://schemas.microsoft.com/office/drawing/2016/ink" xmlns:am3d="http://schemas.microsoft.com/office/drawing/2017/model3d" xmlns:o="urn:schemas-microsoft-com:office:office" xmlns:oel="http://schemas.microsoft.com/office/2019/extlst" xmlns:r="http://schemas.openxmlformats.org/officeDocument/2006/relationships" xmlns:m="http://schemas.openxmlformats.org/officeDocument/2006/math" xmlns:v="urn:schemas-microsoft-com:vml" xmlns:wp14="http://schemas.microsoft.com/office/word/2010/wordprocessingDrawing" xmlns:wp="http://schemas.openxmlformats.org/drawingml/2006/wordprocessingDrawing" xmlns:w10="urn:schemas-microsoft-com:office:word" xmlns:w="http://schemas.openxmlformats.org/wordprocessingml/2006/main" xmlns:w14="http://schemas.microsoft.com/office/word/2010/wordml" xmlns:w15="http://schemas.microsoft.com/office/word/2012/wordml" xmlns:w16cex="http://schemas.microsoft.com/office/word/2018/wordml/cex" xmlns:w16cid="http://schemas.microsoft.com/office/word/2016/wordml/cid" xmlns:w16="http://schemas.microsoft.com/office/word/2018/wordml" xmlns:w16du="http://schemas.microsoft.com/office/word/2023/wordml/word16du" xmlns:w16sdtdh="http://schemas.microsoft.com/office/word/2020/wordml/sdtdatahash" xmlns:w16se="http://schemas.microsoft.com/office/word/2015/wordml/symex" xmlns:wpg="http://schemas.microsoft.com/office/word/2010/wordprocessingGroup" xmlns:wpi="http://schemas.microsoft.com/office/word/2010/wordprocessingInk" xmlns:wne="http://schemas.microsoft.com/office/word/2006/wordml" xmlns:wps="http://schemas.microsoft.com/office/word/2010/wordprocessingShape" mc:Ignorable="w14 w15 w16se w16cid w16 w16cex w16sdtdh w16du wp14">
+<w:ftr xmlns:wpc="http://schemas.microsoft.com/office/word/2010/wordprocessingCanvas" xmlns:mc="http://schemas.openxmlformats.org/markup-compatibility/2006" xmlns:o="urn:schemas-microsoft-com:office:office" xmlns:r="http://schemas.openxmlformats.org/officeDocument/2006/relationships" xmlns:m="http://schemas.openxmlformats.org/officeDocument/2006/math" xmlns:v="urn:schemas-microsoft-com:vml" xmlns:wp14="http://schemas.microsoft.com/office/word/2010/wordprocessingDrawing" xmlns:wp="http://schemas.openxmlformats.org/drawingml/2006/wordprocessingDrawing" xmlns:w10="urn:schemas-microsoft-com:office:word" xmlns:w="http://schemas.openxmlformats.org/wordprocessingml/2006/main" xmlns:w14="http://schemas.microsoft.com/office/word/2010/wordml" xmlns:wpg="http://schemas.microsoft.com/office/word/2010/wordprocessingGroup" xmlns:wpi="http://schemas.microsoft.com/office/word/2010/wordprocessingInk" xmlns:wne="http://schemas.microsoft.com/office/word/2006/wordml" xmlns:wps="http://schemas.microsoft.com/office/word/2010/wordprocessingShape" mc:Ignorable="w14 wp14">
   <w:sdt>
     <w:sdtPr>
       <w:rPr>
@@ -8325,7 +8634,7 @@
             <w:rStyle w:val="PageNumber"/>
             <w:noProof/>
           </w:rPr>
-          <w:t>1</w:t>
+          <w:t>8</w:t>
         </w:r>
         <w:r>
           <w:rPr>
@@ -8346,7 +8655,7 @@
 </file>
 
 <file path=word/footnotes.xml><?xml version="1.0" encoding="utf-8"?>
-<w:footnotes xmlns:wpc="http://schemas.microsoft.com/office/word/2010/wordprocessingCanvas" xmlns:cx="http://schemas.microsoft.com/office/drawing/2014/chartex" xmlns:cx1="http://schemas.microsoft.com/office/drawing/2015/9/8/chartex" xmlns:cx2="http://schemas.microsoft.com/office/drawing/2015/10/21/chartex" xmlns:cx3="http://schemas.microsoft.com/office/drawing/2016/5/9/chartex" xmlns:cx4="http://schemas.microsoft.com/office/drawing/2016/5/10/chartex" xmlns:cx5="http://schemas.microsoft.com/office/drawing/2016/5/11/chartex" xmlns:cx6="http://schemas.microsoft.com/office/drawing/2016/5/12/chartex" xmlns:cx7="http://schemas.microsoft.com/office/drawing/2016/5/13/chartex" xmlns:cx8="http://schemas.microsoft.com/office/drawing/2016/5/14/chartex" xmlns:mc="http://schemas.openxmlformats.org/markup-compatibility/2006" xmlns:aink="http://schemas.microsoft.com/office/drawing/2016/ink" xmlns:am3d="http://schemas.microsoft.com/office/drawing/2017/model3d" xmlns:o="urn:schemas-microsoft-com:office:office" xmlns:oel="http://schemas.microsoft.com/office/2019/extlst" xmlns:r="http://schemas.openxmlformats.org/officeDocument/2006/relationships" xmlns:m="http://schemas.openxmlformats.org/officeDocument/2006/math" xmlns:v="urn:schemas-microsoft-com:vml" xmlns:wp14="http://schemas.microsoft.com/office/word/2010/wordprocessingDrawing" xmlns:wp="http://schemas.openxmlformats.org/drawingml/2006/wordprocessingDrawing" xmlns:w10="urn:schemas-microsoft-com:office:word" xmlns:w="http://schemas.openxmlformats.org/wordprocessingml/2006/main" xmlns:w14="http://schemas.microsoft.com/office/word/2010/wordml" xmlns:w15="http://schemas.microsoft.com/office/word/2012/wordml" xmlns:w16cex="http://schemas.microsoft.com/office/word/2018/wordml/cex" xmlns:w16cid="http://schemas.microsoft.com/office/word/2016/wordml/cid" xmlns:w16="http://schemas.microsoft.com/office/word/2018/wordml" xmlns:w16du="http://schemas.microsoft.com/office/word/2023/wordml/word16du" xmlns:w16sdtdh="http://schemas.microsoft.com/office/word/2020/wordml/sdtdatahash" xmlns:w16se="http://schemas.microsoft.com/office/word/2015/wordml/symex" xmlns:wpg="http://schemas.microsoft.com/office/word/2010/wordprocessingGroup" xmlns:wpi="http://schemas.microsoft.com/office/word/2010/wordprocessingInk" xmlns:wne="http://schemas.microsoft.com/office/word/2006/wordml" xmlns:wps="http://schemas.microsoft.com/office/word/2010/wordprocessingShape" mc:Ignorable="w14 w15 w16se w16cid w16 w16cex w16sdtdh w16du wp14">
+<w:footnotes xmlns:wpc="http://schemas.microsoft.com/office/word/2010/wordprocessingCanvas" xmlns:mc="http://schemas.openxmlformats.org/markup-compatibility/2006" xmlns:o="urn:schemas-microsoft-com:office:office" xmlns:r="http://schemas.openxmlformats.org/officeDocument/2006/relationships" xmlns:m="http://schemas.openxmlformats.org/officeDocument/2006/math" xmlns:v="urn:schemas-microsoft-com:vml" xmlns:wp14="http://schemas.microsoft.com/office/word/2010/wordprocessingDrawing" xmlns:wp="http://schemas.openxmlformats.org/drawingml/2006/wordprocessingDrawing" xmlns:w10="urn:schemas-microsoft-com:office:word" xmlns:w="http://schemas.openxmlformats.org/wordprocessingml/2006/main" xmlns:w14="http://schemas.microsoft.com/office/word/2010/wordml" xmlns:wpg="http://schemas.microsoft.com/office/word/2010/wordprocessingGroup" xmlns:wpi="http://schemas.microsoft.com/office/word/2010/wordprocessingInk" xmlns:wne="http://schemas.microsoft.com/office/word/2006/wordml" xmlns:wps="http://schemas.microsoft.com/office/word/2010/wordprocessingShape" mc:Ignorable="w14 wp14">
   <w:footnote w:type="separator" w:id="-1">
     <w:p>
       <w:r>
@@ -8365,7 +8674,7 @@
 </file>
 
 <file path=word/header1.xml><?xml version="1.0" encoding="utf-8"?>
-<w:hdr xmlns:wpc="http://schemas.microsoft.com/office/word/2010/wordprocessingCanvas" xmlns:cx="http://schemas.microsoft.com/office/drawing/2014/chartex" xmlns:cx1="http://schemas.microsoft.com/office/drawing/2015/9/8/chartex" xmlns:cx2="http://schemas.microsoft.com/office/drawing/2015/10/21/chartex" xmlns:cx3="http://schemas.microsoft.com/office/drawing/2016/5/9/chartex" xmlns:cx4="http://schemas.microsoft.com/office/drawing/2016/5/10/chartex" xmlns:cx5="http://schemas.microsoft.com/office/drawing/2016/5/11/chartex" xmlns:cx6="http://schemas.microsoft.com/office/drawing/2016/5/12/chartex" xmlns:cx7="http://schemas.microsoft.com/office/drawing/2016/5/13/chartex" xmlns:cx8="http://schemas.microsoft.com/office/drawing/2016/5/14/chartex" xmlns:mc="http://schemas.openxmlformats.org/markup-compatibility/2006" xmlns:aink="http://schemas.microsoft.com/office/drawing/2016/ink" xmlns:am3d="http://schemas.microsoft.com/office/drawing/2017/model3d" xmlns:o="urn:schemas-microsoft-com:office:office" xmlns:oel="http://schemas.microsoft.com/office/2019/extlst" xmlns:r="http://schemas.openxmlformats.org/officeDocument/2006/relationships" xmlns:m="http://schemas.openxmlformats.org/officeDocument/2006/math" xmlns:v="urn:schemas-microsoft-com:vml" xmlns:wp14="http://schemas.microsoft.com/office/word/2010/wordprocessingDrawing" xmlns:wp="http://schemas.openxmlformats.org/drawingml/2006/wordprocessingDrawing" xmlns:w10="urn:schemas-microsoft-com:office:word" xmlns:w="http://schemas.openxmlformats.org/wordprocessingml/2006/main" xmlns:w14="http://schemas.microsoft.com/office/word/2010/wordml" xmlns:w15="http://schemas.microsoft.com/office/word/2012/wordml" xmlns:w16cex="http://schemas.microsoft.com/office/word/2018/wordml/cex" xmlns:w16cid="http://schemas.microsoft.com/office/word/2016/wordml/cid" xmlns:w16="http://schemas.microsoft.com/office/word/2018/wordml" xmlns:w16du="http://schemas.microsoft.com/office/word/2023/wordml/word16du" xmlns:w16sdtdh="http://schemas.microsoft.com/office/word/2020/wordml/sdtdatahash" xmlns:w16se="http://schemas.microsoft.com/office/word/2015/wordml/symex" xmlns:wpg="http://schemas.microsoft.com/office/word/2010/wordprocessingGroup" xmlns:wpi="http://schemas.microsoft.com/office/word/2010/wordprocessingInk" xmlns:wne="http://schemas.microsoft.com/office/word/2006/wordml" xmlns:wps="http://schemas.microsoft.com/office/word/2010/wordprocessingShape" mc:Ignorable="w14 w15 w16se w16cid w16 w16cex w16sdtdh w16du wp14">
+<w:hdr xmlns:wpc="http://schemas.microsoft.com/office/word/2010/wordprocessingCanvas" xmlns:mc="http://schemas.openxmlformats.org/markup-compatibility/2006" xmlns:o="urn:schemas-microsoft-com:office:office" xmlns:r="http://schemas.openxmlformats.org/officeDocument/2006/relationships" xmlns:m="http://schemas.openxmlformats.org/officeDocument/2006/math" xmlns:v="urn:schemas-microsoft-com:vml" xmlns:wp14="http://schemas.microsoft.com/office/word/2010/wordprocessingDrawing" xmlns:wp="http://schemas.openxmlformats.org/drawingml/2006/wordprocessingDrawing" xmlns:w10="urn:schemas-microsoft-com:office:word" xmlns:w="http://schemas.openxmlformats.org/wordprocessingml/2006/main" xmlns:w14="http://schemas.microsoft.com/office/word/2010/wordml" xmlns:wpg="http://schemas.microsoft.com/office/word/2010/wordprocessingGroup" xmlns:wpi="http://schemas.microsoft.com/office/word/2010/wordprocessingInk" xmlns:wne="http://schemas.microsoft.com/office/word/2006/wordml" xmlns:wps="http://schemas.microsoft.com/office/word/2010/wordprocessingShape" mc:Ignorable="w14 wp14">
   <w:p>
     <w:pPr>
       <w:pStyle w:val="Header"/>
@@ -8373,6 +8682,7 @@
     <w:r>
       <w:rPr>
         <w:noProof/>
+        <w:lang w:eastAsia="en-GB"/>
       </w:rPr>
       <mc:AlternateContent>
         <mc:Choice Requires="wps">
@@ -8412,14 +8722,8 @@
                         <w:p>
                           <w:pPr>
                             <w:pStyle w:val="SidebarTitle"/>
-                            <w:rPr>
-                              <w:color w:val="595959" w:themeColor="text1" w:themeTint="A6"/>
-                            </w:rPr>
                           </w:pPr>
                           <w:r>
-                            <w:rPr>
-                              <w:color w:val="595959" w:themeColor="text1" w:themeTint="A6"/>
-                            </w:rPr>
                             <w:t>QuanClick Project Instructions</w:t>
                           </w:r>
                         </w:p>
@@ -8445,24 +8749,18 @@
         </mc:Choice>
         <mc:Fallback>
           <w:pict>
-            <v:shapetype w14:anchorId="2775302F" id="_x0000_t202" coordsize="21600,21600" o:spt="202" path="m,l,21600r21600,l21600,xe">
+            <v:shapetype id="_x0000_t202" coordsize="21600,21600" o:spt="202" path="m,l,21600r21600,l21600,xe">
               <v:stroke joinstyle="miter"/>
               <v:path gradientshapeok="t" o:connecttype="rect"/>
             </v:shapetype>
-            <v:shape id="Text Box 3" o:spid="_x0000_s1026" type="#_x0000_t202" style="position:absolute;margin-left:-271.3pt;margin-top:368.55pt;width:466.85pt;height:53.85pt;rotation:-90;z-index:251657215;visibility:visible;mso-wrap-style:square;mso-width-percent:0;mso-height-percent:0;mso-wrap-distance-left:9pt;mso-wrap-distance-top:0;mso-wrap-distance-right:9pt;mso-wrap-distance-bottom:0;mso-position-horizontal:absolute;mso-position-horizontal-relative:text;mso-position-vertical:absolute;mso-position-vertical-relative:text;mso-width-percent:0;mso-height-percent:0;mso-width-relative:margin;mso-height-relative:margin;v-text-anchor:top" o:gfxdata="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" filled="f" stroked="f" strokeweight=".5pt">
+            <v:shape id="Text Box 3" o:spid="_x0000_s1026" type="#_x0000_t202" style="position:absolute;margin-left:-271.3pt;margin-top:368.55pt;width:466.85pt;height:53.85pt;rotation:-90;z-index:251657215;visibility:visible;mso-wrap-style:square;mso-width-percent:0;mso-height-percent:0;mso-wrap-distance-left:9pt;mso-wrap-distance-top:0;mso-wrap-distance-right:9pt;mso-wrap-distance-bottom:0;mso-position-horizontal:absolute;mso-position-horizontal-relative:text;mso-position-vertical:absolute;mso-position-vertical-relative:text;mso-width-percent:0;mso-height-percent:0;mso-width-relative:margin;mso-height-relative:margin;v-text-anchor:top" o:gfxdata="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" filled="f" stroked="f" strokeweight=".5pt">
               <v:textbox>
                 <w:txbxContent>
                   <w:p>
                     <w:pPr>
                       <w:pStyle w:val="SidebarTitle"/>
-                      <w:rPr>
-                        <w:color w:val="595959" w:themeColor="text1" w:themeTint="A6"/>
-                      </w:rPr>
                     </w:pPr>
                     <w:r>
-                      <w:rPr>
-                        <w:color w:val="595959" w:themeColor="text1" w:themeTint="A6"/>
-                      </w:rPr>
                       <w:t>QuanClick Project Instructions</w:t>
                     </w:r>
                   </w:p>
@@ -8479,6 +8777,7 @@
         <w:color w:val="538135" w:themeColor="accent6" w:themeShade="BF"/>
         <w:sz w:val="22"/>
         <w:szCs w:val="22"/>
+        <w:lang w:eastAsia="en-GB"/>
       </w:rPr>
       <w:drawing>
         <wp:anchor distT="0" distB="0" distL="114300" distR="114300" simplePos="0" relativeHeight="251658240" behindDoc="1" locked="0" layoutInCell="1" allowOverlap="1" wp14:anchorId="6A930162" wp14:editId="7ACD396D">
@@ -8541,7 +8840,7 @@
 </file>
 
 <file path=word/header2.xml><?xml version="1.0" encoding="utf-8"?>
-<w:hdr xmlns:wpc="http://schemas.microsoft.com/office/word/2010/wordprocessingCanvas" xmlns:cx="http://schemas.microsoft.com/office/drawing/2014/chartex" xmlns:cx1="http://schemas.microsoft.com/office/drawing/2015/9/8/chartex" xmlns:cx2="http://schemas.microsoft.com/office/drawing/2015/10/21/chartex" xmlns:cx3="http://schemas.microsoft.com/office/drawing/2016/5/9/chartex" xmlns:cx4="http://schemas.microsoft.com/office/drawing/2016/5/10/chartex" xmlns:cx5="http://schemas.microsoft.com/office/drawing/2016/5/11/chartex" xmlns:cx6="http://schemas.microsoft.com/office/drawing/2016/5/12/chartex" xmlns:cx7="http://schemas.microsoft.com/office/drawing/2016/5/13/chartex" xmlns:cx8="http://schemas.microsoft.com/office/drawing/2016/5/14/chartex" xmlns:mc="http://schemas.openxmlformats.org/markup-compatibility/2006" xmlns:aink="http://schemas.microsoft.com/office/drawing/2016/ink" xmlns:am3d="http://schemas.microsoft.com/office/drawing/2017/model3d" xmlns:o="urn:schemas-microsoft-com:office:office" xmlns:oel="http://schemas.microsoft.com/office/2019/extlst" xmlns:r="http://schemas.openxmlformats.org/officeDocument/2006/relationships" xmlns:m="http://schemas.openxmlformats.org/officeDocument/2006/math" xmlns:v="urn:schemas-microsoft-com:vml" xmlns:wp14="http://schemas.microsoft.com/office/word/2010/wordprocessingDrawing" xmlns:wp="http://schemas.openxmlformats.org/drawingml/2006/wordprocessingDrawing" xmlns:w10="urn:schemas-microsoft-com:office:word" xmlns:w="http://schemas.openxmlformats.org/wordprocessingml/2006/main" xmlns:w14="http://schemas.microsoft.com/office/word/2010/wordml" xmlns:w15="http://schemas.microsoft.com/office/word/2012/wordml" xmlns:w16cex="http://schemas.microsoft.com/office/word/2018/wordml/cex" xmlns:w16cid="http://schemas.microsoft.com/office/word/2016/wordml/cid" xmlns:w16="http://schemas.microsoft.com/office/word/2018/wordml" xmlns:w16du="http://schemas.microsoft.com/office/word/2023/wordml/word16du" xmlns:w16sdtdh="http://schemas.microsoft.com/office/word/2020/wordml/sdtdatahash" xmlns:w16se="http://schemas.microsoft.com/office/word/2015/wordml/symex" xmlns:wpg="http://schemas.microsoft.com/office/word/2010/wordprocessingGroup" xmlns:wpi="http://schemas.microsoft.com/office/word/2010/wordprocessingInk" xmlns:wne="http://schemas.microsoft.com/office/word/2006/wordml" xmlns:wps="http://schemas.microsoft.com/office/word/2010/wordprocessingShape" mc:Ignorable="w14 w15 w16se w16cid w16 w16cex w16sdtdh w16du wp14">
+<w:hdr xmlns:wpc="http://schemas.microsoft.com/office/word/2010/wordprocessingCanvas" xmlns:mc="http://schemas.openxmlformats.org/markup-compatibility/2006" xmlns:o="urn:schemas-microsoft-com:office:office" xmlns:r="http://schemas.openxmlformats.org/officeDocument/2006/relationships" xmlns:m="http://schemas.openxmlformats.org/officeDocument/2006/math" xmlns:v="urn:schemas-microsoft-com:vml" xmlns:wp14="http://schemas.microsoft.com/office/word/2010/wordprocessingDrawing" xmlns:wp="http://schemas.openxmlformats.org/drawingml/2006/wordprocessingDrawing" xmlns:w10="urn:schemas-microsoft-com:office:word" xmlns:w="http://schemas.openxmlformats.org/wordprocessingml/2006/main" xmlns:w14="http://schemas.microsoft.com/office/word/2010/wordml" xmlns:wpg="http://schemas.microsoft.com/office/word/2010/wordprocessingGroup" xmlns:wpi="http://schemas.microsoft.com/office/word/2010/wordprocessingInk" xmlns:wne="http://schemas.microsoft.com/office/word/2006/wordml" xmlns:wps="http://schemas.microsoft.com/office/word/2010/wordprocessingShape" mc:Ignorable="w14 wp14">
   <w:p>
     <w:pPr>
       <w:pStyle w:val="Header"/>
@@ -8552,6 +8851,7 @@
         <w:color w:val="538135" w:themeColor="accent6" w:themeShade="BF"/>
         <w:sz w:val="22"/>
         <w:szCs w:val="22"/>
+        <w:lang w:eastAsia="en-GB"/>
       </w:rPr>
       <w:drawing>
         <wp:anchor distT="0" distB="0" distL="114300" distR="114300" simplePos="0" relativeHeight="251661312" behindDoc="1" locked="0" layoutInCell="1" allowOverlap="1" wp14:anchorId="06F83578" wp14:editId="764F93D3">
@@ -8612,6 +8912,7 @@
     <w:r>
       <w:rPr>
         <w:noProof/>
+        <w:lang w:eastAsia="en-GB"/>
       </w:rPr>
       <mc:AlternateContent>
         <mc:Choice Requires="wps">
@@ -8651,14 +8952,8 @@
                         <w:p>
                           <w:pPr>
                             <w:pStyle w:val="SidebarTitle"/>
-                            <w:rPr>
-                              <w:color w:val="595959" w:themeColor="text1" w:themeTint="A6"/>
-                            </w:rPr>
                           </w:pPr>
                           <w:r>
-                            <w:rPr>
-                              <w:color w:val="595959" w:themeColor="text1" w:themeTint="A6"/>
-                            </w:rPr>
                             <w:t>QuanClick Project Instructions</w:t>
                           </w:r>
                         </w:p>
@@ -8684,24 +8979,18 @@
         </mc:Choice>
         <mc:Fallback>
           <w:pict>
-            <v:shapetype w14:anchorId="639B9140" id="_x0000_t202" coordsize="21600,21600" o:spt="202" path="m,l,21600r21600,l21600,xe">
+            <v:shapetype id="_x0000_t202" coordsize="21600,21600" o:spt="202" path="m,l,21600r21600,l21600,xe">
               <v:stroke joinstyle="miter"/>
               <v:path gradientshapeok="t" o:connecttype="rect"/>
             </v:shapetype>
-            <v:shape id="Text Box 1125951590" o:spid="_x0000_s1027" type="#_x0000_t202" style="position:absolute;margin-left:-271.4pt;margin-top:368.55pt;width:466.85pt;height:53.85pt;rotation:-90;z-index:251660288;visibility:visible;mso-wrap-style:square;mso-width-percent:0;mso-height-percent:0;mso-wrap-distance-left:9pt;mso-wrap-distance-top:0;mso-wrap-distance-right:9pt;mso-wrap-distance-bottom:0;mso-position-horizontal:absolute;mso-position-horizontal-relative:text;mso-position-vertical:absolute;mso-position-vertical-relative:text;mso-width-percent:0;mso-height-percent:0;mso-width-relative:margin;mso-height-relative:margin;v-text-anchor:top" o:gfxdata="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" filled="f" stroked="f" strokeweight=".5pt">
+            <v:shape id="Text Box 1125951590" o:spid="_x0000_s1027" type="#_x0000_t202" style="position:absolute;margin-left:-271.4pt;margin-top:368.55pt;width:466.85pt;height:53.85pt;rotation:-90;z-index:251660288;visibility:visible;mso-wrap-style:square;mso-width-percent:0;mso-height-percent:0;mso-wrap-distance-left:9pt;mso-wrap-distance-top:0;mso-wrap-distance-right:9pt;mso-wrap-distance-bottom:0;mso-position-horizontal:absolute;mso-position-horizontal-relative:text;mso-position-vertical:absolute;mso-position-vertical-relative:text;mso-width-percent:0;mso-height-percent:0;mso-width-relative:margin;mso-height-relative:margin;v-text-anchor:top" o:gfxdata="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" filled="f" stroked="f" strokeweight=".5pt">
               <v:textbox>
                 <w:txbxContent>
                   <w:p>
                     <w:pPr>
                       <w:pStyle w:val="SidebarTitle"/>
-                      <w:rPr>
-                        <w:color w:val="595959" w:themeColor="text1" w:themeTint="A6"/>
-                      </w:rPr>
                     </w:pPr>
                     <w:r>
-                      <w:rPr>
-                        <w:color w:val="595959" w:themeColor="text1" w:themeTint="A6"/>
-                      </w:rPr>
                       <w:t>QuanClick Project Instructions</w:t>
                     </w:r>
                   </w:p>
@@ -8717,8 +9006,8 @@
 </file>
 
 <file path=word/numbering.xml><?xml version="1.0" encoding="utf-8"?>
-<w:numbering xmlns:wpc="http://schemas.microsoft.com/office/word/2010/wordprocessingCanvas" xmlns:cx="http://schemas.microsoft.com/office/drawing/2014/chartex" xmlns:cx1="http://schemas.microsoft.com/office/drawing/2015/9/8/chartex" xmlns:cx2="http://schemas.microsoft.com/office/drawing/2015/10/21/chartex" xmlns:cx3="http://schemas.microsoft.com/office/drawing/2016/5/9/chartex" xmlns:cx4="http://schemas.microsoft.com/office/drawing/2016/5/10/chartex" xmlns:cx5="http://schemas.microsoft.com/office/drawing/2016/5/11/chartex" xmlns:cx6="http://schemas.microsoft.com/office/drawing/2016/5/12/chartex" xmlns:cx7="http://schemas.microsoft.com/office/drawing/2016/5/13/chartex" xmlns:cx8="http://schemas.microsoft.com/office/drawing/2016/5/14/chartex" xmlns:mc="http://schemas.openxmlformats.org/markup-compatibility/2006" xmlns:aink="http://schemas.microsoft.com/office/drawing/2016/ink" xmlns:am3d="http://schemas.microsoft.com/office/drawing/2017/model3d" xmlns:o="urn:schemas-microsoft-com:office:office" xmlns:oel="http://schemas.microsoft.com/office/2019/extlst" xmlns:r="http://schemas.openxmlformats.org/officeDocument/2006/relationships" xmlns:m="http://schemas.openxmlformats.org/officeDocument/2006/math" xmlns:v="urn:schemas-microsoft-com:vml" xmlns:wp14="http://schemas.microsoft.com/office/word/2010/wordprocessingDrawing" xmlns:wp="http://schemas.openxmlformats.org/drawingml/2006/wordprocessingDrawing" xmlns:w10="urn:schemas-microsoft-com:office:word" xmlns:w="http://schemas.openxmlformats.org/wordprocessingml/2006/main" xmlns:w14="http://schemas.microsoft.com/office/word/2010/wordml" xmlns:w15="http://schemas.microsoft.com/office/word/2012/wordml" xmlns:w16cex="http://schemas.microsoft.com/office/word/2018/wordml/cex" xmlns:w16cid="http://schemas.microsoft.com/office/word/2016/wordml/cid" xmlns:w16="http://schemas.microsoft.com/office/word/2018/wordml" xmlns:w16du="http://schemas.microsoft.com/office/word/2023/wordml/word16du" xmlns:w16sdtdh="http://schemas.microsoft.com/office/word/2020/wordml/sdtdatahash" xmlns:w16se="http://schemas.microsoft.com/office/word/2015/wordml/symex" xmlns:wpg="http://schemas.microsoft.com/office/word/2010/wordprocessingGroup" xmlns:wpi="http://schemas.microsoft.com/office/word/2010/wordprocessingInk" xmlns:wne="http://schemas.microsoft.com/office/word/2006/wordml" xmlns:wps="http://schemas.microsoft.com/office/word/2010/wordprocessingShape" mc:Ignorable="w14 w15 w16se w16cid w16 w16cex w16sdtdh w16du wp14">
-  <w:abstractNum w:abstractNumId="0" w15:restartNumberingAfterBreak="0">
+<w:numbering xmlns:wpc="http://schemas.microsoft.com/office/word/2010/wordprocessingCanvas" xmlns:mc="http://schemas.openxmlformats.org/markup-compatibility/2006" xmlns:o="urn:schemas-microsoft-com:office:office" xmlns:r="http://schemas.openxmlformats.org/officeDocument/2006/relationships" xmlns:m="http://schemas.openxmlformats.org/officeDocument/2006/math" xmlns:v="urn:schemas-microsoft-com:vml" xmlns:wp14="http://schemas.microsoft.com/office/word/2010/wordprocessingDrawing" xmlns:wp="http://schemas.openxmlformats.org/drawingml/2006/wordprocessingDrawing" xmlns:w10="urn:schemas-microsoft-com:office:word" xmlns:w="http://schemas.openxmlformats.org/wordprocessingml/2006/main" xmlns:w14="http://schemas.microsoft.com/office/word/2010/wordml" xmlns:wpg="http://schemas.microsoft.com/office/word/2010/wordprocessingGroup" xmlns:wpi="http://schemas.microsoft.com/office/word/2010/wordprocessingInk" xmlns:wne="http://schemas.microsoft.com/office/word/2006/wordml" xmlns:wps="http://schemas.microsoft.com/office/word/2010/wordprocessingShape" mc:Ignorable="w14 wp14">
+  <w:abstractNum w:abstractNumId="0">
     <w:nsid w:val="FFFFFF7C"/>
     <w:multiLevelType w:val="singleLevel"/>
     <w:tmpl w:val="D5C2EE7A"/>
@@ -8735,7 +9024,7 @@
       </w:pPr>
     </w:lvl>
   </w:abstractNum>
-  <w:abstractNum w:abstractNumId="1" w15:restartNumberingAfterBreak="0">
+  <w:abstractNum w:abstractNumId="1">
     <w:nsid w:val="FFFFFF7D"/>
     <w:multiLevelType w:val="singleLevel"/>
     <w:tmpl w:val="4E462948"/>
@@ -8752,7 +9041,7 @@
       </w:pPr>
     </w:lvl>
   </w:abstractNum>
-  <w:abstractNum w:abstractNumId="2" w15:restartNumberingAfterBreak="0">
+  <w:abstractNum w:abstractNumId="2">
     <w:nsid w:val="FFFFFF7E"/>
     <w:multiLevelType w:val="singleLevel"/>
     <w:tmpl w:val="1D0251EC"/>
@@ -8769,7 +9058,7 @@
       </w:pPr>
     </w:lvl>
   </w:abstractNum>
-  <w:abstractNum w:abstractNumId="3" w15:restartNumberingAfterBreak="0">
+  <w:abstractNum w:abstractNumId="3">
     <w:nsid w:val="FFFFFF7F"/>
     <w:multiLevelType w:val="singleLevel"/>
     <w:tmpl w:val="4A5C344A"/>
@@ -8786,7 +9075,7 @@
       </w:pPr>
     </w:lvl>
   </w:abstractNum>
-  <w:abstractNum w:abstractNumId="4" w15:restartNumberingAfterBreak="0">
+  <w:abstractNum w:abstractNumId="4">
     <w:nsid w:val="FFFFFF80"/>
     <w:multiLevelType w:val="singleLevel"/>
     <w:tmpl w:val="9DFA2EF2"/>
@@ -8806,7 +9095,7 @@
       </w:rPr>
     </w:lvl>
   </w:abstractNum>
-  <w:abstractNum w:abstractNumId="5" w15:restartNumberingAfterBreak="0">
+  <w:abstractNum w:abstractNumId="5">
     <w:nsid w:val="FFFFFF81"/>
     <w:multiLevelType w:val="singleLevel"/>
     <w:tmpl w:val="61BE4092"/>
@@ -8826,7 +9115,7 @@
       </w:rPr>
     </w:lvl>
   </w:abstractNum>
-  <w:abstractNum w:abstractNumId="6" w15:restartNumberingAfterBreak="0">
+  <w:abstractNum w:abstractNumId="6">
     <w:nsid w:val="FFFFFF82"/>
     <w:multiLevelType w:val="singleLevel"/>
     <w:tmpl w:val="7422DFF0"/>
@@ -8846,7 +9135,7 @@
       </w:rPr>
     </w:lvl>
   </w:abstractNum>
-  <w:abstractNum w:abstractNumId="7" w15:restartNumberingAfterBreak="0">
+  <w:abstractNum w:abstractNumId="7">
     <w:nsid w:val="FFFFFF83"/>
     <w:multiLevelType w:val="singleLevel"/>
     <w:tmpl w:val="9856850A"/>
@@ -8866,7 +9155,7 @@
       </w:rPr>
     </w:lvl>
   </w:abstractNum>
-  <w:abstractNum w:abstractNumId="8" w15:restartNumberingAfterBreak="0">
+  <w:abstractNum w:abstractNumId="8">
     <w:nsid w:val="FFFFFF88"/>
     <w:multiLevelType w:val="singleLevel"/>
     <w:tmpl w:val="6D2212D4"/>
@@ -8883,7 +9172,7 @@
       </w:pPr>
     </w:lvl>
   </w:abstractNum>
-  <w:abstractNum w:abstractNumId="9" w15:restartNumberingAfterBreak="0">
+  <w:abstractNum w:abstractNumId="9">
     <w:nsid w:val="FFFFFF89"/>
     <w:multiLevelType w:val="singleLevel"/>
     <w:tmpl w:val="41CC81D6"/>
@@ -8903,7 +9192,7 @@
       </w:rPr>
     </w:lvl>
   </w:abstractNum>
-  <w:abstractNum w:abstractNumId="10" w15:restartNumberingAfterBreak="0">
+  <w:abstractNum w:abstractNumId="10">
     <w:nsid w:val="0B35124E"/>
     <w:multiLevelType w:val="hybridMultilevel"/>
     <w:tmpl w:val="DBC832E2"/>
@@ -9016,7 +9305,7 @@
       </w:rPr>
     </w:lvl>
   </w:abstractNum>
-  <w:abstractNum w:abstractNumId="11" w15:restartNumberingAfterBreak="0">
+  <w:abstractNum w:abstractNumId="11">
     <w:nsid w:val="132A5AD7"/>
     <w:multiLevelType w:val="hybridMultilevel"/>
     <w:tmpl w:val="63E4852C"/>
@@ -9129,7 +9418,7 @@
       </w:rPr>
     </w:lvl>
   </w:abstractNum>
-  <w:abstractNum w:abstractNumId="12" w15:restartNumberingAfterBreak="0">
+  <w:abstractNum w:abstractNumId="12">
     <w:nsid w:val="21672B4F"/>
     <w:multiLevelType w:val="hybridMultilevel"/>
     <w:tmpl w:val="6E3C78BC"/>
@@ -9242,7 +9531,7 @@
       </w:rPr>
     </w:lvl>
   </w:abstractNum>
-  <w:abstractNum w:abstractNumId="13" w15:restartNumberingAfterBreak="0">
+  <w:abstractNum w:abstractNumId="13">
     <w:nsid w:val="31A96D36"/>
     <w:multiLevelType w:val="hybridMultilevel"/>
     <w:tmpl w:val="EB12C80A"/>
@@ -9355,7 +9644,120 @@
       </w:rPr>
     </w:lvl>
   </w:abstractNum>
-  <w:abstractNum w:abstractNumId="14" w15:restartNumberingAfterBreak="0">
+  <w:abstractNum w:abstractNumId="14">
+    <w:nsid w:val="34C10E31"/>
+    <w:multiLevelType w:val="hybridMultilevel"/>
+    <w:tmpl w:val="5A608C6A"/>
+    <w:lvl w:ilvl="0" w:tplc="08090001">
+      <w:start w:val="1"/>
+      <w:numFmt w:val="bullet"/>
+      <w:lvlText w:val=""/>
+      <w:lvlJc w:val="left"/>
+      <w:pPr>
+        <w:ind w:left="720" w:hanging="360"/>
+      </w:pPr>
+      <w:rPr>
+        <w:rFonts w:ascii="Symbol" w:hAnsi="Symbol" w:hint="default"/>
+      </w:rPr>
+    </w:lvl>
+    <w:lvl w:ilvl="1" w:tplc="08090003" w:tentative="1">
+      <w:start w:val="1"/>
+      <w:numFmt w:val="bullet"/>
+      <w:lvlText w:val="o"/>
+      <w:lvlJc w:val="left"/>
+      <w:pPr>
+        <w:ind w:left="1440" w:hanging="360"/>
+      </w:pPr>
+      <w:rPr>
+        <w:rFonts w:ascii="Courier New" w:hAnsi="Courier New" w:cs="Courier New" w:hint="default"/>
+      </w:rPr>
+    </w:lvl>
+    <w:lvl w:ilvl="2" w:tplc="08090005" w:tentative="1">
+      <w:start w:val="1"/>
+      <w:numFmt w:val="bullet"/>
+      <w:lvlText w:val=""/>
+      <w:lvlJc w:val="left"/>
+      <w:pPr>
+        <w:ind w:left="2160" w:hanging="360"/>
+      </w:pPr>
+      <w:rPr>
+        <w:rFonts w:ascii="Wingdings" w:hAnsi="Wingdings" w:hint="default"/>
+      </w:rPr>
+    </w:lvl>
+    <w:lvl w:ilvl="3" w:tplc="08090001" w:tentative="1">
+      <w:start w:val="1"/>
+      <w:numFmt w:val="bullet"/>
+      <w:lvlText w:val=""/>
+      <w:lvlJc w:val="left"/>
+      <w:pPr>
+        <w:ind w:left="2880" w:hanging="360"/>
+      </w:pPr>
+      <w:rPr>
+        <w:rFonts w:ascii="Symbol" w:hAnsi="Symbol" w:hint="default"/>
+      </w:rPr>
+    </w:lvl>
+    <w:lvl w:ilvl="4" w:tplc="08090003" w:tentative="1">
+      <w:start w:val="1"/>
+      <w:numFmt w:val="bullet"/>
+      <w:lvlText w:val="o"/>
+      <w:lvlJc w:val="left"/>
+      <w:pPr>
+        <w:ind w:left="3600" w:hanging="360"/>
+      </w:pPr>
+      <w:rPr>
+        <w:rFonts w:ascii="Courier New" w:hAnsi="Courier New" w:cs="Courier New" w:hint="default"/>
+      </w:rPr>
+    </w:lvl>
+    <w:lvl w:ilvl="5" w:tplc="08090005" w:tentative="1">
+      <w:start w:val="1"/>
+      <w:numFmt w:val="bullet"/>
+      <w:lvlText w:val=""/>
+      <w:lvlJc w:val="left"/>
+      <w:pPr>
+        <w:ind w:left="4320" w:hanging="360"/>
+      </w:pPr>
+      <w:rPr>
+        <w:rFonts w:ascii="Wingdings" w:hAnsi="Wingdings" w:hint="default"/>
+      </w:rPr>
+    </w:lvl>
+    <w:lvl w:ilvl="6" w:tplc="08090001" w:tentative="1">
+      <w:start w:val="1"/>
+      <w:numFmt w:val="bullet"/>
+      <w:lvlText w:val=""/>
+      <w:lvlJc w:val="left"/>
+      <w:pPr>
+        <w:ind w:left="5040" w:hanging="360"/>
+      </w:pPr>
+      <w:rPr>
+        <w:rFonts w:ascii="Symbol" w:hAnsi="Symbol" w:hint="default"/>
+      </w:rPr>
+    </w:lvl>
+    <w:lvl w:ilvl="7" w:tplc="08090003" w:tentative="1">
+      <w:start w:val="1"/>
+      <w:numFmt w:val="bullet"/>
+      <w:lvlText w:val="o"/>
+      <w:lvlJc w:val="left"/>
+      <w:pPr>
+        <w:ind w:left="5760" w:hanging="360"/>
+      </w:pPr>
+      <w:rPr>
+        <w:rFonts w:ascii="Courier New" w:hAnsi="Courier New" w:cs="Courier New" w:hint="default"/>
+      </w:rPr>
+    </w:lvl>
+    <w:lvl w:ilvl="8" w:tplc="08090005" w:tentative="1">
+      <w:start w:val="1"/>
+      <w:numFmt w:val="bullet"/>
+      <w:lvlText w:val=""/>
+      <w:lvlJc w:val="left"/>
+      <w:pPr>
+        <w:ind w:left="6480" w:hanging="360"/>
+      </w:pPr>
+      <w:rPr>
+        <w:rFonts w:ascii="Wingdings" w:hAnsi="Wingdings" w:hint="default"/>
+      </w:rPr>
+    </w:lvl>
+  </w:abstractNum>
+  <w:abstractNum w:abstractNumId="15">
     <w:nsid w:val="35D61899"/>
     <w:multiLevelType w:val="hybridMultilevel"/>
     <w:tmpl w:val="BAE2FB5A"/>
@@ -9468,10 +9870,10 @@
       </w:rPr>
     </w:lvl>
   </w:abstractNum>
-  <w:abstractNum w:abstractNumId="15" w15:restartNumberingAfterBreak="0">
-    <w:nsid w:val="726559E4"/>
+  <w:abstractNum w:abstractNumId="16">
+    <w:nsid w:val="721157A8"/>
     <w:multiLevelType w:val="hybridMultilevel"/>
-    <w:tmpl w:val="1BB8ADEE"/>
+    <w:tmpl w:val="292E3E52"/>
     <w:lvl w:ilvl="0" w:tplc="08090001">
       <w:start w:val="1"/>
       <w:numFmt w:val="bullet"/>
@@ -9581,59 +9983,178 @@
       </w:rPr>
     </w:lvl>
   </w:abstractNum>
-  <w:num w:numId="1" w16cid:durableId="457457077">
+  <w:abstractNum w:abstractNumId="17">
+    <w:nsid w:val="726559E4"/>
+    <w:multiLevelType w:val="hybridMultilevel"/>
+    <w:tmpl w:val="1BB8ADEE"/>
+    <w:lvl w:ilvl="0" w:tplc="08090001">
+      <w:start w:val="1"/>
+      <w:numFmt w:val="bullet"/>
+      <w:lvlText w:val=""/>
+      <w:lvlJc w:val="left"/>
+      <w:pPr>
+        <w:ind w:left="720" w:hanging="360"/>
+      </w:pPr>
+      <w:rPr>
+        <w:rFonts w:ascii="Symbol" w:hAnsi="Symbol" w:hint="default"/>
+      </w:rPr>
+    </w:lvl>
+    <w:lvl w:ilvl="1" w:tplc="08090003">
+      <w:start w:val="1"/>
+      <w:numFmt w:val="bullet"/>
+      <w:lvlText w:val="o"/>
+      <w:lvlJc w:val="left"/>
+      <w:pPr>
+        <w:ind w:left="1440" w:hanging="360"/>
+      </w:pPr>
+      <w:rPr>
+        <w:rFonts w:ascii="Courier New" w:hAnsi="Courier New" w:cs="Courier New" w:hint="default"/>
+      </w:rPr>
+    </w:lvl>
+    <w:lvl w:ilvl="2" w:tplc="08090005" w:tentative="1">
+      <w:start w:val="1"/>
+      <w:numFmt w:val="bullet"/>
+      <w:lvlText w:val=""/>
+      <w:lvlJc w:val="left"/>
+      <w:pPr>
+        <w:ind w:left="2160" w:hanging="360"/>
+      </w:pPr>
+      <w:rPr>
+        <w:rFonts w:ascii="Wingdings" w:hAnsi="Wingdings" w:hint="default"/>
+      </w:rPr>
+    </w:lvl>
+    <w:lvl w:ilvl="3" w:tplc="08090001" w:tentative="1">
+      <w:start w:val="1"/>
+      <w:numFmt w:val="bullet"/>
+      <w:lvlText w:val=""/>
+      <w:lvlJc w:val="left"/>
+      <w:pPr>
+        <w:ind w:left="2880" w:hanging="360"/>
+      </w:pPr>
+      <w:rPr>
+        <w:rFonts w:ascii="Symbol" w:hAnsi="Symbol" w:hint="default"/>
+      </w:rPr>
+    </w:lvl>
+    <w:lvl w:ilvl="4" w:tplc="08090003" w:tentative="1">
+      <w:start w:val="1"/>
+      <w:numFmt w:val="bullet"/>
+      <w:lvlText w:val="o"/>
+      <w:lvlJc w:val="left"/>
+      <w:pPr>
+        <w:ind w:left="3600" w:hanging="360"/>
+      </w:pPr>
+      <w:rPr>
+        <w:rFonts w:ascii="Courier New" w:hAnsi="Courier New" w:cs="Courier New" w:hint="default"/>
+      </w:rPr>
+    </w:lvl>
+    <w:lvl w:ilvl="5" w:tplc="08090005" w:tentative="1">
+      <w:start w:val="1"/>
+      <w:numFmt w:val="bullet"/>
+      <w:lvlText w:val=""/>
+      <w:lvlJc w:val="left"/>
+      <w:pPr>
+        <w:ind w:left="4320" w:hanging="360"/>
+      </w:pPr>
+      <w:rPr>
+        <w:rFonts w:ascii="Wingdings" w:hAnsi="Wingdings" w:hint="default"/>
+      </w:rPr>
+    </w:lvl>
+    <w:lvl w:ilvl="6" w:tplc="08090001" w:tentative="1">
+      <w:start w:val="1"/>
+      <w:numFmt w:val="bullet"/>
+      <w:lvlText w:val=""/>
+      <w:lvlJc w:val="left"/>
+      <w:pPr>
+        <w:ind w:left="5040" w:hanging="360"/>
+      </w:pPr>
+      <w:rPr>
+        <w:rFonts w:ascii="Symbol" w:hAnsi="Symbol" w:hint="default"/>
+      </w:rPr>
+    </w:lvl>
+    <w:lvl w:ilvl="7" w:tplc="08090003" w:tentative="1">
+      <w:start w:val="1"/>
+      <w:numFmt w:val="bullet"/>
+      <w:lvlText w:val="o"/>
+      <w:lvlJc w:val="left"/>
+      <w:pPr>
+        <w:ind w:left="5760" w:hanging="360"/>
+      </w:pPr>
+      <w:rPr>
+        <w:rFonts w:ascii="Courier New" w:hAnsi="Courier New" w:cs="Courier New" w:hint="default"/>
+      </w:rPr>
+    </w:lvl>
+    <w:lvl w:ilvl="8" w:tplc="08090005" w:tentative="1">
+      <w:start w:val="1"/>
+      <w:numFmt w:val="bullet"/>
+      <w:lvlText w:val=""/>
+      <w:lvlJc w:val="left"/>
+      <w:pPr>
+        <w:ind w:left="6480" w:hanging="360"/>
+      </w:pPr>
+      <w:rPr>
+        <w:rFonts w:ascii="Wingdings" w:hAnsi="Wingdings" w:hint="default"/>
+      </w:rPr>
+    </w:lvl>
+  </w:abstractNum>
+  <w:num w:numId="1">
     <w:abstractNumId w:val="0"/>
   </w:num>
-  <w:num w:numId="2" w16cid:durableId="897127202">
+  <w:num w:numId="2">
     <w:abstractNumId w:val="1"/>
   </w:num>
-  <w:num w:numId="3" w16cid:durableId="908921194">
+  <w:num w:numId="3">
     <w:abstractNumId w:val="2"/>
   </w:num>
-  <w:num w:numId="4" w16cid:durableId="2068147298">
+  <w:num w:numId="4">
     <w:abstractNumId w:val="3"/>
   </w:num>
-  <w:num w:numId="5" w16cid:durableId="1172912139">
+  <w:num w:numId="5">
     <w:abstractNumId w:val="8"/>
   </w:num>
-  <w:num w:numId="6" w16cid:durableId="1341466143">
+  <w:num w:numId="6">
     <w:abstractNumId w:val="4"/>
   </w:num>
-  <w:num w:numId="7" w16cid:durableId="647512525">
+  <w:num w:numId="7">
     <w:abstractNumId w:val="5"/>
   </w:num>
-  <w:num w:numId="8" w16cid:durableId="1092630530">
+  <w:num w:numId="8">
     <w:abstractNumId w:val="6"/>
   </w:num>
-  <w:num w:numId="9" w16cid:durableId="1324817670">
+  <w:num w:numId="9">
     <w:abstractNumId w:val="7"/>
   </w:num>
-  <w:num w:numId="10" w16cid:durableId="1573855253">
+  <w:num w:numId="10">
     <w:abstractNumId w:val="9"/>
   </w:num>
-  <w:num w:numId="11" w16cid:durableId="1195311239">
+  <w:num w:numId="11">
     <w:abstractNumId w:val="13"/>
   </w:num>
-  <w:num w:numId="12" w16cid:durableId="1838037731">
+  <w:num w:numId="12">
+    <w:abstractNumId w:val="15"/>
+  </w:num>
+  <w:num w:numId="13">
+    <w:abstractNumId w:val="11"/>
+  </w:num>
+  <w:num w:numId="14">
+    <w:abstractNumId w:val="17"/>
+  </w:num>
+  <w:num w:numId="15">
+    <w:abstractNumId w:val="12"/>
+  </w:num>
+  <w:num w:numId="16">
+    <w:abstractNumId w:val="10"/>
+  </w:num>
+  <w:num w:numId="17">
     <w:abstractNumId w:val="14"/>
   </w:num>
-  <w:num w:numId="13" w16cid:durableId="1834252732">
-    <w:abstractNumId w:val="11"/>
-  </w:num>
-  <w:num w:numId="14" w16cid:durableId="498078384">
-    <w:abstractNumId w:val="15"/>
-  </w:num>
-  <w:num w:numId="15" w16cid:durableId="2096894649">
-    <w:abstractNumId w:val="12"/>
-  </w:num>
-  <w:num w:numId="16" w16cid:durableId="1223978821">
-    <w:abstractNumId w:val="10"/>
+  <w:num w:numId="18">
+    <w:abstractNumId w:val="16"/>
   </w:num>
 </w:numbering>
 </file>
 
 <file path=word/styles.xml><?xml version="1.0" encoding="utf-8"?>
-<w:styles xmlns:mc="http://schemas.openxmlformats.org/markup-compatibility/2006" xmlns:r="http://schemas.openxmlformats.org/officeDocument/2006/relationships" xmlns:w="http://schemas.openxmlformats.org/wordprocessingml/2006/main" xmlns:w14="http://schemas.microsoft.com/office/word/2010/wordml" xmlns:w15="http://schemas.microsoft.com/office/word/2012/wordml" xmlns:w16cex="http://schemas.microsoft.com/office/word/2018/wordml/cex" xmlns:w16cid="http://schemas.microsoft.com/office/word/2016/wordml/cid" xmlns:w16="http://schemas.microsoft.com/office/word/2018/wordml" xmlns:w16du="http://schemas.microsoft.com/office/word/2023/wordml/word16du" xmlns:w16sdtdh="http://schemas.microsoft.com/office/word/2020/wordml/sdtdatahash" xmlns:w16se="http://schemas.microsoft.com/office/word/2015/wordml/symex" mc:Ignorable="w14 w15 w16se w16cid w16 w16cex w16sdtdh w16du">
+<w:styles xmlns:mc="http://schemas.openxmlformats.org/markup-compatibility/2006" xmlns:r="http://schemas.openxmlformats.org/officeDocument/2006/relationships" xmlns:w="http://schemas.openxmlformats.org/wordprocessingml/2006/main" xmlns:w14="http://schemas.microsoft.com/office/word/2010/wordml" mc:Ignorable="w14">
   <w:docDefaults>
     <w:rPrDefault>
       <w:rPr>
@@ -9645,388 +10166,149 @@
     </w:rPrDefault>
     <w:pPrDefault/>
   </w:docDefaults>
-  <w:latentStyles w:defLockedState="0" w:defUIPriority="99" w:defSemiHidden="0" w:defUnhideWhenUsed="0" w:defQFormat="0" w:count="376">
-    <w:lsdException w:name="Normal" w:uiPriority="0" w:qFormat="1"/>
-    <w:lsdException w:name="heading 1" w:uiPriority="9" w:qFormat="1"/>
-    <w:lsdException w:name="heading 2" w:semiHidden="1" w:uiPriority="9" w:unhideWhenUsed="1" w:qFormat="1"/>
-    <w:lsdException w:name="heading 3" w:semiHidden="1" w:uiPriority="9" w:unhideWhenUsed="1" w:qFormat="1"/>
-    <w:lsdException w:name="heading 4" w:semiHidden="1" w:uiPriority="9" w:unhideWhenUsed="1" w:qFormat="1"/>
-    <w:lsdException w:name="heading 5" w:semiHidden="1" w:uiPriority="9" w:unhideWhenUsed="1" w:qFormat="1"/>
-    <w:lsdException w:name="heading 6" w:semiHidden="1" w:uiPriority="9" w:unhideWhenUsed="1" w:qFormat="1"/>
-    <w:lsdException w:name="heading 7" w:semiHidden="1" w:uiPriority="9" w:unhideWhenUsed="1" w:qFormat="1"/>
-    <w:lsdException w:name="heading 8" w:semiHidden="1" w:uiPriority="9" w:unhideWhenUsed="1" w:qFormat="1"/>
-    <w:lsdException w:name="heading 9" w:semiHidden="1" w:uiPriority="9" w:unhideWhenUsed="1" w:qFormat="1"/>
-    <w:lsdException w:name="index 1" w:semiHidden="1" w:unhideWhenUsed="1"/>
-    <w:lsdException w:name="index 2" w:semiHidden="1" w:unhideWhenUsed="1"/>
-    <w:lsdException w:name="index 3" w:semiHidden="1" w:unhideWhenUsed="1"/>
-    <w:lsdException w:name="index 4" w:semiHidden="1" w:unhideWhenUsed="1"/>
-    <w:lsdException w:name="index 5" w:semiHidden="1" w:unhideWhenUsed="1"/>
-    <w:lsdException w:name="index 6" w:semiHidden="1" w:unhideWhenUsed="1"/>
-    <w:lsdException w:name="index 7" w:semiHidden="1" w:unhideWhenUsed="1"/>
-    <w:lsdException w:name="index 8" w:semiHidden="1" w:unhideWhenUsed="1"/>
-    <w:lsdException w:name="index 9" w:semiHidden="1" w:unhideWhenUsed="1"/>
-    <w:lsdException w:name="toc 1" w:semiHidden="1" w:uiPriority="39" w:unhideWhenUsed="1"/>
-    <w:lsdException w:name="toc 2" w:semiHidden="1" w:uiPriority="39" w:unhideWhenUsed="1"/>
-    <w:lsdException w:name="toc 3" w:semiHidden="1" w:uiPriority="39" w:unhideWhenUsed="1"/>
-    <w:lsdException w:name="toc 4" w:semiHidden="1" w:uiPriority="39" w:unhideWhenUsed="1"/>
-    <w:lsdException w:name="toc 5" w:semiHidden="1" w:uiPriority="39" w:unhideWhenUsed="1"/>
-    <w:lsdException w:name="toc 6" w:semiHidden="1" w:uiPriority="39" w:unhideWhenUsed="1"/>
-    <w:lsdException w:name="toc 7" w:semiHidden="1" w:uiPriority="39" w:unhideWhenUsed="1"/>
-    <w:lsdException w:name="toc 8" w:semiHidden="1" w:uiPriority="39" w:unhideWhenUsed="1"/>
-    <w:lsdException w:name="toc 9" w:semiHidden="1" w:uiPriority="39" w:unhideWhenUsed="1"/>
-    <w:lsdException w:name="Normal Indent" w:semiHidden="1" w:unhideWhenUsed="1"/>
-    <w:lsdException w:name="footnote text" w:semiHidden="1" w:unhideWhenUsed="1"/>
-    <w:lsdException w:name="annotation text" w:semiHidden="1" w:unhideWhenUsed="1"/>
-    <w:lsdException w:name="header" w:semiHidden="1" w:unhideWhenUsed="1"/>
-    <w:lsdException w:name="footer" w:semiHidden="1" w:unhideWhenUsed="1"/>
-    <w:lsdException w:name="index heading" w:semiHidden="1" w:unhideWhenUsed="1"/>
-    <w:lsdException w:name="caption" w:semiHidden="1" w:uiPriority="35" w:unhideWhenUsed="1" w:qFormat="1"/>
-    <w:lsdException w:name="table of figures" w:semiHidden="1" w:unhideWhenUsed="1"/>
-    <w:lsdException w:name="envelope address" w:semiHidden="1" w:unhideWhenUsed="1"/>
-    <w:lsdException w:name="envelope return" w:semiHidden="1" w:unhideWhenUsed="1"/>
-    <w:lsdException w:name="footnote reference" w:semiHidden="1" w:unhideWhenUsed="1"/>
-    <w:lsdException w:name="annotation reference" w:semiHidden="1" w:unhideWhenUsed="1"/>
-    <w:lsdException w:name="line number" w:semiHidden="1" w:unhideWhenUsed="1"/>
-    <w:lsdException w:name="page number" w:semiHidden="1" w:unhideWhenUsed="1"/>
-    <w:lsdException w:name="endnote reference" w:semiHidden="1" w:unhideWhenUsed="1"/>
-    <w:lsdException w:name="endnote text" w:semiHidden="1" w:unhideWhenUsed="1"/>
-    <w:lsdException w:name="table of authorities" w:semiHidden="1" w:unhideWhenUsed="1"/>
-    <w:lsdException w:name="macro" w:semiHidden="1" w:unhideWhenUsed="1"/>
-    <w:lsdException w:name="toa heading" w:semiHidden="1" w:unhideWhenUsed="1"/>
-    <w:lsdException w:name="List" w:semiHidden="1" w:unhideWhenUsed="1"/>
-    <w:lsdException w:name="List Bullet" w:semiHidden="1" w:unhideWhenUsed="1"/>
-    <w:lsdException w:name="List Number" w:semiHidden="1" w:unhideWhenUsed="1"/>
-    <w:lsdException w:name="List 2" w:semiHidden="1" w:unhideWhenUsed="1"/>
-    <w:lsdException w:name="List 3" w:semiHidden="1" w:unhideWhenUsed="1"/>
-    <w:lsdException w:name="List 4" w:semiHidden="1" w:unhideWhenUsed="1"/>
-    <w:lsdException w:name="List 5" w:semiHidden="1" w:unhideWhenUsed="1"/>
-    <w:lsdException w:name="List Bullet 2" w:semiHidden="1" w:unhideWhenUsed="1"/>
-    <w:lsdException w:name="List Bullet 3" w:semiHidden="1" w:unhideWhenUsed="1"/>
-    <w:lsdException w:name="List Bullet 4" w:semiHidden="1" w:unhideWhenUsed="1"/>
-    <w:lsdException w:name="List Bullet 5" w:semiHidden="1" w:unhideWhenUsed="1"/>
-    <w:lsdException w:name="List Number 2" w:semiHidden="1" w:unhideWhenUsed="1"/>
-    <w:lsdException w:name="List Number 3" w:semiHidden="1" w:unhideWhenUsed="1"/>
-    <w:lsdException w:name="List Number 4" w:semiHidden="1" w:unhideWhenUsed="1"/>
-    <w:lsdException w:name="List Number 5" w:semiHidden="1" w:unhideWhenUsed="1"/>
-    <w:lsdException w:name="Title" w:uiPriority="10" w:qFormat="1"/>
-    <w:lsdException w:name="Closing" w:semiHidden="1" w:unhideWhenUsed="1"/>
-    <w:lsdException w:name="Signature" w:semiHidden="1" w:unhideWhenUsed="1"/>
-    <w:lsdException w:name="Default Paragraph Font" w:semiHidden="1" w:uiPriority="1" w:unhideWhenUsed="1"/>
-    <w:lsdException w:name="Body Text" w:semiHidden="1" w:unhideWhenUsed="1"/>
-    <w:lsdException w:name="Body Text Indent" w:semiHidden="1" w:unhideWhenUsed="1"/>
-    <w:lsdException w:name="List Continue" w:semiHidden="1" w:unhideWhenUsed="1"/>
-    <w:lsdException w:name="List Continue 2" w:semiHidden="1" w:unhideWhenUsed="1"/>
-    <w:lsdException w:name="List Continue 3" w:semiHidden="1" w:unhideWhenUsed="1"/>
-    <w:lsdException w:name="List Continue 4" w:semiHidden="1" w:unhideWhenUsed="1"/>
-    <w:lsdException w:name="List Continue 5" w:semiHidden="1" w:unhideWhenUsed="1"/>
-    <w:lsdException w:name="Message Header" w:semiHidden="1" w:unhideWhenUsed="1"/>
-    <w:lsdException w:name="Subtitle" w:uiPriority="11" w:qFormat="1"/>
-    <w:lsdException w:name="Salutation" w:semiHidden="1" w:unhideWhenUsed="1"/>
-    <w:lsdException w:name="Date" w:semiHidden="1" w:unhideWhenUsed="1"/>
-    <w:lsdException w:name="Body Text First Indent" w:semiHidden="1" w:unhideWhenUsed="1"/>
-    <w:lsdException w:name="Body Text First Indent 2" w:semiHidden="1" w:unhideWhenUsed="1"/>
-    <w:lsdException w:name="Note Heading" w:semiHidden="1" w:unhideWhenUsed="1"/>
-    <w:lsdException w:name="Body Text 2" w:semiHidden="1" w:unhideWhenUsed="1"/>
-    <w:lsdException w:name="Body Text 3" w:semiHidden="1" w:unhideWhenUsed="1"/>
-    <w:lsdException w:name="Body Text Indent 2" w:semiHidden="1" w:unhideWhenUsed="1"/>
-    <w:lsdException w:name="Body Text Indent 3" w:semiHidden="1" w:unhideWhenUsed="1"/>
-    <w:lsdException w:name="Block Text" w:semiHidden="1" w:unhideWhenUsed="1"/>
-    <w:lsdException w:name="Hyperlink" w:semiHidden="1" w:unhideWhenUsed="1"/>
-    <w:lsdException w:name="FollowedHyperlink" w:semiHidden="1" w:unhideWhenUsed="1"/>
-    <w:lsdException w:name="Strong" w:uiPriority="22" w:qFormat="1"/>
-    <w:lsdException w:name="Emphasis" w:uiPriority="20" w:qFormat="1"/>
-    <w:lsdException w:name="Document Map" w:semiHidden="1" w:unhideWhenUsed="1"/>
-    <w:lsdException w:name="Plain Text" w:semiHidden="1" w:unhideWhenUsed="1"/>
-    <w:lsdException w:name="E-mail Signature" w:semiHidden="1" w:unhideWhenUsed="1"/>
-    <w:lsdException w:name="HTML Top of Form" w:semiHidden="1" w:unhideWhenUsed="1"/>
-    <w:lsdException w:name="HTML Bottom of Form" w:semiHidden="1" w:unhideWhenUsed="1"/>
-    <w:lsdException w:name="Normal (Web)" w:semiHidden="1" w:unhideWhenUsed="1"/>
-    <w:lsdException w:name="HTML Acronym" w:semiHidden="1" w:unhideWhenUsed="1"/>
-    <w:lsdException w:name="HTML Address" w:semiHidden="1" w:unhideWhenUsed="1"/>
-    <w:lsdException w:name="HTML Cite" w:semiHidden="1" w:unhideWhenUsed="1"/>
-    <w:lsdException w:name="HTML Code" w:semiHidden="1" w:unhideWhenUsed="1"/>
-    <w:lsdException w:name="HTML Definition" w:semiHidden="1" w:unhideWhenUsed="1"/>
-    <w:lsdException w:name="HTML Keyboard" w:semiHidden="1" w:unhideWhenUsed="1"/>
-    <w:lsdException w:name="HTML Preformatted" w:semiHidden="1" w:unhideWhenUsed="1"/>
-    <w:lsdException w:name="HTML Sample" w:semiHidden="1" w:unhideWhenUsed="1"/>
-    <w:lsdException w:name="HTML Typewriter" w:semiHidden="1" w:unhideWhenUsed="1"/>
-    <w:lsdException w:name="HTML Variable" w:semiHidden="1" w:unhideWhenUsed="1"/>
-    <w:lsdException w:name="Normal Table" w:semiHidden="1" w:unhideWhenUsed="1"/>
-    <w:lsdException w:name="annotation subject" w:semiHidden="1" w:unhideWhenUsed="1"/>
-    <w:lsdException w:name="No List" w:semiHidden="1" w:unhideWhenUsed="1"/>
-    <w:lsdException w:name="Outline List 1" w:semiHidden="1" w:unhideWhenUsed="1"/>
-    <w:lsdException w:name="Outline List 2" w:semiHidden="1" w:unhideWhenUsed="1"/>
-    <w:lsdException w:name="Outline List 3" w:semiHidden="1" w:unhideWhenUsed="1"/>
-    <w:lsdException w:name="Table Simple 1" w:semiHidden="1" w:unhideWhenUsed="1"/>
-    <w:lsdException w:name="Table Simple 2" w:semiHidden="1" w:unhideWhenUsed="1"/>
-    <w:lsdException w:name="Table Simple 3" w:semiHidden="1" w:unhideWhenUsed="1"/>
-    <w:lsdException w:name="Table Classic 1" w:semiHidden="1" w:unhideWhenUsed="1"/>
-    <w:lsdException w:name="Table Classic 2" w:semiHidden="1" w:unhideWhenUsed="1"/>
-    <w:lsdException w:name="Table Classic 3" w:semiHidden="1" w:unhideWhenUsed="1"/>
-    <w:lsdException w:name="Table Classic 4" w:semiHidden="1" w:unhideWhenUsed="1"/>
-    <w:lsdException w:name="Table Colorful 1" w:semiHidden="1" w:unhideWhenUsed="1"/>
-    <w:lsdException w:name="Table Colorful 2" w:semiHidden="1" w:unhideWhenUsed="1"/>
-    <w:lsdException w:name="Table Colorful 3" w:semiHidden="1" w:unhideWhenUsed="1"/>
-    <w:lsdException w:name="Table Columns 1" w:semiHidden="1" w:unhideWhenUsed="1"/>
-    <w:lsdException w:name="Table Columns 2" w:semiHidden="1" w:unhideWhenUsed="1"/>
-    <w:lsdException w:name="Table Columns 3" w:semiHidden="1" w:unhideWhenUsed="1"/>
-    <w:lsdException w:name="Table Columns 4" w:semiHidden="1" w:unhideWhenUsed="1"/>
-    <w:lsdException w:name="Table Columns 5" w:semiHidden="1" w:unhideWhenUsed="1"/>
-    <w:lsdException w:name="Table Grid 1" w:semiHidden="1" w:unhideWhenUsed="1"/>
-    <w:lsdException w:name="Table Grid 2" w:semiHidden="1" w:unhideWhenUsed="1"/>
-    <w:lsdException w:name="Table Grid 3" w:semiHidden="1" w:unhideWhenUsed="1"/>
-    <w:lsdException w:name="Table Grid 4" w:semiHidden="1" w:unhideWhenUsed="1"/>
-    <w:lsdException w:name="Table Grid 5" w:semiHidden="1" w:unhideWhenUsed="1"/>
-    <w:lsdException w:name="Table Grid 6" w:semiHidden="1" w:unhideWhenUsed="1"/>
-    <w:lsdException w:name="Table Grid 7" w:semiHidden="1" w:unhideWhenUsed="1"/>
-    <w:lsdException w:name="Table Grid 8" w:semiHidden="1" w:unhideWhenUsed="1"/>
-    <w:lsdException w:name="Table List 1" w:semiHidden="1" w:unhideWhenUsed="1"/>
-    <w:lsdException w:name="Table List 2" w:semiHidden="1" w:unhideWhenUsed="1"/>
-    <w:lsdException w:name="Table List 3" w:semiHidden="1" w:unhideWhenUsed="1"/>
-    <w:lsdException w:name="Table List 4" w:semiHidden="1" w:unhideWhenUsed="1"/>
-    <w:lsdException w:name="Table List 5" w:semiHidden="1" w:unhideWhenUsed="1"/>
-    <w:lsdException w:name="Table List 6" w:semiHidden="1" w:unhideWhenUsed="1"/>
-    <w:lsdException w:name="Table List 7" w:semiHidden="1" w:unhideWhenUsed="1"/>
-    <w:lsdException w:name="Table List 8" w:semiHidden="1" w:unhideWhenUsed="1"/>
-    <w:lsdException w:name="Table 3D effects 1" w:semiHidden="1" w:unhideWhenUsed="1"/>
-    <w:lsdException w:name="Table 3D effects 2" w:semiHidden="1" w:unhideWhenUsed="1"/>
-    <w:lsdException w:name="Table 3D effects 3" w:semiHidden="1" w:unhideWhenUsed="1"/>
-    <w:lsdException w:name="Table Contemporary" w:semiHidden="1" w:unhideWhenUsed="1"/>
-    <w:lsdException w:name="Table Elegant" w:semiHidden="1" w:unhideWhenUsed="1"/>
-    <w:lsdException w:name="Table Professional" w:semiHidden="1" w:unhideWhenUsed="1"/>
-    <w:lsdException w:name="Table Subtle 1" w:semiHidden="1" w:unhideWhenUsed="1"/>
-    <w:lsdException w:name="Table Subtle 2" w:semiHidden="1" w:unhideWhenUsed="1"/>
-    <w:lsdException w:name="Table Web 1" w:semiHidden="1" w:unhideWhenUsed="1"/>
-    <w:lsdException w:name="Table Web 2" w:semiHidden="1" w:unhideWhenUsed="1"/>
-    <w:lsdException w:name="Table Web 3" w:semiHidden="1" w:unhideWhenUsed="1"/>
-    <w:lsdException w:name="Balloon Text" w:semiHidden="1" w:unhideWhenUsed="1"/>
-    <w:lsdException w:name="Table Grid" w:uiPriority="59"/>
-    <w:lsdException w:name="Table Theme" w:semiHidden="1" w:unhideWhenUsed="1"/>
-    <w:lsdException w:name="Placeholder Text" w:semiHidden="1"/>
-    <w:lsdException w:name="No Spacing" w:uiPriority="1" w:qFormat="1"/>
-    <w:lsdException w:name="Light Shading" w:uiPriority="60"/>
-    <w:lsdException w:name="Light List" w:uiPriority="61"/>
-    <w:lsdException w:name="Light Grid" w:uiPriority="62"/>
-    <w:lsdException w:name="Medium Shading 1" w:uiPriority="63"/>
-    <w:lsdException w:name="Medium Shading 2" w:uiPriority="64"/>
-    <w:lsdException w:name="Medium List 1" w:uiPriority="65"/>
-    <w:lsdException w:name="Medium List 2" w:uiPriority="66"/>
-    <w:lsdException w:name="Medium Grid 1" w:uiPriority="67"/>
-    <w:lsdException w:name="Medium Grid 2" w:uiPriority="68"/>
-    <w:lsdException w:name="Medium Grid 3" w:uiPriority="69"/>
-    <w:lsdException w:name="Dark List" w:uiPriority="70"/>
-    <w:lsdException w:name="Colorful Shading" w:uiPriority="71"/>
-    <w:lsdException w:name="Colorful List" w:uiPriority="72"/>
-    <w:lsdException w:name="Colorful Grid" w:uiPriority="73"/>
-    <w:lsdException w:name="Light Shading Accent 1" w:uiPriority="60"/>
-    <w:lsdException w:name="Light List Accent 1" w:uiPriority="61"/>
-    <w:lsdException w:name="Light Grid Accent 1" w:uiPriority="62"/>
-    <w:lsdException w:name="Medium Shading 1 Accent 1" w:uiPriority="63"/>
-    <w:lsdException w:name="Medium Shading 2 Accent 1" w:uiPriority="64"/>
-    <w:lsdException w:name="Medium List 1 Accent 1" w:uiPriority="65"/>
-    <w:lsdException w:name="Revision" w:semiHidden="1"/>
-    <w:lsdException w:name="List Paragraph" w:uiPriority="34" w:qFormat="1"/>
-    <w:lsdException w:name="Quote" w:uiPriority="29" w:qFormat="1"/>
-    <w:lsdException w:name="Intense Quote" w:uiPriority="30" w:qFormat="1"/>
-    <w:lsdException w:name="Medium List 2 Accent 1" w:uiPriority="66"/>
-    <w:lsdException w:name="Medium Grid 1 Accent 1" w:uiPriority="67"/>
-    <w:lsdException w:name="Medium Grid 2 Accent 1" w:uiPriority="68"/>
-    <w:lsdException w:name="Medium Grid 3 Accent 1" w:uiPriority="69"/>
-    <w:lsdException w:name="Dark List Accent 1" w:uiPriority="70"/>
-    <w:lsdException w:name="Colorful Shading Accent 1" w:uiPriority="71"/>
-    <w:lsdException w:name="Colorful List Accent 1" w:uiPriority="72"/>
-    <w:lsdException w:name="Colorful Grid Accent 1" w:uiPriority="73"/>
-    <w:lsdException w:name="Light Shading Accent 2" w:uiPriority="60"/>
-    <w:lsdException w:name="Light List Accent 2" w:uiPriority="61"/>
-    <w:lsdException w:name="Light Grid Accent 2" w:uiPriority="62"/>
-    <w:lsdException w:name="Medium Shading 1 Accent 2" w:uiPriority="63"/>
-    <w:lsdException w:name="Medium Shading 2 Accent 2" w:uiPriority="64"/>
-    <w:lsdException w:name="Medium List 1 Accent 2" w:uiPriority="65"/>
-    <w:lsdException w:name="Medium List 2 Accent 2" w:uiPriority="66"/>
-    <w:lsdException w:name="Medium Grid 1 Accent 2" w:uiPriority="67"/>
-    <w:lsdException w:name="Medium Grid 2 Accent 2" w:uiPriority="68"/>
-    <w:lsdException w:name="Medium Grid 3 Accent 2" w:uiPriority="69"/>
-    <w:lsdException w:name="Dark List Accent 2" w:uiPriority="70"/>
-    <w:lsdException w:name="Colorful Shading Accent 2" w:uiPriority="71"/>
-    <w:lsdException w:name="Colorful List Accent 2" w:uiPriority="72"/>
-    <w:lsdException w:name="Colorful Grid Accent 2" w:uiPriority="73"/>
-    <w:lsdException w:name="Light Shading Accent 3" w:uiPriority="60"/>
-    <w:lsdException w:name="Light List Accent 3" w:uiPriority="61"/>
-    <w:lsdException w:name="Light Grid Accent 3" w:uiPriority="62"/>
-    <w:lsdException w:name="Medium Shading 1 Accent 3" w:uiPriority="63"/>
-    <w:lsdException w:name="Medium Shading 2 Accent 3" w:uiPriority="64"/>
-    <w:lsdException w:name="Medium List 1 Accent 3" w:uiPriority="65"/>
-    <w:lsdException w:name="Medium List 2 Accent 3" w:uiPriority="66"/>
-    <w:lsdException w:name="Medium Grid 1 Accent 3" w:uiPriority="67"/>
-    <w:lsdException w:name="Medium Grid 2 Accent 3" w:uiPriority="68"/>
-    <w:lsdException w:name="Medium Grid 3 Accent 3" w:uiPriority="69"/>
-    <w:lsdException w:name="Dark List Accent 3" w:uiPriority="70"/>
-    <w:lsdException w:name="Colorful Shading Accent 3" w:uiPriority="71"/>
-    <w:lsdException w:name="Colorful List Accent 3" w:uiPriority="72"/>
-    <w:lsdException w:name="Colorful Grid Accent 3" w:uiPriority="73"/>
-    <w:lsdException w:name="Light Shading Accent 4" w:uiPriority="60"/>
-    <w:lsdException w:name="Light List Accent 4" w:uiPriority="61"/>
-    <w:lsdException w:name="Light Grid Accent 4" w:uiPriority="62"/>
-    <w:lsdException w:name="Medium Shading 1 Accent 4" w:uiPriority="63"/>
-    <w:lsdException w:name="Medium Shading 2 Accent 4" w:uiPriority="64"/>
-    <w:lsdException w:name="Medium List 1 Accent 4" w:uiPriority="65"/>
-    <w:lsdException w:name="Medium List 2 Accent 4" w:uiPriority="66"/>
-    <w:lsdException w:name="Medium Grid 1 Accent 4" w:uiPriority="67"/>
-    <w:lsdException w:name="Medium Grid 2 Accent 4" w:uiPriority="68"/>
-    <w:lsdException w:name="Medium Grid 3 Accent 4" w:uiPriority="69"/>
-    <w:lsdException w:name="Dark List Accent 4" w:uiPriority="70"/>
-    <w:lsdException w:name="Colorful Shading Accent 4" w:uiPriority="71"/>
-    <w:lsdException w:name="Colorful List Accent 4" w:uiPriority="72"/>
-    <w:lsdException w:name="Colorful Grid Accent 4" w:uiPriority="73"/>
-    <w:lsdException w:name="Light Shading Accent 5" w:uiPriority="60"/>
-    <w:lsdException w:name="Light List Accent 5" w:uiPriority="61"/>
-    <w:lsdException w:name="Light Grid Accent 5" w:uiPriority="62"/>
-    <w:lsdException w:name="Medium Shading 1 Accent 5" w:uiPriority="63"/>
-    <w:lsdException w:name="Medium Shading 2 Accent 5" w:uiPriority="64"/>
-    <w:lsdException w:name="Medium List 1 Accent 5" w:uiPriority="65"/>
-    <w:lsdException w:name="Medium List 2 Accent 5" w:uiPriority="66"/>
-    <w:lsdException w:name="Medium Grid 1 Accent 5" w:uiPriority="67"/>
-    <w:lsdException w:name="Medium Grid 2 Accent 5" w:uiPriority="68"/>
-    <w:lsdException w:name="Medium Grid 3 Accent 5" w:uiPriority="69"/>
-    <w:lsdException w:name="Dark List Accent 5" w:uiPriority="70"/>
-    <w:lsdException w:name="Colorful Shading Accent 5" w:uiPriority="71"/>
-    <w:lsdException w:name="Colorful List Accent 5" w:uiPriority="72"/>
-    <w:lsdException w:name="Colorful Grid Accent 5" w:uiPriority="73"/>
-    <w:lsdException w:name="Light Shading Accent 6" w:uiPriority="60"/>
-    <w:lsdException w:name="Light List Accent 6" w:uiPriority="61"/>
-    <w:lsdException w:name="Light Grid Accent 6" w:uiPriority="62"/>
-    <w:lsdException w:name="Medium Shading 1 Accent 6" w:uiPriority="63"/>
-    <w:lsdException w:name="Medium Shading 2 Accent 6" w:uiPriority="64"/>
-    <w:lsdException w:name="Medium List 1 Accent 6" w:uiPriority="65"/>
-    <w:lsdException w:name="Medium List 2 Accent 6" w:uiPriority="66"/>
-    <w:lsdException w:name="Medium Grid 1 Accent 6" w:uiPriority="67"/>
-    <w:lsdException w:name="Medium Grid 2 Accent 6" w:uiPriority="68"/>
-    <w:lsdException w:name="Medium Grid 3 Accent 6" w:uiPriority="69"/>
-    <w:lsdException w:name="Dark List Accent 6" w:uiPriority="70"/>
-    <w:lsdException w:name="Colorful Shading Accent 6" w:uiPriority="71"/>
-    <w:lsdException w:name="Colorful List Accent 6" w:uiPriority="72"/>
-    <w:lsdException w:name="Colorful Grid Accent 6" w:uiPriority="73"/>
-    <w:lsdException w:name="Subtle Emphasis" w:uiPriority="19" w:qFormat="1"/>
-    <w:lsdException w:name="Intense Emphasis" w:uiPriority="21" w:qFormat="1"/>
-    <w:lsdException w:name="Subtle Reference" w:uiPriority="31" w:qFormat="1"/>
-    <w:lsdException w:name="Intense Reference" w:uiPriority="32" w:qFormat="1"/>
-    <w:lsdException w:name="Book Title" w:uiPriority="33" w:qFormat="1"/>
-    <w:lsdException w:name="Bibliography" w:semiHidden="1" w:uiPriority="37" w:unhideWhenUsed="1"/>
-    <w:lsdException w:name="TOC Heading" w:semiHidden="1" w:uiPriority="39" w:unhideWhenUsed="1" w:qFormat="1"/>
-    <w:lsdException w:name="Plain Table 1" w:uiPriority="41"/>
-    <w:lsdException w:name="Plain Table 2" w:uiPriority="42"/>
-    <w:lsdException w:name="Plain Table 3" w:uiPriority="43"/>
-    <w:lsdException w:name="Plain Table 4" w:uiPriority="44"/>
-    <w:lsdException w:name="Plain Table 5" w:uiPriority="45"/>
-    <w:lsdException w:name="Grid Table Light" w:uiPriority="40"/>
-    <w:lsdException w:name="Grid Table 1 Light" w:uiPriority="46"/>
-    <w:lsdException w:name="Grid Table 2" w:uiPriority="47"/>
-    <w:lsdException w:name="Grid Table 3" w:uiPriority="48"/>
-    <w:lsdException w:name="Grid Table 4" w:uiPriority="49"/>
-    <w:lsdException w:name="Grid Table 5 Dark" w:uiPriority="50"/>
-    <w:lsdException w:name="Grid Table 6 Colorful" w:uiPriority="51"/>
-    <w:lsdException w:name="Grid Table 7 Colorful" w:uiPriority="52"/>
-    <w:lsdException w:name="Grid Table 1 Light Accent 1" w:uiPriority="46"/>
-    <w:lsdException w:name="Grid Table 2 Accent 1" w:uiPriority="47"/>
-    <w:lsdException w:name="Grid Table 3 Accent 1" w:uiPriority="48"/>
-    <w:lsdException w:name="Grid Table 4 Accent 1" w:uiPriority="49"/>
-    <w:lsdException w:name="Grid Table 5 Dark Accent 1" w:uiPriority="50"/>
-    <w:lsdException w:name="Grid Table 6 Colorful Accent 1" w:uiPriority="51"/>
-    <w:lsdException w:name="Grid Table 7 Colorful Accent 1" w:uiPriority="52"/>
-    <w:lsdException w:name="Grid Table 1 Light Accent 2" w:uiPriority="46"/>
-    <w:lsdException w:name="Grid Table 2 Accent 2" w:uiPriority="47"/>
-    <w:lsdException w:name="Grid Table 3 Accent 2" w:uiPriority="48"/>
-    <w:lsdException w:name="Grid Table 4 Accent 2" w:uiPriority="49"/>
-    <w:lsdException w:name="Grid Table 5 Dark Accent 2" w:uiPriority="50"/>
-    <w:lsdException w:name="Grid Table 6 Colorful Accent 2" w:uiPriority="51"/>
-    <w:lsdException w:name="Grid Table 7 Colorful Accent 2" w:uiPriority="52"/>
-    <w:lsdException w:name="Grid Table 1 Light Accent 3" w:uiPriority="46"/>
-    <w:lsdException w:name="Grid Table 2 Accent 3" w:uiPriority="47"/>
-    <w:lsdException w:name="Grid Table 3 Accent 3" w:uiPriority="48"/>
-    <w:lsdException w:name="Grid Table 4 Accent 3" w:uiPriority="49"/>
-    <w:lsdException w:name="Grid Table 5 Dark Accent 3" w:uiPriority="50"/>
-    <w:lsdException w:name="Grid Table 6 Colorful Accent 3" w:uiPriority="51"/>
-    <w:lsdException w:name="Grid Table 7 Colorful Accent 3" w:uiPriority="52"/>
-    <w:lsdException w:name="Grid Table 1 Light Accent 4" w:uiPriority="46"/>
-    <w:lsdException w:name="Grid Table 2 Accent 4" w:uiPriority="47"/>
-    <w:lsdException w:name="Grid Table 3 Accent 4" w:uiPriority="48"/>
-    <w:lsdException w:name="Grid Table 4 Accent 4" w:uiPriority="49"/>
-    <w:lsdException w:name="Grid Table 5 Dark Accent 4" w:uiPriority="50"/>
-    <w:lsdException w:name="Grid Table 6 Colorful Accent 4" w:uiPriority="51"/>
-    <w:lsdException w:name="Grid Table 7 Colorful Accent 4" w:uiPriority="52"/>
-    <w:lsdException w:name="Grid Table 1 Light Accent 5" w:uiPriority="46"/>
-    <w:lsdException w:name="Grid Table 2 Accent 5" w:uiPriority="47"/>
-    <w:lsdException w:name="Grid Table 3 Accent 5" w:uiPriority="48"/>
-    <w:lsdException w:name="Grid Table 4 Accent 5" w:uiPriority="49"/>
-    <w:lsdException w:name="Grid Table 5 Dark Accent 5" w:uiPriority="50"/>
-    <w:lsdException w:name="Grid Table 6 Colorful Accent 5" w:uiPriority="51"/>
-    <w:lsdException w:name="Grid Table 7 Colorful Accent 5" w:uiPriority="52"/>
-    <w:lsdException w:name="Grid Table 1 Light Accent 6" w:uiPriority="46"/>
-    <w:lsdException w:name="Grid Table 2 Accent 6" w:uiPriority="47"/>
-    <w:lsdException w:name="Grid Table 3 Accent 6" w:uiPriority="48"/>
-    <w:lsdException w:name="Grid Table 4 Accent 6" w:uiPriority="49"/>
-    <w:lsdException w:name="Grid Table 5 Dark Accent 6" w:uiPriority="50"/>
-    <w:lsdException w:name="Grid Table 6 Colorful Accent 6" w:uiPriority="51"/>
-    <w:lsdException w:name="Grid Table 7 Colorful Accent 6" w:uiPriority="52"/>
-    <w:lsdException w:name="List Table 1 Light" w:uiPriority="46"/>
-    <w:lsdException w:name="List Table 2" w:uiPriority="47"/>
-    <w:lsdException w:name="List Table 3" w:uiPriority="48"/>
-    <w:lsdException w:name="List Table 4" w:uiPriority="49"/>
-    <w:lsdException w:name="List Table 5 Dark" w:uiPriority="50"/>
-    <w:lsdException w:name="List Table 6 Colorful" w:uiPriority="51"/>
-    <w:lsdException w:name="List Table 7 Colorful" w:uiPriority="52"/>
-    <w:lsdException w:name="List Table 1 Light Accent 1" w:uiPriority="46"/>
-    <w:lsdException w:name="List Table 2 Accent 1" w:uiPriority="47"/>
-    <w:lsdException w:name="List Table 3 Accent 1" w:uiPriority="48"/>
-    <w:lsdException w:name="List Table 4 Accent 1" w:uiPriority="49"/>
-    <w:lsdException w:name="List Table 5 Dark Accent 1" w:uiPriority="50"/>
-    <w:lsdException w:name="List Table 6 Colorful Accent 1" w:uiPriority="51"/>
-    <w:lsdException w:name="List Table 7 Colorful Accent 1" w:uiPriority="52"/>
-    <w:lsdException w:name="List Table 1 Light Accent 2" w:uiPriority="46"/>
-    <w:lsdException w:name="List Table 2 Accent 2" w:uiPriority="47"/>
-    <w:lsdException w:name="List Table 3 Accent 2" w:uiPriority="48"/>
-    <w:lsdException w:name="List Table 4 Accent 2" w:uiPriority="49"/>
-    <w:lsdException w:name="List Table 5 Dark Accent 2" w:uiPriority="50"/>
-    <w:lsdException w:name="List Table 6 Colorful Accent 2" w:uiPriority="51"/>
-    <w:lsdException w:name="List Table 7 Colorful Accent 2" w:uiPriority="52"/>
-    <w:lsdException w:name="List Table 1 Light Accent 3" w:uiPriority="46"/>
-    <w:lsdException w:name="List Table 2 Accent 3" w:uiPriority="47"/>
-    <w:lsdException w:name="List Table 3 Accent 3" w:uiPriority="48"/>
-    <w:lsdException w:name="List Table 4 Accent 3" w:uiPriority="49"/>
-    <w:lsdException w:name="List Table 5 Dark Accent 3" w:uiPriority="50"/>
-    <w:lsdException w:name="List Table 6 Colorful Accent 3" w:uiPriority="51"/>
-    <w:lsdException w:name="List Table 7 Colorful Accent 3" w:uiPriority="52"/>
-    <w:lsdException w:name="List Table 1 Light Accent 4" w:uiPriority="46"/>
-    <w:lsdException w:name="List Table 2 Accent 4" w:uiPriority="47"/>
-    <w:lsdException w:name="List Table 3 Accent 4" w:uiPriority="48"/>
-    <w:lsdException w:name="List Table 4 Accent 4" w:uiPriority="49"/>
-    <w:lsdException w:name="List Table 5 Dark Accent 4" w:uiPriority="50"/>
-    <w:lsdException w:name="List Table 6 Colorful Accent 4" w:uiPriority="51"/>
-    <w:lsdException w:name="List Table 7 Colorful Accent 4" w:uiPriority="52"/>
-    <w:lsdException w:name="List Table 1 Light Accent 5" w:uiPriority="46"/>
-    <w:lsdException w:name="List Table 2 Accent 5" w:uiPriority="47"/>
-    <w:lsdException w:name="List Table 3 Accent 5" w:uiPriority="48"/>
-    <w:lsdException w:name="List Table 4 Accent 5" w:uiPriority="49"/>
-    <w:lsdException w:name="List Table 5 Dark Accent 5" w:uiPriority="50"/>
-    <w:lsdException w:name="List Table 6 Colorful Accent 5" w:uiPriority="51"/>
-    <w:lsdException w:name="List Table 7 Colorful Accent 5" w:uiPriority="52"/>
-    <w:lsdException w:name="List Table 1 Light Accent 6" w:uiPriority="46"/>
-    <w:lsdException w:name="List Table 2 Accent 6" w:uiPriority="47"/>
-    <w:lsdException w:name="List Table 3 Accent 6" w:uiPriority="48"/>
-    <w:lsdException w:name="List Table 4 Accent 6" w:uiPriority="49"/>
-    <w:lsdException w:name="List Table 5 Dark Accent 6" w:uiPriority="50"/>
-    <w:lsdException w:name="List Table 6 Colorful Accent 6" w:uiPriority="51"/>
-    <w:lsdException w:name="List Table 7 Colorful Accent 6" w:uiPriority="52"/>
-    <w:lsdException w:name="Mention" w:semiHidden="1" w:unhideWhenUsed="1"/>
-    <w:lsdException w:name="Smart Hyperlink" w:semiHidden="1" w:unhideWhenUsed="1"/>
-    <w:lsdException w:name="Hashtag" w:semiHidden="1" w:unhideWhenUsed="1"/>
-    <w:lsdException w:name="Unresolved Mention" w:semiHidden="1" w:unhideWhenUsed="1"/>
-    <w:lsdException w:name="Smart Link" w:semiHidden="1" w:unhideWhenUsed="1"/>
+  <w:latentStyles w:defLockedState="0" w:defUIPriority="99" w:defSemiHidden="1" w:defUnhideWhenUsed="1" w:defQFormat="0" w:count="267">
+    <w:lsdException w:name="Normal" w:semiHidden="0" w:uiPriority="0" w:unhideWhenUsed="0" w:qFormat="1"/>
+    <w:lsdException w:name="heading 1" w:semiHidden="0" w:uiPriority="9" w:unhideWhenUsed="0" w:qFormat="1"/>
+    <w:lsdException w:name="heading 2" w:uiPriority="9" w:qFormat="1"/>
+    <w:lsdException w:name="heading 3" w:uiPriority="9" w:qFormat="1"/>
+    <w:lsdException w:name="heading 4" w:uiPriority="9" w:qFormat="1"/>
+    <w:lsdException w:name="heading 5" w:uiPriority="9" w:qFormat="1"/>
+    <w:lsdException w:name="heading 6" w:uiPriority="9" w:qFormat="1"/>
+    <w:lsdException w:name="heading 7" w:uiPriority="9" w:qFormat="1"/>
+    <w:lsdException w:name="heading 8" w:uiPriority="9" w:qFormat="1"/>
+    <w:lsdException w:name="heading 9" w:uiPriority="9" w:qFormat="1"/>
+    <w:lsdException w:name="toc 1" w:uiPriority="39"/>
+    <w:lsdException w:name="toc 2" w:uiPriority="39"/>
+    <w:lsdException w:name="toc 3" w:uiPriority="39"/>
+    <w:lsdException w:name="toc 4" w:uiPriority="39"/>
+    <w:lsdException w:name="toc 5" w:uiPriority="39"/>
+    <w:lsdException w:name="toc 6" w:uiPriority="39"/>
+    <w:lsdException w:name="toc 7" w:uiPriority="39"/>
+    <w:lsdException w:name="toc 8" w:uiPriority="39"/>
+    <w:lsdException w:name="toc 9" w:uiPriority="39"/>
+    <w:lsdException w:name="caption" w:uiPriority="35" w:qFormat="1"/>
+    <w:lsdException w:name="Title" w:semiHidden="0" w:uiPriority="10" w:unhideWhenUsed="0" w:qFormat="1"/>
+    <w:lsdException w:name="Default Paragraph Font" w:uiPriority="1"/>
+    <w:lsdException w:name="Subtitle" w:semiHidden="0" w:uiPriority="11" w:unhideWhenUsed="0" w:qFormat="1"/>
+    <w:lsdException w:name="Strong" w:semiHidden="0" w:uiPriority="22" w:unhideWhenUsed="0" w:qFormat="1"/>
+    <w:lsdException w:name="Emphasis" w:semiHidden="0" w:uiPriority="20" w:unhideWhenUsed="0" w:qFormat="1"/>
+    <w:lsdException w:name="Table Grid" w:semiHidden="0" w:uiPriority="59" w:unhideWhenUsed="0"/>
+    <w:lsdException w:name="Placeholder Text" w:unhideWhenUsed="0"/>
+    <w:lsdException w:name="No Spacing" w:semiHidden="0" w:uiPriority="1" w:unhideWhenUsed="0" w:qFormat="1"/>
+    <w:lsdException w:name="Light Shading" w:semiHidden="0" w:uiPriority="60" w:unhideWhenUsed="0"/>
+    <w:lsdException w:name="Light List" w:semiHidden="0" w:uiPriority="61" w:unhideWhenUsed="0"/>
+    <w:lsdException w:name="Light Grid" w:semiHidden="0" w:uiPriority="62" w:unhideWhenUsed="0"/>
+    <w:lsdException w:name="Medium Shading 1" w:semiHidden="0" w:uiPriority="63" w:unhideWhenUsed="0"/>
+    <w:lsdException w:name="Medium Shading 2" w:semiHidden="0" w:uiPriority="64" w:unhideWhenUsed="0"/>
+    <w:lsdException w:name="Medium List 1" w:semiHidden="0" w:uiPriority="65" w:unhideWhenUsed="0"/>
+    <w:lsdException w:name="Medium List 2" w:semiHidden="0" w:uiPriority="66" w:unhideWhenUsed="0"/>
+    <w:lsdException w:name="Medium Grid 1" w:semiHidden="0" w:uiPriority="67" w:unhideWhenUsed="0"/>
+    <w:lsdException w:name="Medium Grid 2" w:semiHidden="0" w:uiPriority="68" w:unhideWhenUsed="0"/>
+    <w:lsdException w:name="Medium Grid 3" w:semiHidden="0" w:uiPriority="69" w:unhideWhenUsed="0"/>
+    <w:lsdException w:name="Dark List" w:semiHidden="0" w:uiPriority="70" w:unhideWhenUsed="0"/>
+    <w:lsdException w:name="Colorful Shading" w:semiHidden="0" w:uiPriority="71" w:unhideWhenUsed="0"/>
+    <w:lsdException w:name="Colorful List" w:semiHidden="0" w:uiPriority="72" w:unhideWhenUsed="0"/>
+    <w:lsdException w:name="Colorful Grid" w:semiHidden="0" w:uiPriority="73" w:unhideWhenUsed="0"/>
+    <w:lsdException w:name="Light Shading Accent 1" w:semiHidden="0" w:uiPriority="60" w:unhideWhenUsed="0"/>
+    <w:lsdException w:name="Light List Accent 1" w:semiHidden="0" w:uiPriority="61" w:unhideWhenUsed="0"/>
+    <w:lsdException w:name="Light Grid Accent 1" w:semiHidden="0" w:uiPriority="62" w:unhideWhenUsed="0"/>
+    <w:lsdException w:name="Medium Shading 1 Accent 1" w:semiHidden="0" w:uiPriority="63" w:unhideWhenUsed="0"/>
+    <w:lsdException w:name="Medium Shading 2 Accent 1" w:semiHidden="0" w:uiPriority="64" w:unhideWhenUsed="0"/>
+    <w:lsdException w:name="Medium List 1 Accent 1" w:semiHidden="0" w:uiPriority="65" w:unhideWhenUsed="0"/>
+    <w:lsdException w:name="Revision" w:unhideWhenUsed="0"/>
+    <w:lsdException w:name="List Paragraph" w:semiHidden="0" w:uiPriority="34" w:unhideWhenUsed="0" w:qFormat="1"/>
+    <w:lsdException w:name="Quote" w:semiHidden="0" w:uiPriority="29" w:unhideWhenUsed="0" w:qFormat="1"/>
+    <w:lsdException w:name="Intense Quote" w:semiHidden="0" w:uiPriority="30" w:unhideWhenUsed="0" w:qFormat="1"/>
+    <w:lsdException w:name="Medium List 2 Accent 1" w:semiHidden="0" w:uiPriority="66" w:unhideWhenUsed="0"/>
+    <w:lsdException w:name="Medium Grid 1 Accent 1" w:semiHidden="0" w:uiPriority="67" w:unhideWhenUsed="0"/>
+    <w:lsdException w:name="Medium Grid 2 Accent 1" w:semiHidden="0" w:uiPriority="68" w:unhideWhenUsed="0"/>
+    <w:lsdException w:name="Medium Grid 3 Accent 1" w:semiHidden="0" w:uiPriority="69" w:unhideWhenUsed="0"/>
+    <w:lsdException w:name="Dark List Accent 1" w:semiHidden="0" w:uiPriority="70" w:unhideWhenUsed="0"/>
+    <w:lsdException w:name="Colorful Shading Accent 1" w:semiHidden="0" w:uiPriority="71" w:unhideWhenUsed="0"/>
+    <w:lsdException w:name="Colorful List Accent 1" w:semiHidden="0" w:uiPriority="72" w:unhideWhenUsed="0"/>
+    <w:lsdException w:name="Colorful Grid Accent 1" w:semiHidden="0" w:uiPriority="73" w:unhideWhenUsed="0"/>
+    <w:lsdException w:name="Light Shading Accent 2" w:semiHidden="0" w:uiPriority="60" w:unhideWhenUsed="0"/>
+    <w:lsdException w:name="Light List Accent 2" w:semiHidden="0" w:uiPriority="61" w:unhideWhenUsed="0"/>
+    <w:lsdException w:name="Light Grid Accent 2" w:semiHidden="0" w:uiPriority="62" w:unhideWhenUsed="0"/>
+    <w:lsdException w:name="Medium Shading 1 Accent 2" w:semiHidden="0" w:uiPriority="63" w:unhideWhenUsed="0"/>
+    <w:lsdException w:name="Medium Shading 2 Accent 2" w:semiHidden="0" w:uiPriority="64" w:unhideWhenUsed="0"/>
+    <w:lsdException w:name="Medium List 1 Accent 2" w:semiHidden="0" w:uiPriority="65" w:unhideWhenUsed="0"/>
+    <w:lsdException w:name="Medium List 2 Accent 2" w:semiHidden="0" w:uiPriority="66" w:unhideWhenUsed="0"/>
+    <w:lsdException w:name="Medium Grid 1 Accent 2" w:semiHidden="0" w:uiPriority="67" w:unhideWhenUsed="0"/>
+    <w:lsdException w:name="Medium Grid 2 Accent 2" w:semiHidden="0" w:uiPriority="68" w:unhideWhenUsed="0"/>
+    <w:lsdException w:name="Medium Grid 3 Accent 2" w:semiHidden="0" w:uiPriority="69" w:unhideWhenUsed="0"/>
+    <w:lsdException w:name="Dark List Accent 2" w:semiHidden="0" w:uiPriority="70" w:unhideWhenUsed="0"/>
+    <w:lsdException w:name="Colorful Shading Accent 2" w:semiHidden="0" w:uiPriority="71" w:unhideWhenUsed="0"/>
+    <w:lsdException w:name="Colorful List Accent 2" w:semiHidden="0" w:uiPriority="72" w:unhideWhenUsed="0"/>
+    <w:lsdException w:name="Colorful Grid Accent 2" w:semiHidden="0" w:uiPriority="73" w:unhideWhenUsed="0"/>
+    <w:lsdException w:name="Light Shading Accent 3" w:semiHidden="0" w:uiPriority="60" w:unhideWhenUsed="0"/>
+    <w:lsdException w:name="Light List Accent 3" w:semiHidden="0" w:uiPriority="61" w:unhideWhenUsed="0"/>
+    <w:lsdException w:name="Light Grid Accent 3" w:semiHidden="0" w:uiPriority="62" w:unhideWhenUsed="0"/>
+    <w:lsdException w:name="Medium Shading 1 Accent 3" w:semiHidden="0" w:uiPriority="63" w:unhideWhenUsed="0"/>
+    <w:lsdException w:name="Medium Shading 2 Accent 3" w:semiHidden="0" w:uiPriority="64" w:unhideWhenUsed="0"/>
+    <w:lsdException w:name="Medium List 1 Accent 3" w:semiHidden="0" w:uiPriority="65" w:unhideWhenUsed="0"/>
+    <w:lsdException w:name="Medium List 2 Accent 3" w:semiHidden="0" w:uiPriority="66" w:unhideWhenUsed="0"/>
+    <w:lsdException w:name="Medium Grid 1 Accent 3" w:semiHidden="0" w:uiPriority="67" w:unhideWhenUsed="0"/>
+    <w:lsdException w:name="Medium Grid 2 Accent 3" w:semiHidden="0" w:uiPriority="68" w:unhideWhenUsed="0"/>
+    <w:lsdException w:name="Medium Grid 3 Accent 3" w:semiHidden="0" w:uiPriority="69" w:unhideWhenUsed="0"/>
+    <w:lsdException w:name="Dark List Accent 3" w:semiHidden="0" w:uiPriority="70" w:unhideWhenUsed="0"/>
+    <w:lsdException w:name="Colorful Shading Accent 3" w:semiHidden="0" w:uiPriority="71" w:unhideWhenUsed="0"/>
+    <w:lsdException w:name="Colorful List Accent 3" w:semiHidden="0" w:uiPriority="72" w:unhideWhenUsed="0"/>
+    <w:lsdException w:name="Colorful Grid Accent 3" w:semiHidden="0" w:uiPriority="73" w:unhideWhenUsed="0"/>
+    <w:lsdException w:name="Light Shading Accent 4" w:semiHidden="0" w:uiPriority="60" w:unhideWhenUsed="0"/>
+    <w:lsdException w:name="Light List Accent 4" w:semiHidden="0" w:uiPriority="61" w:unhideWhenUsed="0"/>
+    <w:lsdException w:name="Light Grid Accent 4" w:semiHidden="0" w:uiPriority="62" w:unhideWhenUsed="0"/>
+    <w:lsdException w:name="Medium Shading 1 Accent 4" w:semiHidden="0" w:uiPriority="63" w:unhideWhenUsed="0"/>
+    <w:lsdException w:name="Medium Shading 2 Accent 4" w:semiHidden="0" w:uiPriority="64" w:unhideWhenUsed="0"/>
+    <w:lsdException w:name="Medium List 1 Accent 4" w:semiHidden="0" w:uiPriority="65" w:unhideWhenUsed="0"/>
+    <w:lsdException w:name="Medium List 2 Accent 4" w:semiHidden="0" w:uiPriority="66" w:unhideWhenUsed="0"/>
+    <w:lsdException w:name="Medium Grid 1 Accent 4" w:semiHidden="0" w:uiPriority="67" w:unhideWhenUsed="0"/>
+    <w:lsdException w:name="Medium Grid 2 Accent 4" w:semiHidden="0" w:uiPriority="68" w:unhideWhenUsed="0"/>
+    <w:lsdException w:name="Medium Grid 3 Accent 4" w:semiHidden="0" w:uiPriority="69" w:unhideWhenUsed="0"/>
+    <w:lsdException w:name="Dark List Accent 4" w:semiHidden="0" w:uiPriority="70" w:unhideWhenUsed="0"/>
+    <w:lsdException w:name="Colorful Shading Accent 4" w:semiHidden="0" w:uiPriority="71" w:unhideWhenUsed="0"/>
+    <w:lsdException w:name="Colorful List Accent 4" w:semiHidden="0" w:uiPriority="72" w:unhideWhenUsed="0"/>
+    <w:lsdException w:name="Colorful Grid Accent 4" w:semiHidden="0" w:uiPriority="73" w:unhideWhenUsed="0"/>
+    <w:lsdException w:name="Light Shading Accent 5" w:semiHidden="0" w:uiPriority="60" w:unhideWhenUsed="0"/>
+    <w:lsdException w:name="Light List Accent 5" w:semiHidden="0" w:uiPriority="61" w:unhideWhenUsed="0"/>
+    <w:lsdException w:name="Light Grid Accent 5" w:semiHidden="0" w:uiPriority="62" w:unhideWhenUsed="0"/>
+    <w:lsdException w:name="Medium Shading 1 Accent 5" w:semiHidden="0" w:uiPriority="63" w:unhideWhenUsed="0"/>
+    <w:lsdException w:name="Medium Shading 2 Accent 5" w:semiHidden="0" w:uiPriority="64" w:unhideWhenUsed="0"/>
+    <w:lsdException w:name="Medium List 1 Accent 5" w:semiHidden="0" w:uiPriority="65" w:unhideWhenUsed="0"/>
+    <w:lsdException w:name="Medium List 2 Accent 5" w:semiHidden="0" w:uiPriority="66" w:unhideWhenUsed="0"/>
+    <w:lsdException w:name="Medium Grid 1 Accent 5" w:semiHidden="0" w:uiPriority="67" w:unhideWhenUsed="0"/>
+    <w:lsdException w:name="Medium Grid 2 Accent 5" w:semiHidden="0" w:uiPriority="68" w:unhideWhenUsed="0"/>
+    <w:lsdException w:name="Medium Grid 3 Accent 5" w:semiHidden="0" w:uiPriority="69" w:unhideWhenUsed="0"/>
+    <w:lsdException w:name="Dark List Accent 5" w:semiHidden="0" w:uiPriority="70" w:unhideWhenUsed="0"/>
+    <w:lsdException w:name="Colorful Shading Accent 5" w:semiHidden="0" w:uiPriority="71" w:unhideWhenUsed="0"/>
+    <w:lsdException w:name="Colorful List Accent 5" w:semiHidden="0" w:uiPriority="72" w:unhideWhenUsed="0"/>
+    <w:lsdException w:name="Colorful Grid Accent 5" w:semiHidden="0" w:uiPriority="73" w:unhideWhenUsed="0"/>
+    <w:lsdException w:name="Light Shading Accent 6" w:semiHidden="0" w:uiPriority="60" w:unhideWhenUsed="0"/>
+    <w:lsdException w:name="Light List Accent 6" w:semiHidden="0" w:uiPriority="61" w:unhideWhenUsed="0"/>
+    <w:lsdException w:name="Light Grid Accent 6" w:semiHidden="0" w:uiPriority="62" w:unhideWhenUsed="0"/>
+    <w:lsdException w:name="Medium Shading 1 Accent 6" w:semiHidden="0" w:uiPriority="63" w:unhideWhenUsed="0"/>
+    <w:lsdException w:name="Medium Shading 2 Accent 6" w:semiHidden="0" w:uiPriority="64" w:unhideWhenUsed="0"/>
+    <w:lsdException w:name="Medium List 1 Accent 6" w:semiHidden="0" w:uiPriority="65" w:unhideWhenUsed="0"/>
+    <w:lsdException w:name="Medium List 2 Accent 6" w:semiHidden="0" w:uiPriority="66" w:unhideWhenUsed="0"/>
+    <w:lsdException w:name="Medium Grid 1 Accent 6" w:semiHidden="0" w:uiPriority="67" w:unhideWhenUsed="0"/>
+    <w:lsdException w:name="Medium Grid 2 Accent 6" w:semiHidden="0" w:uiPriority="68" w:unhideWhenUsed="0"/>
+    <w:lsdException w:name="Medium Grid 3 Accent 6" w:semiHidden="0" w:uiPriority="69" w:unhideWhenUsed="0"/>
+    <w:lsdException w:name="Dark List Accent 6" w:semiHidden="0" w:uiPriority="70" w:unhideWhenUsed="0"/>
+    <w:lsdException w:name="Colorful Shading Accent 6" w:semiHidden="0" w:uiPriority="71" w:unhideWhenUsed="0"/>
+    <w:lsdException w:name="Colorful List Accent 6" w:semiHidden="0" w:uiPriority="72" w:unhideWhenUsed="0"/>
+    <w:lsdException w:name="Colorful Grid Accent 6" w:semiHidden="0" w:uiPriority="73" w:unhideWhenUsed="0"/>
+    <w:lsdException w:name="Subtle Emphasis" w:semiHidden="0" w:uiPriority="19" w:unhideWhenUsed="0" w:qFormat="1"/>
+    <w:lsdException w:name="Intense Emphasis" w:semiHidden="0" w:uiPriority="21" w:unhideWhenUsed="0" w:qFormat="1"/>
+    <w:lsdException w:name="Subtle Reference" w:semiHidden="0" w:uiPriority="31" w:unhideWhenUsed="0" w:qFormat="1"/>
+    <w:lsdException w:name="Intense Reference" w:semiHidden="0" w:uiPriority="32" w:unhideWhenUsed="0" w:qFormat="1"/>
+    <w:lsdException w:name="Book Title" w:semiHidden="0" w:uiPriority="33" w:unhideWhenUsed="0" w:qFormat="1"/>
+    <w:lsdException w:name="Bibliography" w:uiPriority="37"/>
+    <w:lsdException w:name="TOC Heading" w:uiPriority="39" w:qFormat="1"/>
   </w:latentStyles>
   <w:style w:type="paragraph" w:default="1" w:styleId="Normal">
     <w:name w:val="Normal"/>
     <w:qFormat/>
-    <w:rsid w:val="002619C2"/>
+    <w:rsid w:val="002E4E01"/>
     <w:pPr>
       <w:tabs>
         <w:tab w:val="left" w:pos="851"/>
@@ -10068,7 +10350,7 @@
     <w:uiPriority w:val="9"/>
     <w:unhideWhenUsed/>
     <w:qFormat/>
-    <w:rsid w:val="00916108"/>
+    <w:rsid w:val="004635FA"/>
     <w:pPr>
       <w:keepNext/>
       <w:keepLines/>
@@ -10078,7 +10360,7 @@
     <w:rPr>
       <w:rFonts w:asciiTheme="majorHAnsi" w:eastAsiaTheme="majorEastAsia" w:hAnsiTheme="majorHAnsi" w:cstheme="majorBidi"/>
       <w:b/>
-      <w:color w:val="0070C0"/>
+      <w:color w:val="C00000"/>
       <w:sz w:val="28"/>
       <w:szCs w:val="26"/>
     </w:rPr>
@@ -10208,11 +10490,11 @@
     <w:basedOn w:val="DefaultParagraphFont"/>
     <w:link w:val="Heading2"/>
     <w:uiPriority w:val="9"/>
-    <w:rsid w:val="00916108"/>
+    <w:rsid w:val="004635FA"/>
     <w:rPr>
       <w:rFonts w:asciiTheme="majorHAnsi" w:eastAsiaTheme="majorEastAsia" w:hAnsiTheme="majorHAnsi" w:cstheme="majorBidi"/>
       <w:b/>
-      <w:color w:val="0070C0"/>
+      <w:color w:val="C00000"/>
       <w:sz w:val="28"/>
       <w:szCs w:val="26"/>
     </w:rPr>
@@ -10287,7 +10569,7 @@
       <w:u w:val="single"/>
     </w:rPr>
   </w:style>
-  <w:style w:type="character" w:styleId="UnresolvedMention">
+  <w:style w:type="character" w:customStyle="1" w:styleId="UnresolvedMention">
     <w:name w:val="Unresolved Mention"/>
     <w:basedOn w:val="DefaultParagraphFont"/>
     <w:uiPriority w:val="99"/>
@@ -10321,6 +10603,521 @@
       <w:rFonts w:cs="Times New Roman (Body CS)"/>
       <w:b/>
       <w:sz w:val="28"/>
+    </w:rPr>
+  </w:style>
+  <w:style w:type="paragraph" w:styleId="BalloonText">
+    <w:name w:val="Balloon Text"/>
+    <w:basedOn w:val="Normal"/>
+    <w:link w:val="BalloonTextChar"/>
+    <w:uiPriority w:val="99"/>
+    <w:semiHidden/>
+    <w:unhideWhenUsed/>
+    <w:rsid w:val="004635FA"/>
+    <w:pPr>
+      <w:spacing w:after="0"/>
+    </w:pPr>
+    <w:rPr>
+      <w:rFonts w:ascii="Tahoma" w:hAnsi="Tahoma" w:cs="Tahoma"/>
+      <w:sz w:val="16"/>
+      <w:szCs w:val="16"/>
+    </w:rPr>
+  </w:style>
+  <w:style w:type="character" w:customStyle="1" w:styleId="BalloonTextChar">
+    <w:name w:val="Balloon Text Char"/>
+    <w:basedOn w:val="DefaultParagraphFont"/>
+    <w:link w:val="BalloonText"/>
+    <w:uiPriority w:val="99"/>
+    <w:semiHidden/>
+    <w:rsid w:val="004635FA"/>
+    <w:rPr>
+      <w:rFonts w:ascii="Tahoma" w:hAnsi="Tahoma" w:cs="Tahoma"/>
+      <w:sz w:val="16"/>
+      <w:szCs w:val="16"/>
+    </w:rPr>
+  </w:style>
+</w:styles>
+</file>
+
+<file path=word/stylesWithEffects.xml><?xml version="1.0" encoding="utf-8"?>
+<w:styles xmlns:wpc="http://schemas.microsoft.com/office/word/2010/wordprocessingCanvas" xmlns:mc="http://schemas.openxmlformats.org/markup-compatibility/2006" xmlns:o="urn:schemas-microsoft-com:office:office" xmlns:r="http://schemas.openxmlformats.org/officeDocument/2006/relationships" xmlns:m="http://schemas.openxmlformats.org/officeDocument/2006/math" xmlns:v="urn:schemas-microsoft-com:vml" xmlns:wp14="http://schemas.microsoft.com/office/word/2010/wordprocessingDrawing" xmlns:wp="http://schemas.openxmlformats.org/drawingml/2006/wordprocessingDrawing" xmlns:w10="urn:schemas-microsoft-com:office:word" xmlns:w="http://schemas.openxmlformats.org/wordprocessingml/2006/main" xmlns:w14="http://schemas.microsoft.com/office/word/2010/wordml" xmlns:wpg="http://schemas.microsoft.com/office/word/2010/wordprocessingGroup" xmlns:wpi="http://schemas.microsoft.com/office/word/2010/wordprocessingInk" xmlns:wne="http://schemas.microsoft.com/office/word/2006/wordml" xmlns:wps="http://schemas.microsoft.com/office/word/2010/wordprocessingShape" mc:Ignorable="w14 wp14">
+  <w:docDefaults>
+    <w:rPrDefault>
+      <w:rPr>
+        <w:rFonts w:asciiTheme="minorHAnsi" w:eastAsiaTheme="minorHAnsi" w:hAnsiTheme="minorHAnsi" w:cstheme="minorBidi"/>
+        <w:sz w:val="24"/>
+        <w:szCs w:val="24"/>
+        <w:lang w:val="en-GB" w:eastAsia="en-US" w:bidi="ar-SA"/>
+      </w:rPr>
+    </w:rPrDefault>
+    <w:pPrDefault/>
+  </w:docDefaults>
+  <w:latentStyles w:defLockedState="0" w:defUIPriority="99" w:defSemiHidden="1" w:defUnhideWhenUsed="1" w:defQFormat="0" w:count="267">
+    <w:lsdException w:name="Normal" w:semiHidden="0" w:uiPriority="0" w:unhideWhenUsed="0" w:qFormat="1"/>
+    <w:lsdException w:name="heading 1" w:semiHidden="0" w:uiPriority="9" w:unhideWhenUsed="0" w:qFormat="1"/>
+    <w:lsdException w:name="heading 2" w:uiPriority="9" w:qFormat="1"/>
+    <w:lsdException w:name="heading 3" w:uiPriority="9" w:qFormat="1"/>
+    <w:lsdException w:name="heading 4" w:uiPriority="9" w:qFormat="1"/>
+    <w:lsdException w:name="heading 5" w:uiPriority="9" w:qFormat="1"/>
+    <w:lsdException w:name="heading 6" w:uiPriority="9" w:qFormat="1"/>
+    <w:lsdException w:name="heading 7" w:uiPriority="9" w:qFormat="1"/>
+    <w:lsdException w:name="heading 8" w:uiPriority="9" w:qFormat="1"/>
+    <w:lsdException w:name="heading 9" w:uiPriority="9" w:qFormat="1"/>
+    <w:lsdException w:name="toc 1" w:uiPriority="39"/>
+    <w:lsdException w:name="toc 2" w:uiPriority="39"/>
+    <w:lsdException w:name="toc 3" w:uiPriority="39"/>
+    <w:lsdException w:name="toc 4" w:uiPriority="39"/>
+    <w:lsdException w:name="toc 5" w:uiPriority="39"/>
+    <w:lsdException w:name="toc 6" w:uiPriority="39"/>
+    <w:lsdException w:name="toc 7" w:uiPriority="39"/>
+    <w:lsdException w:name="toc 8" w:uiPriority="39"/>
+    <w:lsdException w:name="toc 9" w:uiPriority="39"/>
+    <w:lsdException w:name="caption" w:uiPriority="35" w:qFormat="1"/>
+    <w:lsdException w:name="Title" w:semiHidden="0" w:uiPriority="10" w:unhideWhenUsed="0" w:qFormat="1"/>
+    <w:lsdException w:name="Default Paragraph Font" w:uiPriority="1"/>
+    <w:lsdException w:name="Subtitle" w:semiHidden="0" w:uiPriority="11" w:unhideWhenUsed="0" w:qFormat="1"/>
+    <w:lsdException w:name="Strong" w:semiHidden="0" w:uiPriority="22" w:unhideWhenUsed="0" w:qFormat="1"/>
+    <w:lsdException w:name="Emphasis" w:semiHidden="0" w:uiPriority="20" w:unhideWhenUsed="0" w:qFormat="1"/>
+    <w:lsdException w:name="Table Grid" w:semiHidden="0" w:uiPriority="59" w:unhideWhenUsed="0"/>
+    <w:lsdException w:name="Placeholder Text" w:unhideWhenUsed="0"/>
+    <w:lsdException w:name="No Spacing" w:semiHidden="0" w:uiPriority="1" w:unhideWhenUsed="0" w:qFormat="1"/>
+    <w:lsdException w:name="Light Shading" w:semiHidden="0" w:uiPriority="60" w:unhideWhenUsed="0"/>
+    <w:lsdException w:name="Light List" w:semiHidden="0" w:uiPriority="61" w:unhideWhenUsed="0"/>
+    <w:lsdException w:name="Light Grid" w:semiHidden="0" w:uiPriority="62" w:unhideWhenUsed="0"/>
+    <w:lsdException w:name="Medium Shading 1" w:semiHidden="0" w:uiPriority="63" w:unhideWhenUsed="0"/>
+    <w:lsdException w:name="Medium Shading 2" w:semiHidden="0" w:uiPriority="64" w:unhideWhenUsed="0"/>
+    <w:lsdException w:name="Medium List 1" w:semiHidden="0" w:uiPriority="65" w:unhideWhenUsed="0"/>
+    <w:lsdException w:name="Medium List 2" w:semiHidden="0" w:uiPriority="66" w:unhideWhenUsed="0"/>
+    <w:lsdException w:name="Medium Grid 1" w:semiHidden="0" w:uiPriority="67" w:unhideWhenUsed="0"/>
+    <w:lsdException w:name="Medium Grid 2" w:semiHidden="0" w:uiPriority="68" w:unhideWhenUsed="0"/>
+    <w:lsdException w:name="Medium Grid 3" w:semiHidden="0" w:uiPriority="69" w:unhideWhenUsed="0"/>
+    <w:lsdException w:name="Dark List" w:semiHidden="0" w:uiPriority="70" w:unhideWhenUsed="0"/>
+    <w:lsdException w:name="Colorful Shading" w:semiHidden="0" w:uiPriority="71" w:unhideWhenUsed="0"/>
+    <w:lsdException w:name="Colorful List" w:semiHidden="0" w:uiPriority="72" w:unhideWhenUsed="0"/>
+    <w:lsdException w:name="Colorful Grid" w:semiHidden="0" w:uiPriority="73" w:unhideWhenUsed="0"/>
+    <w:lsdException w:name="Light Shading Accent 1" w:semiHidden="0" w:uiPriority="60" w:unhideWhenUsed="0"/>
+    <w:lsdException w:name="Light List Accent 1" w:semiHidden="0" w:uiPriority="61" w:unhideWhenUsed="0"/>
+    <w:lsdException w:name="Light Grid Accent 1" w:semiHidden="0" w:uiPriority="62" w:unhideWhenUsed="0"/>
+    <w:lsdException w:name="Medium Shading 1 Accent 1" w:semiHidden="0" w:uiPriority="63" w:unhideWhenUsed="0"/>
+    <w:lsdException w:name="Medium Shading 2 Accent 1" w:semiHidden="0" w:uiPriority="64" w:unhideWhenUsed="0"/>
+    <w:lsdException w:name="Medium List 1 Accent 1" w:semiHidden="0" w:uiPriority="65" w:unhideWhenUsed="0"/>
+    <w:lsdException w:name="Revision" w:unhideWhenUsed="0"/>
+    <w:lsdException w:name="List Paragraph" w:semiHidden="0" w:uiPriority="34" w:unhideWhenUsed="0" w:qFormat="1"/>
+    <w:lsdException w:name="Quote" w:semiHidden="0" w:uiPriority="29" w:unhideWhenUsed="0" w:qFormat="1"/>
+    <w:lsdException w:name="Intense Quote" w:semiHidden="0" w:uiPriority="30" w:unhideWhenUsed="0" w:qFormat="1"/>
+    <w:lsdException w:name="Medium List 2 Accent 1" w:semiHidden="0" w:uiPriority="66" w:unhideWhenUsed="0"/>
+    <w:lsdException w:name="Medium Grid 1 Accent 1" w:semiHidden="0" w:uiPriority="67" w:unhideWhenUsed="0"/>
+    <w:lsdException w:name="Medium Grid 2 Accent 1" w:semiHidden="0" w:uiPriority="68" w:unhideWhenUsed="0"/>
+    <w:lsdException w:name="Medium Grid 3 Accent 1" w:semiHidden="0" w:uiPriority="69" w:unhideWhenUsed="0"/>
+    <w:lsdException w:name="Dark List Accent 1" w:semiHidden="0" w:uiPriority="70" w:unhideWhenUsed="0"/>
+    <w:lsdException w:name="Colorful Shading Accent 1" w:semiHidden="0" w:uiPriority="71" w:unhideWhenUsed="0"/>
+    <w:lsdException w:name="Colorful List Accent 1" w:semiHidden="0" w:uiPriority="72" w:unhideWhenUsed="0"/>
+    <w:lsdException w:name="Colorful Grid Accent 1" w:semiHidden="0" w:uiPriority="73" w:unhideWhenUsed="0"/>
+    <w:lsdException w:name="Light Shading Accent 2" w:semiHidden="0" w:uiPriority="60" w:unhideWhenUsed="0"/>
+    <w:lsdException w:name="Light List Accent 2" w:semiHidden="0" w:uiPriority="61" w:unhideWhenUsed="0"/>
+    <w:lsdException w:name="Light Grid Accent 2" w:semiHidden="0" w:uiPriority="62" w:unhideWhenUsed="0"/>
+    <w:lsdException w:name="Medium Shading 1 Accent 2" w:semiHidden="0" w:uiPriority="63" w:unhideWhenUsed="0"/>
+    <w:lsdException w:name="Medium Shading 2 Accent 2" w:semiHidden="0" w:uiPriority="64" w:unhideWhenUsed="0"/>
+    <w:lsdException w:name="Medium List 1 Accent 2" w:semiHidden="0" w:uiPriority="65" w:unhideWhenUsed="0"/>
+    <w:lsdException w:name="Medium List 2 Accent 2" w:semiHidden="0" w:uiPriority="66" w:unhideWhenUsed="0"/>
+    <w:lsdException w:name="Medium Grid 1 Accent 2" w:semiHidden="0" w:uiPriority="67" w:unhideWhenUsed="0"/>
+    <w:lsdException w:name="Medium Grid 2 Accent 2" w:semiHidden="0" w:uiPriority="68" w:unhideWhenUsed="0"/>
+    <w:lsdException w:name="Medium Grid 3 Accent 2" w:semiHidden="0" w:uiPriority="69" w:unhideWhenUsed="0"/>
+    <w:lsdException w:name="Dark List Accent 2" w:semiHidden="0" w:uiPriority="70" w:unhideWhenUsed="0"/>
+    <w:lsdException w:name="Colorful Shading Accent 2" w:semiHidden="0" w:uiPriority="71" w:unhideWhenUsed="0"/>
+    <w:lsdException w:name="Colorful List Accent 2" w:semiHidden="0" w:uiPriority="72" w:unhideWhenUsed="0"/>
+    <w:lsdException w:name="Colorful Grid Accent 2" w:semiHidden="0" w:uiPriority="73" w:unhideWhenUsed="0"/>
+    <w:lsdException w:name="Light Shading Accent 3" w:semiHidden="0" w:uiPriority="60" w:unhideWhenUsed="0"/>
+    <w:lsdException w:name="Light List Accent 3" w:semiHidden="0" w:uiPriority="61" w:unhideWhenUsed="0"/>
+    <w:lsdException w:name="Light Grid Accent 3" w:semiHidden="0" w:uiPriority="62" w:unhideWhenUsed="0"/>
+    <w:lsdException w:name="Medium Shading 1 Accent 3" w:semiHidden="0" w:uiPriority="63" w:unhideWhenUsed="0"/>
+    <w:lsdException w:name="Medium Shading 2 Accent 3" w:semiHidden="0" w:uiPriority="64" w:unhideWhenUsed="0"/>
+    <w:lsdException w:name="Medium List 1 Accent 3" w:semiHidden="0" w:uiPriority="65" w:unhideWhenUsed="0"/>
+    <w:lsdException w:name="Medium List 2 Accent 3" w:semiHidden="0" w:uiPriority="66" w:unhideWhenUsed="0"/>
+    <w:lsdException w:name="Medium Grid 1 Accent 3" w:semiHidden="0" w:uiPriority="67" w:unhideWhenUsed="0"/>
+    <w:lsdException w:name="Medium Grid 2 Accent 3" w:semiHidden="0" w:uiPriority="68" w:unhideWhenUsed="0"/>
+    <w:lsdException w:name="Medium Grid 3 Accent 3" w:semiHidden="0" w:uiPriority="69" w:unhideWhenUsed="0"/>
+    <w:lsdException w:name="Dark List Accent 3" w:semiHidden="0" w:uiPriority="70" w:unhideWhenUsed="0"/>
+    <w:lsdException w:name="Colorful Shading Accent 3" w:semiHidden="0" w:uiPriority="71" w:unhideWhenUsed="0"/>
+    <w:lsdException w:name="Colorful List Accent 3" w:semiHidden="0" w:uiPriority="72" w:unhideWhenUsed="0"/>
+    <w:lsdException w:name="Colorful Grid Accent 3" w:semiHidden="0" w:uiPriority="73" w:unhideWhenUsed="0"/>
+    <w:lsdException w:name="Light Shading Accent 4" w:semiHidden="0" w:uiPriority="60" w:unhideWhenUsed="0"/>
+    <w:lsdException w:name="Light List Accent 4" w:semiHidden="0" w:uiPriority="61" w:unhideWhenUsed="0"/>
+    <w:lsdException w:name="Light Grid Accent 4" w:semiHidden="0" w:uiPriority="62" w:unhideWhenUsed="0"/>
+    <w:lsdException w:name="Medium Shading 1 Accent 4" w:semiHidden="0" w:uiPriority="63" w:unhideWhenUsed="0"/>
+    <w:lsdException w:name="Medium Shading 2 Accent 4" w:semiHidden="0" w:uiPriority="64" w:unhideWhenUsed="0"/>
+    <w:lsdException w:name="Medium List 1 Accent 4" w:semiHidden="0" w:uiPriority="65" w:unhideWhenUsed="0"/>
+    <w:lsdException w:name="Medium List 2 Accent 4" w:semiHidden="0" w:uiPriority="66" w:unhideWhenUsed="0"/>
+    <w:lsdException w:name="Medium Grid 1 Accent 4" w:semiHidden="0" w:uiPriority="67" w:unhideWhenUsed="0"/>
+    <w:lsdException w:name="Medium Grid 2 Accent 4" w:semiHidden="0" w:uiPriority="68" w:unhideWhenUsed="0"/>
+    <w:lsdException w:name="Medium Grid 3 Accent 4" w:semiHidden="0" w:uiPriority="69" w:unhideWhenUsed="0"/>
+    <w:lsdException w:name="Dark List Accent 4" w:semiHidden="0" w:uiPriority="70" w:unhideWhenUsed="0"/>
+    <w:lsdException w:name="Colorful Shading Accent 4" w:semiHidden="0" w:uiPriority="71" w:unhideWhenUsed="0"/>
+    <w:lsdException w:name="Colorful List Accent 4" w:semiHidden="0" w:uiPriority="72" w:unhideWhenUsed="0"/>
+    <w:lsdException w:name="Colorful Grid Accent 4" w:semiHidden="0" w:uiPriority="73" w:unhideWhenUsed="0"/>
+    <w:lsdException w:name="Light Shading Accent 5" w:semiHidden="0" w:uiPriority="60" w:unhideWhenUsed="0"/>
+    <w:lsdException w:name="Light List Accent 5" w:semiHidden="0" w:uiPriority="61" w:unhideWhenUsed="0"/>
+    <w:lsdException w:name="Light Grid Accent 5" w:semiHidden="0" w:uiPriority="62" w:unhideWhenUsed="0"/>
+    <w:lsdException w:name="Medium Shading 1 Accent 5" w:semiHidden="0" w:uiPriority="63" w:unhideWhenUsed="0"/>
+    <w:lsdException w:name="Medium Shading 2 Accent 5" w:semiHidden="0" w:uiPriority="64" w:unhideWhenUsed="0"/>
+    <w:lsdException w:name="Medium List 1 Accent 5" w:semiHidden="0" w:uiPriority="65" w:unhideWhenUsed="0"/>
+    <w:lsdException w:name="Medium List 2 Accent 5" w:semiHidden="0" w:uiPriority="66" w:unhideWhenUsed="0"/>
+    <w:lsdException w:name="Medium Grid 1 Accent 5" w:semiHidden="0" w:uiPriority="67" w:unhideWhenUsed="0"/>
+    <w:lsdException w:name="Medium Grid 2 Accent 5" w:semiHidden="0" w:uiPriority="68" w:unhideWhenUsed="0"/>
+    <w:lsdException w:name="Medium Grid 3 Accent 5" w:semiHidden="0" w:uiPriority="69" w:unhideWhenUsed="0"/>
+    <w:lsdException w:name="Dark List Accent 5" w:semiHidden="0" w:uiPriority="70" w:unhideWhenUsed="0"/>
+    <w:lsdException w:name="Colorful Shading Accent 5" w:semiHidden="0" w:uiPriority="71" w:unhideWhenUsed="0"/>
+    <w:lsdException w:name="Colorful List Accent 5" w:semiHidden="0" w:uiPriority="72" w:unhideWhenUsed="0"/>
+    <w:lsdException w:name="Colorful Grid Accent 5" w:semiHidden="0" w:uiPriority="73" w:unhideWhenUsed="0"/>
+    <w:lsdException w:name="Light Shading Accent 6" w:semiHidden="0" w:uiPriority="60" w:unhideWhenUsed="0"/>
+    <w:lsdException w:name="Light List Accent 6" w:semiHidden="0" w:uiPriority="61" w:unhideWhenUsed="0"/>
+    <w:lsdException w:name="Light Grid Accent 6" w:semiHidden="0" w:uiPriority="62" w:unhideWhenUsed="0"/>
+    <w:lsdException w:name="Medium Shading 1 Accent 6" w:semiHidden="0" w:uiPriority="63" w:unhideWhenUsed="0"/>
+    <w:lsdException w:name="Medium Shading 2 Accent 6" w:semiHidden="0" w:uiPriority="64" w:unhideWhenUsed="0"/>
+    <w:lsdException w:name="Medium List 1 Accent 6" w:semiHidden="0" w:uiPriority="65" w:unhideWhenUsed="0"/>
+    <w:lsdException w:name="Medium List 2 Accent 6" w:semiHidden="0" w:uiPriority="66" w:unhideWhenUsed="0"/>
+    <w:lsdException w:name="Medium Grid 1 Accent 6" w:semiHidden="0" w:uiPriority="67" w:unhideWhenUsed="0"/>
+    <w:lsdException w:name="Medium Grid 2 Accent 6" w:semiHidden="0" w:uiPriority="68" w:unhideWhenUsed="0"/>
+    <w:lsdException w:name="Medium Grid 3 Accent 6" w:semiHidden="0" w:uiPriority="69" w:unhideWhenUsed="0"/>
+    <w:lsdException w:name="Dark List Accent 6" w:semiHidden="0" w:uiPriority="70" w:unhideWhenUsed="0"/>
+    <w:lsdException w:name="Colorful Shading Accent 6" w:semiHidden="0" w:uiPriority="71" w:unhideWhenUsed="0"/>
+    <w:lsdException w:name="Colorful List Accent 6" w:semiHidden="0" w:uiPriority="72" w:unhideWhenUsed="0"/>
+    <w:lsdException w:name="Colorful Grid Accent 6" w:semiHidden="0" w:uiPriority="73" w:unhideWhenUsed="0"/>
+    <w:lsdException w:name="Subtle Emphasis" w:semiHidden="0" w:uiPriority="19" w:unhideWhenUsed="0" w:qFormat="1"/>
+    <w:lsdException w:name="Intense Emphasis" w:semiHidden="0" w:uiPriority="21" w:unhideWhenUsed="0" w:qFormat="1"/>
+    <w:lsdException w:name="Subtle Reference" w:semiHidden="0" w:uiPriority="31" w:unhideWhenUsed="0" w:qFormat="1"/>
+    <w:lsdException w:name="Intense Reference" w:semiHidden="0" w:uiPriority="32" w:unhideWhenUsed="0" w:qFormat="1"/>
+    <w:lsdException w:name="Book Title" w:semiHidden="0" w:uiPriority="33" w:unhideWhenUsed="0" w:qFormat="1"/>
+    <w:lsdException w:name="Bibliography" w:uiPriority="37"/>
+    <w:lsdException w:name="TOC Heading" w:uiPriority="39" w:qFormat="1"/>
+  </w:latentStyles>
+  <w:style w:type="paragraph" w:default="1" w:styleId="Normal">
+    <w:name w:val="Normal"/>
+    <w:qFormat/>
+    <w:rsid w:val="002E4E01"/>
+    <w:pPr>
+      <w:tabs>
+        <w:tab w:val="left" w:pos="851"/>
+      </w:tabs>
+      <w:spacing w:after="240"/>
+    </w:pPr>
+  </w:style>
+  <w:style w:type="paragraph" w:styleId="Heading1">
+    <w:name w:val="heading 1"/>
+    <w:basedOn w:val="Normal"/>
+    <w:next w:val="Normal"/>
+    <w:link w:val="Heading1Char"/>
+    <w:uiPriority w:val="9"/>
+    <w:qFormat/>
+    <w:rsid w:val="00916108"/>
+    <w:pPr>
+      <w:keepNext/>
+      <w:keepLines/>
+      <w:widowControl w:val="0"/>
+      <w:pBdr>
+        <w:bottom w:val="single" w:sz="24" w:space="1" w:color="7F7F7F" w:themeColor="text1" w:themeTint="80"/>
+      </w:pBdr>
+      <w:spacing w:before="360" w:after="120"/>
+      <w:outlineLvl w:val="0"/>
+    </w:pPr>
+    <w:rPr>
+      <w:rFonts w:asciiTheme="majorHAnsi" w:eastAsiaTheme="majorEastAsia" w:hAnsiTheme="majorHAnsi" w:cstheme="majorBidi"/>
+      <w:b/>
+      <w:color w:val="C00000"/>
+      <w:sz w:val="36"/>
+      <w:szCs w:val="32"/>
+    </w:rPr>
+  </w:style>
+  <w:style w:type="paragraph" w:styleId="Heading2">
+    <w:name w:val="heading 2"/>
+    <w:basedOn w:val="Normal"/>
+    <w:next w:val="Normal"/>
+    <w:link w:val="Heading2Char"/>
+    <w:uiPriority w:val="9"/>
+    <w:unhideWhenUsed/>
+    <w:qFormat/>
+    <w:rsid w:val="004635FA"/>
+    <w:pPr>
+      <w:keepNext/>
+      <w:keepLines/>
+      <w:spacing w:before="40"/>
+      <w:outlineLvl w:val="1"/>
+    </w:pPr>
+    <w:rPr>
+      <w:rFonts w:asciiTheme="majorHAnsi" w:eastAsiaTheme="majorEastAsia" w:hAnsiTheme="majorHAnsi" w:cstheme="majorBidi"/>
+      <w:b/>
+      <w:color w:val="C00000"/>
+      <w:sz w:val="28"/>
+      <w:szCs w:val="26"/>
+    </w:rPr>
+  </w:style>
+  <w:style w:type="character" w:default="1" w:styleId="DefaultParagraphFont">
+    <w:name w:val="Default Paragraph Font"/>
+    <w:uiPriority w:val="1"/>
+    <w:semiHidden/>
+    <w:unhideWhenUsed/>
+  </w:style>
+  <w:style w:type="table" w:default="1" w:styleId="TableNormal">
+    <w:name w:val="Normal Table"/>
+    <w:uiPriority w:val="99"/>
+    <w:semiHidden/>
+    <w:unhideWhenUsed/>
+    <w:tblPr>
+      <w:tblInd w:w="0" w:type="dxa"/>
+      <w:tblCellMar>
+        <w:top w:w="0" w:type="dxa"/>
+        <w:left w:w="108" w:type="dxa"/>
+        <w:bottom w:w="0" w:type="dxa"/>
+        <w:right w:w="108" w:type="dxa"/>
+      </w:tblCellMar>
+    </w:tblPr>
+  </w:style>
+  <w:style w:type="numbering" w:default="1" w:styleId="NoList">
+    <w:name w:val="No List"/>
+    <w:uiPriority w:val="99"/>
+    <w:semiHidden/>
+    <w:unhideWhenUsed/>
+  </w:style>
+  <w:style w:type="paragraph" w:styleId="Title">
+    <w:name w:val="Title"/>
+    <w:basedOn w:val="Normal"/>
+    <w:next w:val="Normal"/>
+    <w:link w:val="TitleChar"/>
+    <w:uiPriority w:val="10"/>
+    <w:qFormat/>
+    <w:rsid w:val="0088071C"/>
+    <w:pPr>
+      <w:contextualSpacing/>
+    </w:pPr>
+    <w:rPr>
+      <w:rFonts w:asciiTheme="majorHAnsi" w:eastAsiaTheme="majorEastAsia" w:hAnsiTheme="majorHAnsi" w:cstheme="majorBidi"/>
+      <w:b/>
+      <w:spacing w:val="-10"/>
+      <w:kern w:val="28"/>
+      <w:sz w:val="56"/>
+      <w:szCs w:val="56"/>
+    </w:rPr>
+  </w:style>
+  <w:style w:type="character" w:customStyle="1" w:styleId="TitleChar">
+    <w:name w:val="Title Char"/>
+    <w:basedOn w:val="DefaultParagraphFont"/>
+    <w:link w:val="Title"/>
+    <w:uiPriority w:val="10"/>
+    <w:rsid w:val="0088071C"/>
+    <w:rPr>
+      <w:rFonts w:asciiTheme="majorHAnsi" w:eastAsiaTheme="majorEastAsia" w:hAnsiTheme="majorHAnsi" w:cstheme="majorBidi"/>
+      <w:b/>
+      <w:spacing w:val="-10"/>
+      <w:kern w:val="28"/>
+      <w:sz w:val="56"/>
+      <w:szCs w:val="56"/>
+    </w:rPr>
+  </w:style>
+  <w:style w:type="character" w:customStyle="1" w:styleId="Heading1Char">
+    <w:name w:val="Heading 1 Char"/>
+    <w:basedOn w:val="DefaultParagraphFont"/>
+    <w:link w:val="Heading1"/>
+    <w:uiPriority w:val="9"/>
+    <w:rsid w:val="00916108"/>
+    <w:rPr>
+      <w:rFonts w:asciiTheme="majorHAnsi" w:eastAsiaTheme="majorEastAsia" w:hAnsiTheme="majorHAnsi" w:cstheme="majorBidi"/>
+      <w:b/>
+      <w:color w:val="C00000"/>
+      <w:sz w:val="36"/>
+      <w:szCs w:val="32"/>
+    </w:rPr>
+  </w:style>
+  <w:style w:type="paragraph" w:styleId="Header">
+    <w:name w:val="header"/>
+    <w:basedOn w:val="Normal"/>
+    <w:link w:val="HeaderChar"/>
+    <w:uiPriority w:val="99"/>
+    <w:unhideWhenUsed/>
+    <w:rsid w:val="005E223E"/>
+    <w:pPr>
+      <w:tabs>
+        <w:tab w:val="clear" w:pos="851"/>
+        <w:tab w:val="center" w:pos="4513"/>
+        <w:tab w:val="right" w:pos="9026"/>
+      </w:tabs>
+    </w:pPr>
+  </w:style>
+  <w:style w:type="character" w:customStyle="1" w:styleId="HeaderChar">
+    <w:name w:val="Header Char"/>
+    <w:basedOn w:val="DefaultParagraphFont"/>
+    <w:link w:val="Header"/>
+    <w:uiPriority w:val="99"/>
+    <w:rsid w:val="005E223E"/>
+  </w:style>
+  <w:style w:type="paragraph" w:styleId="Footer">
+    <w:name w:val="footer"/>
+    <w:basedOn w:val="Normal"/>
+    <w:link w:val="FooterChar"/>
+    <w:uiPriority w:val="99"/>
+    <w:unhideWhenUsed/>
+    <w:rsid w:val="005E223E"/>
+    <w:pPr>
+      <w:tabs>
+        <w:tab w:val="clear" w:pos="851"/>
+        <w:tab w:val="center" w:pos="4513"/>
+        <w:tab w:val="right" w:pos="9026"/>
+      </w:tabs>
+    </w:pPr>
+  </w:style>
+  <w:style w:type="character" w:customStyle="1" w:styleId="FooterChar">
+    <w:name w:val="Footer Char"/>
+    <w:basedOn w:val="DefaultParagraphFont"/>
+    <w:link w:val="Footer"/>
+    <w:uiPriority w:val="99"/>
+    <w:rsid w:val="005E223E"/>
+  </w:style>
+  <w:style w:type="character" w:customStyle="1" w:styleId="Heading2Char">
+    <w:name w:val="Heading 2 Char"/>
+    <w:basedOn w:val="DefaultParagraphFont"/>
+    <w:link w:val="Heading2"/>
+    <w:uiPriority w:val="9"/>
+    <w:rsid w:val="004635FA"/>
+    <w:rPr>
+      <w:rFonts w:asciiTheme="majorHAnsi" w:eastAsiaTheme="majorEastAsia" w:hAnsiTheme="majorHAnsi" w:cstheme="majorBidi"/>
+      <w:b/>
+      <w:color w:val="C00000"/>
+      <w:sz w:val="28"/>
+      <w:szCs w:val="26"/>
+    </w:rPr>
+  </w:style>
+  <w:style w:type="paragraph" w:customStyle="1" w:styleId="SidebarTitle">
+    <w:name w:val="Sidebar Title"/>
+    <w:basedOn w:val="Normal"/>
+    <w:qFormat/>
+    <w:rsid w:val="002619C2"/>
+    <w:pPr>
+      <w:jc w:val="right"/>
+    </w:pPr>
+    <w:rPr>
+      <w:b/>
+      <w:bCs/>
+      <w:color w:val="595959" w:themeColor="text1" w:themeTint="A6"/>
+      <w:sz w:val="72"/>
+      <w:szCs w:val="72"/>
+    </w:rPr>
+  </w:style>
+  <w:style w:type="table" w:styleId="TableGrid">
+    <w:name w:val="Table Grid"/>
+    <w:basedOn w:val="TableNormal"/>
+    <w:uiPriority w:val="59"/>
+    <w:rsid w:val="007A6FDA"/>
+    <w:tblPr>
+      <w:tblBorders>
+        <w:top w:val="single" w:sz="4" w:space="0" w:color="auto"/>
+        <w:left w:val="single" w:sz="4" w:space="0" w:color="auto"/>
+        <w:bottom w:val="single" w:sz="4" w:space="0" w:color="auto"/>
+        <w:right w:val="single" w:sz="4" w:space="0" w:color="auto"/>
+        <w:insideH w:val="single" w:sz="4" w:space="0" w:color="auto"/>
+        <w:insideV w:val="single" w:sz="4" w:space="0" w:color="auto"/>
+      </w:tblBorders>
+    </w:tblPr>
+  </w:style>
+  <w:style w:type="character" w:styleId="PageNumber">
+    <w:name w:val="page number"/>
+    <w:basedOn w:val="DefaultParagraphFont"/>
+    <w:uiPriority w:val="99"/>
+    <w:semiHidden/>
+    <w:unhideWhenUsed/>
+    <w:rsid w:val="00875C2C"/>
+  </w:style>
+  <w:style w:type="paragraph" w:styleId="ListParagraph">
+    <w:name w:val="List Paragraph"/>
+    <w:basedOn w:val="Normal"/>
+    <w:uiPriority w:val="34"/>
+    <w:qFormat/>
+    <w:rsid w:val="00B121C5"/>
+    <w:pPr>
+      <w:tabs>
+        <w:tab w:val="clear" w:pos="851"/>
+      </w:tabs>
+      <w:spacing w:after="200" w:line="276" w:lineRule="auto"/>
+      <w:ind w:left="720"/>
+      <w:contextualSpacing/>
+    </w:pPr>
+    <w:rPr>
+      <w:sz w:val="22"/>
+      <w:szCs w:val="22"/>
+    </w:rPr>
+  </w:style>
+  <w:style w:type="character" w:styleId="Hyperlink">
+    <w:name w:val="Hyperlink"/>
+    <w:basedOn w:val="DefaultParagraphFont"/>
+    <w:uiPriority w:val="99"/>
+    <w:unhideWhenUsed/>
+    <w:rsid w:val="00944BAA"/>
+    <w:rPr>
+      <w:color w:val="0563C1" w:themeColor="hyperlink"/>
+      <w:u w:val="single"/>
+    </w:rPr>
+  </w:style>
+  <w:style w:type="character" w:customStyle="1" w:styleId="UnresolvedMention">
+    <w:name w:val="Unresolved Mention"/>
+    <w:basedOn w:val="DefaultParagraphFont"/>
+    <w:uiPriority w:val="99"/>
+    <w:semiHidden/>
+    <w:unhideWhenUsed/>
+    <w:rsid w:val="00944BAA"/>
+    <w:rPr>
+      <w:color w:val="605E5C"/>
+      <w:shd w:val="clear" w:color="auto" w:fill="E1DFDD"/>
+    </w:rPr>
+  </w:style>
+  <w:style w:type="paragraph" w:customStyle="1" w:styleId="Tabletext">
+    <w:name w:val="Table text"/>
+    <w:basedOn w:val="Normal"/>
+    <w:qFormat/>
+    <w:rsid w:val="00856ECD"/>
+    <w:pPr>
+      <w:spacing w:before="60" w:after="60"/>
+    </w:pPr>
+  </w:style>
+  <w:style w:type="paragraph" w:customStyle="1" w:styleId="TableHeading">
+    <w:name w:val="Table Heading"/>
+    <w:basedOn w:val="Normal"/>
+    <w:qFormat/>
+    <w:rsid w:val="000057B0"/>
+    <w:pPr>
+      <w:spacing w:before="120" w:after="120"/>
+      <w:jc w:val="center"/>
+    </w:pPr>
+    <w:rPr>
+      <w:rFonts w:cs="Times New Roman (Body CS)"/>
+      <w:b/>
+      <w:sz w:val="28"/>
+    </w:rPr>
+  </w:style>
+  <w:style w:type="paragraph" w:styleId="BalloonText">
+    <w:name w:val="Balloon Text"/>
+    <w:basedOn w:val="Normal"/>
+    <w:link w:val="BalloonTextChar"/>
+    <w:uiPriority w:val="99"/>
+    <w:semiHidden/>
+    <w:unhideWhenUsed/>
+    <w:rsid w:val="004635FA"/>
+    <w:pPr>
+      <w:spacing w:after="0"/>
+    </w:pPr>
+    <w:rPr>
+      <w:rFonts w:ascii="Tahoma" w:hAnsi="Tahoma" w:cs="Tahoma"/>
+      <w:sz w:val="16"/>
+      <w:szCs w:val="16"/>
+    </w:rPr>
+  </w:style>
+  <w:style w:type="character" w:customStyle="1" w:styleId="BalloonTextChar">
+    <w:name w:val="Balloon Text Char"/>
+    <w:basedOn w:val="DefaultParagraphFont"/>
+    <w:link w:val="BalloonText"/>
+    <w:uiPriority w:val="99"/>
+    <w:semiHidden/>
+    <w:rsid w:val="004635FA"/>
+    <w:rPr>
+      <w:rFonts w:ascii="Tahoma" w:hAnsi="Tahoma" w:cs="Tahoma"/>
+      <w:sz w:val="16"/>
+      <w:szCs w:val="16"/>
     </w:rPr>
   </w:style>
 </w:styles>
@@ -10615,7 +11412,7 @@
   <a:extraClrSchemeLst/>
   <a:extLst>
     <a:ext uri="{05A4C25C-085E-4340-85A3-A5531E510DB2}">
-      <thm15:themeFamily xmlns:thm15="http://schemas.microsoft.com/office/thememl/2012/main" name="Office Theme" id="{62F939B6-93AF-4DB8-9C6B-D6C7DFDC589F}" vid="{4A3C46E8-61CC-4603-A589-7422A47A8E4A}"/>
+      <thm15:themeFamily xmlns:thm15="http://schemas.microsoft.com/office/thememl/2012/main" xmlns="" name="Office Theme" id="{62F939B6-93AF-4DB8-9C6B-D6C7DFDC589F}" vid="{4A3C46E8-61CC-4603-A589-7422A47A8E4A}"/>
     </a:ext>
   </a:extLst>
 </a:theme>
@@ -10626,7 +11423,7 @@
 </file>
 
 <file path=customXml/itemProps1.xml><?xml version="1.0" encoding="utf-8"?>
-<ds:datastoreItem xmlns:ds="http://schemas.openxmlformats.org/officeDocument/2006/customXml" ds:itemID="{7016FE0D-B642-3C44-AAE4-B2A04D5C4D34}">
+<ds:datastoreItem xmlns:ds="http://schemas.openxmlformats.org/officeDocument/2006/customXml" ds:itemID="{6C684E0B-6803-4518-BC79-B762B415DC4A}">
   <ds:schemaRefs>
     <ds:schemaRef ds:uri="http://schemas.openxmlformats.org/officeDocument/2006/bibliography"/>
   </ds:schemaRefs>

</xml_diff>